<commit_message>
added in Brennan pub
</commit_message>
<xml_diff>
--- a/PaulCrossCV.docx
+++ b/PaulCrossCV.docx
@@ -292,6 +292,82 @@
         <w:pStyle w:val="BodyText"/>
       </w:pPr>
       <w:r>
+        <w:t xml:space="preserve">Brennan, A, E. M. Hanks, J. A. Merkle, E. K. Cole, S. R. Dewey, A.</w:t>
+      </w:r>
+      <w:r>
+        <w:t xml:space="preserve"> </w:t>
+      </w:r>
+      <w:r>
+        <w:t xml:space="preserve">B. Courtemanch and P. C. Cross (2018).</w:t>
+      </w:r>
+      <w:r>
+        <w:t xml:space="preserve"> </w:t>
+      </w:r>
+      <w:r>
+        <w:t xml:space="preserve">“</w:t>
+      </w:r>
+      <w:r>
+        <w:t xml:space="preserve">Examining speed versus</w:t>
+      </w:r>
+      <w:r>
+        <w:t xml:space="preserve"> </w:t>
+      </w:r>
+      <w:r>
+        <w:t xml:space="preserve">selection in connectivity models using elk migration as an</w:t>
+      </w:r>
+      <w:r>
+        <w:t xml:space="preserve"> </w:t>
+      </w:r>
+      <w:r>
+        <w:t xml:space="preserve">example</w:t>
+      </w:r>
+      <w:r>
+        <w:t xml:space="preserve">”</w:t>
+      </w:r>
+      <w:r>
+        <w:t xml:space="preserve">. In:</w:t>
+      </w:r>
+      <w:r>
+        <w:t xml:space="preserve"> </w:t>
+      </w:r>
+      <w:r>
+        <w:rPr>
+          <w:i/>
+        </w:rPr>
+        <w:t xml:space="preserve">Landscape Ecology</w:t>
+      </w:r>
+      <w:r>
+        <w:t xml:space="preserve"> </w:t>
+      </w:r>
+      <w:r>
+        <w:t xml:space="preserve">33.6, pp. 955-968. ISSN:</w:t>
+      </w:r>
+      <w:r>
+        <w:t xml:space="preserve"> </w:t>
+      </w:r>
+      <w:r>
+        <w:t xml:space="preserve">0921-2973 1572-9761. DOI:</w:t>
+      </w:r>
+      <w:r>
+        <w:t xml:space="preserve"> </w:t>
+      </w:r>
+      <w:hyperlink r:id="rId26">
+        <w:r>
+          <w:rPr>
+            <w:rStyle w:val="Hyperlink"/>
+          </w:rPr>
+          <w:t xml:space="preserve">10.1007/s10980-018-0642-z</w:t>
+        </w:r>
+      </w:hyperlink>
+      <w:r>
+        <w:t xml:space="preserve">.</w:t>
+      </w:r>
+    </w:p>
+    <w:p>
+      <w:pPr>
+        <w:pStyle w:val="BodyText"/>
+      </w:pPr>
+      <w:r>
         <w:t xml:space="preserve">Cotterill, G. G, P. C. Cross, E. K. Cole, R. K. Fuda, J. D.</w:t>
       </w:r>
       <w:r>
@@ -345,7 +421,7 @@
       <w:r>
         <w:t xml:space="preserve"> </w:t>
       </w:r>
-      <w:hyperlink r:id="rId26">
+      <w:hyperlink r:id="rId27">
         <w:r>
           <w:rPr>
             <w:rStyle w:val="Hyperlink"/>
@@ -365,7 +441,7 @@
       <w:r>
         <w:t xml:space="preserve"> </w:t>
       </w:r>
-      <w:hyperlink r:id="rId27">
+      <w:hyperlink r:id="rId28">
         <w:r>
           <w:rPr>
             <w:rStyle w:val="Hyperlink"/>
@@ -494,7 +570,7 @@
       <w:r>
         <w:t xml:space="preserve"> </w:t>
       </w:r>
-      <w:hyperlink r:id="rId28">
+      <w:hyperlink r:id="rId29">
         <w:r>
           <w:rPr>
             <w:rStyle w:val="Hyperlink"/>
@@ -570,7 +646,7 @@
       <w:r>
         <w:t xml:space="preserve"> </w:t>
       </w:r>
-      <w:hyperlink r:id="rId29">
+      <w:hyperlink r:id="rId30">
         <w:r>
           <w:rPr>
             <w:rStyle w:val="Hyperlink"/>
@@ -838,7 +914,7 @@
       <w:r>
         <w:t xml:space="preserve"> </w:t>
       </w:r>
-      <w:hyperlink r:id="rId30">
+      <w:hyperlink r:id="rId31">
         <w:r>
           <w:rPr>
             <w:rStyle w:val="Hyperlink"/>
@@ -916,8 +992,8 @@
       <w:pPr>
         <w:pStyle w:val="Heading2"/>
       </w:pPr>
-      <w:bookmarkStart w:id="31" w:name="section-1"/>
-      <w:bookmarkEnd w:id="31"/>
+      <w:bookmarkStart w:id="32" w:name="section-1"/>
+      <w:bookmarkEnd w:id="32"/>
       <w:r>
         <w:t xml:space="preserve">2017</w:t>
       </w:r>
@@ -974,7 +1050,7 @@
       <w:r>
         <w:t xml:space="preserve"> </w:t>
       </w:r>
-      <w:hyperlink r:id="rId32">
+      <w:hyperlink r:id="rId33">
         <w:r>
           <w:rPr>
             <w:rStyle w:val="Hyperlink"/>
@@ -1038,7 +1114,7 @@
       <w:r>
         <w:t xml:space="preserve"> </w:t>
       </w:r>
-      <w:hyperlink r:id="rId33">
+      <w:hyperlink r:id="rId34">
         <w:r>
           <w:rPr>
             <w:rStyle w:val="Hyperlink"/>
@@ -1058,7 +1134,7 @@
       <w:r>
         <w:t xml:space="preserve"> </w:t>
       </w:r>
-      <w:hyperlink r:id="rId34">
+      <w:hyperlink r:id="rId35">
         <w:r>
           <w:rPr>
             <w:rStyle w:val="Hyperlink"/>
@@ -1137,7 +1213,7 @@
       <w:r>
         <w:t xml:space="preserve"> </w:t>
       </w:r>
-      <w:hyperlink r:id="rId35">
+      <w:hyperlink r:id="rId36">
         <w:r>
           <w:rPr>
             <w:rStyle w:val="Hyperlink"/>
@@ -1207,7 +1283,7 @@
       <w:r>
         <w:t xml:space="preserve"> </w:t>
       </w:r>
-      <w:hyperlink r:id="rId36">
+      <w:hyperlink r:id="rId37">
         <w:r>
           <w:rPr>
             <w:rStyle w:val="Hyperlink"/>
@@ -1277,7 +1353,7 @@
       <w:r>
         <w:t xml:space="preserve"> </w:t>
       </w:r>
-      <w:hyperlink r:id="rId37">
+      <w:hyperlink r:id="rId38">
         <w:r>
           <w:rPr>
             <w:rStyle w:val="Hyperlink"/>
@@ -1359,7 +1435,7 @@
       <w:r>
         <w:t xml:space="preserve"> </w:t>
       </w:r>
-      <w:hyperlink r:id="rId38">
+      <w:hyperlink r:id="rId39">
         <w:r>
           <w:rPr>
             <w:rStyle w:val="Hyperlink"/>
@@ -1429,7 +1505,7 @@
       <w:r>
         <w:t xml:space="preserve"> </w:t>
       </w:r>
-      <w:hyperlink r:id="rId39">
+      <w:hyperlink r:id="rId40">
         <w:r>
           <w:rPr>
             <w:rStyle w:val="Hyperlink"/>
@@ -1481,7 +1557,7 @@
       <w:r>
         <w:t xml:space="preserve"> </w:t>
       </w:r>
-      <w:hyperlink r:id="rId40">
+      <w:hyperlink r:id="rId41">
         <w:r>
           <w:rPr>
             <w:rStyle w:val="Hyperlink"/>
@@ -1495,7 +1571,7 @@
       <w:r>
         <w:t xml:space="preserve"> </w:t>
       </w:r>
-      <w:hyperlink r:id="rId40">
+      <w:hyperlink r:id="rId41">
         <w:r>
           <w:rPr>
             <w:rStyle w:val="Hyperlink"/>
@@ -1568,7 +1644,7 @@
       <w:r>
         <w:t xml:space="preserve"> </w:t>
       </w:r>
-      <w:hyperlink r:id="rId41">
+      <w:hyperlink r:id="rId42">
         <w:r>
           <w:rPr>
             <w:rStyle w:val="Hyperlink"/>
@@ -1584,8 +1660,8 @@
       <w:pPr>
         <w:pStyle w:val="Heading2"/>
       </w:pPr>
-      <w:bookmarkStart w:id="42" w:name="section-2"/>
-      <w:bookmarkEnd w:id="42"/>
+      <w:bookmarkStart w:id="43" w:name="section-2"/>
+      <w:bookmarkEnd w:id="43"/>
       <w:r>
         <w:t xml:space="preserve">2016</w:t>
       </w:r>
@@ -1642,7 +1718,7 @@
       <w:r>
         <w:t xml:space="preserve"> </w:t>
       </w:r>
-      <w:hyperlink r:id="rId43">
+      <w:hyperlink r:id="rId44">
         <w:r>
           <w:rPr>
             <w:rStyle w:val="Hyperlink"/>
@@ -1718,7 +1794,7 @@
       <w:r>
         <w:t xml:space="preserve"> </w:t>
       </w:r>
-      <w:hyperlink r:id="rId44">
+      <w:hyperlink r:id="rId45">
         <w:r>
           <w:rPr>
             <w:rStyle w:val="Hyperlink"/>
@@ -1800,7 +1876,7 @@
       <w:r>
         <w:t xml:space="preserve"> </w:t>
       </w:r>
-      <w:hyperlink r:id="rId45">
+      <w:hyperlink r:id="rId46">
         <w:r>
           <w:rPr>
             <w:rStyle w:val="Hyperlink"/>
@@ -1876,7 +1952,7 @@
       <w:r>
         <w:t xml:space="preserve"> </w:t>
       </w:r>
-      <w:hyperlink r:id="rId46">
+      <w:hyperlink r:id="rId47">
         <w:r>
           <w:rPr>
             <w:rStyle w:val="Hyperlink"/>
@@ -1940,7 +2016,7 @@
       <w:r>
         <w:t xml:space="preserve"> </w:t>
       </w:r>
-      <w:hyperlink r:id="rId47">
+      <w:hyperlink r:id="rId48">
         <w:r>
           <w:rPr>
             <w:rStyle w:val="Hyperlink"/>
@@ -2007,7 +2083,7 @@
       <w:r>
         <w:t xml:space="preserve"> </w:t>
       </w:r>
-      <w:hyperlink r:id="rId48">
+      <w:hyperlink r:id="rId49">
         <w:r>
           <w:rPr>
             <w:rStyle w:val="Hyperlink"/>
@@ -2077,7 +2153,7 @@
       <w:r>
         <w:t xml:space="preserve"> </w:t>
       </w:r>
-      <w:hyperlink r:id="rId49">
+      <w:hyperlink r:id="rId50">
         <w:r>
           <w:rPr>
             <w:rStyle w:val="Hyperlink"/>
@@ -2093,8 +2169,8 @@
       <w:pPr>
         <w:pStyle w:val="Heading2"/>
       </w:pPr>
-      <w:bookmarkStart w:id="50" w:name="section-3"/>
-      <w:bookmarkEnd w:id="50"/>
+      <w:bookmarkStart w:id="51" w:name="section-3"/>
+      <w:bookmarkEnd w:id="51"/>
       <w:r>
         <w:t xml:space="preserve">2015</w:t>
       </w:r>
@@ -2151,7 +2227,7 @@
       <w:r>
         <w:t xml:space="preserve"> </w:t>
       </w:r>
-      <w:hyperlink r:id="rId51">
+      <w:hyperlink r:id="rId52">
         <w:r>
           <w:rPr>
             <w:rStyle w:val="Hyperlink"/>
@@ -2215,7 +2291,7 @@
       <w:r>
         <w:t xml:space="preserve"> </w:t>
       </w:r>
-      <w:hyperlink r:id="rId52">
+      <w:hyperlink r:id="rId53">
         <w:r>
           <w:rPr>
             <w:rStyle w:val="Hyperlink"/>
@@ -2273,7 +2349,7 @@
       <w:r>
         <w:t xml:space="preserve"> </w:t>
       </w:r>
-      <w:hyperlink r:id="rId53">
+      <w:hyperlink r:id="rId54">
         <w:r>
           <w:rPr>
             <w:rStyle w:val="Hyperlink"/>
@@ -2337,7 +2413,7 @@
       <w:r>
         <w:t xml:space="preserve"> </w:t>
       </w:r>
-      <w:hyperlink r:id="rId54">
+      <w:hyperlink r:id="rId55">
         <w:r>
           <w:rPr>
             <w:rStyle w:val="Hyperlink"/>
@@ -2407,7 +2483,7 @@
       <w:r>
         <w:t xml:space="preserve"> </w:t>
       </w:r>
-      <w:hyperlink r:id="rId55">
+      <w:hyperlink r:id="rId56">
         <w:r>
           <w:rPr>
             <w:rStyle w:val="Hyperlink"/>
@@ -2477,7 +2553,7 @@
       <w:r>
         <w:t xml:space="preserve"> </w:t>
       </w:r>
-      <w:hyperlink r:id="rId56">
+      <w:hyperlink r:id="rId57">
         <w:r>
           <w:rPr>
             <w:rStyle w:val="Hyperlink"/>
@@ -2547,7 +2623,7 @@
       <w:r>
         <w:t xml:space="preserve"> </w:t>
       </w:r>
-      <w:hyperlink r:id="rId57">
+      <w:hyperlink r:id="rId58">
         <w:r>
           <w:rPr>
             <w:rStyle w:val="Hyperlink"/>
@@ -2563,8 +2639,8 @@
       <w:pPr>
         <w:pStyle w:val="Heading2"/>
       </w:pPr>
-      <w:bookmarkStart w:id="58" w:name="section-4"/>
-      <w:bookmarkEnd w:id="58"/>
+      <w:bookmarkStart w:id="59" w:name="section-4"/>
+      <w:bookmarkEnd w:id="59"/>
       <w:r>
         <w:t xml:space="preserve">2014</w:t>
       </w:r>
@@ -2621,7 +2697,7 @@
       <w:r>
         <w:t xml:space="preserve"> </w:t>
       </w:r>
-      <w:hyperlink r:id="rId59">
+      <w:hyperlink r:id="rId60">
         <w:r>
           <w:rPr>
             <w:rStyle w:val="Hyperlink"/>
@@ -2697,7 +2773,7 @@
       <w:r>
         <w:t xml:space="preserve"> </w:t>
       </w:r>
-      <w:hyperlink r:id="rId60">
+      <w:hyperlink r:id="rId61">
         <w:r>
           <w:rPr>
             <w:rStyle w:val="Hyperlink"/>
@@ -2785,7 +2861,7 @@
       <w:r>
         <w:t xml:space="preserve"> </w:t>
       </w:r>
-      <w:hyperlink r:id="rId61">
+      <w:hyperlink r:id="rId62">
         <w:r>
           <w:rPr>
             <w:rStyle w:val="Hyperlink"/>
@@ -2849,7 +2925,7 @@
       <w:r>
         <w:t xml:space="preserve"> </w:t>
       </w:r>
-      <w:hyperlink r:id="rId62">
+      <w:hyperlink r:id="rId63">
         <w:r>
           <w:rPr>
             <w:rStyle w:val="Hyperlink"/>
@@ -2919,7 +2995,7 @@
       <w:r>
         <w:t xml:space="preserve"> </w:t>
       </w:r>
-      <w:hyperlink r:id="rId63">
+      <w:hyperlink r:id="rId64">
         <w:r>
           <w:rPr>
             <w:rStyle w:val="Hyperlink"/>
@@ -2989,7 +3065,7 @@
       <w:r>
         <w:t xml:space="preserve"> </w:t>
       </w:r>
-      <w:hyperlink r:id="rId64">
+      <w:hyperlink r:id="rId65">
         <w:r>
           <w:rPr>
             <w:rStyle w:val="Hyperlink"/>
@@ -3065,7 +3141,7 @@
       <w:r>
         <w:t xml:space="preserve"> </w:t>
       </w:r>
-      <w:hyperlink r:id="rId65">
+      <w:hyperlink r:id="rId66">
         <w:r>
           <w:rPr>
             <w:rStyle w:val="Hyperlink"/>
@@ -3081,8 +3157,8 @@
       <w:pPr>
         <w:pStyle w:val="Heading2"/>
       </w:pPr>
-      <w:bookmarkStart w:id="66" w:name="section-5"/>
-      <w:bookmarkEnd w:id="66"/>
+      <w:bookmarkStart w:id="67" w:name="section-5"/>
+      <w:bookmarkEnd w:id="67"/>
       <w:r>
         <w:t xml:space="preserve">2013</w:t>
       </w:r>
@@ -3139,7 +3215,7 @@
       <w:r>
         <w:t xml:space="preserve"> </w:t>
       </w:r>
-      <w:hyperlink r:id="rId67">
+      <w:hyperlink r:id="rId68">
         <w:r>
           <w:rPr>
             <w:rStyle w:val="Hyperlink"/>
@@ -3215,7 +3291,7 @@
       <w:r>
         <w:t xml:space="preserve"> </w:t>
       </w:r>
-      <w:hyperlink r:id="rId68">
+      <w:hyperlink r:id="rId69">
         <w:r>
           <w:rPr>
             <w:rStyle w:val="Hyperlink"/>
@@ -3279,7 +3355,7 @@
       <w:r>
         <w:t xml:space="preserve"> </w:t>
       </w:r>
-      <w:hyperlink r:id="rId69">
+      <w:hyperlink r:id="rId70">
         <w:r>
           <w:rPr>
             <w:rStyle w:val="Hyperlink"/>
@@ -3337,7 +3413,7 @@
       <w:r>
         <w:t xml:space="preserve"> </w:t>
       </w:r>
-      <w:hyperlink r:id="rId70">
+      <w:hyperlink r:id="rId71">
         <w:r>
           <w:rPr>
             <w:rStyle w:val="Hyperlink"/>
@@ -3401,7 +3477,7 @@
       <w:r>
         <w:t xml:space="preserve"> </w:t>
       </w:r>
-      <w:hyperlink r:id="rId71">
+      <w:hyperlink r:id="rId72">
         <w:r>
           <w:rPr>
             <w:rStyle w:val="Hyperlink"/>
@@ -3465,7 +3541,7 @@
       <w:r>
         <w:t xml:space="preserve"> </w:t>
       </w:r>
-      <w:hyperlink r:id="rId72">
+      <w:hyperlink r:id="rId73">
         <w:r>
           <w:rPr>
             <w:rStyle w:val="Hyperlink"/>
@@ -3603,7 +3679,7 @@
       <w:r>
         <w:t xml:space="preserve"> </w:t>
       </w:r>
-      <w:hyperlink r:id="rId73">
+      <w:hyperlink r:id="rId74">
         <w:r>
           <w:rPr>
             <w:rStyle w:val="Hyperlink"/>
@@ -3667,7 +3743,7 @@
       <w:r>
         <w:t xml:space="preserve"> </w:t>
       </w:r>
-      <w:hyperlink r:id="rId74">
+      <w:hyperlink r:id="rId75">
         <w:r>
           <w:rPr>
             <w:rStyle w:val="Hyperlink"/>
@@ -3737,7 +3813,7 @@
       <w:r>
         <w:t xml:space="preserve"> </w:t>
       </w:r>
-      <w:hyperlink r:id="rId75">
+      <w:hyperlink r:id="rId76">
         <w:r>
           <w:rPr>
             <w:rStyle w:val="Hyperlink"/>
@@ -3753,8 +3829,8 @@
       <w:pPr>
         <w:pStyle w:val="Heading2"/>
       </w:pPr>
-      <w:bookmarkStart w:id="76" w:name="section-6"/>
-      <w:bookmarkEnd w:id="76"/>
+      <w:bookmarkStart w:id="77" w:name="section-6"/>
+      <w:bookmarkEnd w:id="77"/>
       <w:r>
         <w:t xml:space="preserve">2012</w:t>
       </w:r>
@@ -3823,7 +3899,7 @@
       <w:r>
         <w:t xml:space="preserve"> </w:t>
       </w:r>
-      <w:hyperlink r:id="rId77">
+      <w:hyperlink r:id="rId78">
         <w:r>
           <w:rPr>
             <w:rStyle w:val="Hyperlink"/>
@@ -3899,7 +3975,7 @@
       <w:r>
         <w:t xml:space="preserve"> </w:t>
       </w:r>
-      <w:hyperlink r:id="rId78">
+      <w:hyperlink r:id="rId79">
         <w:r>
           <w:rPr>
             <w:rStyle w:val="Hyperlink"/>
@@ -3975,7 +4051,7 @@
       <w:r>
         <w:t xml:space="preserve"> </w:t>
       </w:r>
-      <w:hyperlink r:id="rId79">
+      <w:hyperlink r:id="rId80">
         <w:r>
           <w:rPr>
             <w:rStyle w:val="Hyperlink"/>
@@ -4051,7 +4127,7 @@
       <w:r>
         <w:t xml:space="preserve"> </w:t>
       </w:r>
-      <w:hyperlink r:id="rId80">
+      <w:hyperlink r:id="rId81">
         <w:r>
           <w:rPr>
             <w:rStyle w:val="Hyperlink"/>
@@ -4198,7 +4274,7 @@
       <w:r>
         <w:t xml:space="preserve"> </w:t>
       </w:r>
-      <w:hyperlink r:id="rId81">
+      <w:hyperlink r:id="rId82">
         <w:r>
           <w:rPr>
             <w:rStyle w:val="Hyperlink"/>
@@ -4214,8 +4290,8 @@
       <w:pPr>
         <w:pStyle w:val="Heading2"/>
       </w:pPr>
-      <w:bookmarkStart w:id="82" w:name="section-7"/>
-      <w:bookmarkEnd w:id="82"/>
+      <w:bookmarkStart w:id="83" w:name="section-7"/>
+      <w:bookmarkEnd w:id="83"/>
       <w:r>
         <w:t xml:space="preserve">2011</w:t>
       </w:r>
@@ -4272,7 +4348,7 @@
       <w:r>
         <w:t xml:space="preserve"> </w:t>
       </w:r>
-      <w:hyperlink r:id="rId83">
+      <w:hyperlink r:id="rId84">
         <w:r>
           <w:rPr>
             <w:rStyle w:val="Hyperlink"/>
@@ -4342,7 +4418,7 @@
       <w:r>
         <w:t xml:space="preserve"> </w:t>
       </w:r>
-      <w:hyperlink r:id="rId84">
+      <w:hyperlink r:id="rId85">
         <w:r>
           <w:rPr>
             <w:rStyle w:val="Hyperlink"/>
@@ -4400,7 +4476,7 @@
       <w:r>
         <w:t xml:space="preserve"> </w:t>
       </w:r>
-      <w:hyperlink r:id="rId85">
+      <w:hyperlink r:id="rId86">
         <w:r>
           <w:rPr>
             <w:rStyle w:val="Hyperlink"/>
@@ -4464,7 +4540,7 @@
       <w:r>
         <w:t xml:space="preserve"> </w:t>
       </w:r>
-      <w:hyperlink r:id="rId86">
+      <w:hyperlink r:id="rId87">
         <w:r>
           <w:rPr>
             <w:rStyle w:val="Hyperlink"/>
@@ -4534,7 +4610,7 @@
       <w:r>
         <w:t xml:space="preserve"> </w:t>
       </w:r>
-      <w:hyperlink r:id="rId87">
+      <w:hyperlink r:id="rId88">
         <w:r>
           <w:rPr>
             <w:rStyle w:val="Hyperlink"/>
@@ -4604,7 +4680,7 @@
       <w:r>
         <w:t xml:space="preserve"> </w:t>
       </w:r>
-      <w:hyperlink r:id="rId88">
+      <w:hyperlink r:id="rId89">
         <w:r>
           <w:rPr>
             <w:rStyle w:val="Hyperlink"/>
@@ -4620,8 +4696,8 @@
       <w:pPr>
         <w:pStyle w:val="Heading2"/>
       </w:pPr>
-      <w:bookmarkStart w:id="89" w:name="section-8"/>
-      <w:bookmarkEnd w:id="89"/>
+      <w:bookmarkStart w:id="90" w:name="section-8"/>
+      <w:bookmarkEnd w:id="90"/>
       <w:r>
         <w:t xml:space="preserve">2010</w:t>
       </w:r>
@@ -4678,7 +4754,7 @@
       <w:r>
         <w:t xml:space="preserve"> </w:t>
       </w:r>
-      <w:hyperlink r:id="rId90">
+      <w:hyperlink r:id="rId91">
         <w:r>
           <w:rPr>
             <w:rStyle w:val="Hyperlink"/>
@@ -4748,7 +4824,7 @@
       <w:r>
         <w:t xml:space="preserve"> </w:t>
       </w:r>
-      <w:hyperlink r:id="rId91">
+      <w:hyperlink r:id="rId92">
         <w:r>
           <w:rPr>
             <w:rStyle w:val="Hyperlink"/>
@@ -4877,7 +4953,7 @@
       <w:r>
         <w:t xml:space="preserve"> </w:t>
       </w:r>
-      <w:hyperlink r:id="rId92">
+      <w:hyperlink r:id="rId93">
         <w:r>
           <w:rPr>
             <w:rStyle w:val="Hyperlink"/>
@@ -4947,7 +5023,7 @@
       <w:r>
         <w:t xml:space="preserve"> </w:t>
       </w:r>
-      <w:hyperlink r:id="rId93">
+      <w:hyperlink r:id="rId94">
         <w:r>
           <w:rPr>
             <w:rStyle w:val="Hyperlink"/>
@@ -5029,7 +5105,7 @@
       <w:r>
         <w:t xml:space="preserve"> </w:t>
       </w:r>
-      <w:hyperlink r:id="rId94">
+      <w:hyperlink r:id="rId95">
         <w:r>
           <w:rPr>
             <w:rStyle w:val="Hyperlink"/>
@@ -5099,7 +5175,7 @@
       <w:r>
         <w:t xml:space="preserve"> </w:t>
       </w:r>
-      <w:hyperlink r:id="rId95">
+      <w:hyperlink r:id="rId96">
         <w:r>
           <w:rPr>
             <w:rStyle w:val="Hyperlink"/>
@@ -5175,7 +5251,7 @@
       <w:r>
         <w:t xml:space="preserve"> </w:t>
       </w:r>
-      <w:hyperlink r:id="rId96">
+      <w:hyperlink r:id="rId97">
         <w:r>
           <w:rPr>
             <w:rStyle w:val="Hyperlink"/>
@@ -5191,8 +5267,8 @@
       <w:pPr>
         <w:pStyle w:val="Heading2"/>
       </w:pPr>
-      <w:bookmarkStart w:id="97" w:name="section-9"/>
-      <w:bookmarkEnd w:id="97"/>
+      <w:bookmarkStart w:id="98" w:name="section-9"/>
+      <w:bookmarkEnd w:id="98"/>
       <w:r>
         <w:t xml:space="preserve">2009</w:t>
       </w:r>
@@ -5249,7 +5325,7 @@
       <w:r>
         <w:t xml:space="preserve"> </w:t>
       </w:r>
-      <w:hyperlink r:id="rId98">
+      <w:hyperlink r:id="rId99">
         <w:r>
           <w:rPr>
             <w:rStyle w:val="Hyperlink"/>
@@ -5390,7 +5466,7 @@
       <w:r>
         <w:t xml:space="preserve"> </w:t>
       </w:r>
-      <w:hyperlink r:id="rId99">
+      <w:hyperlink r:id="rId100">
         <w:r>
           <w:rPr>
             <w:rStyle w:val="Hyperlink"/>
@@ -5466,7 +5542,7 @@
       <w:r>
         <w:t xml:space="preserve"> </w:t>
       </w:r>
-      <w:hyperlink r:id="rId100">
+      <w:hyperlink r:id="rId101">
         <w:r>
           <w:rPr>
             <w:rStyle w:val="Hyperlink"/>
@@ -5536,7 +5612,7 @@
       <w:r>
         <w:t xml:space="preserve"> </w:t>
       </w:r>
-      <w:hyperlink r:id="rId101">
+      <w:hyperlink r:id="rId102">
         <w:r>
           <w:rPr>
             <w:rStyle w:val="Hyperlink"/>
@@ -5600,7 +5676,7 @@
       <w:r>
         <w:t xml:space="preserve"> </w:t>
       </w:r>
-      <w:hyperlink r:id="rId102">
+      <w:hyperlink r:id="rId103">
         <w:r>
           <w:rPr>
             <w:rStyle w:val="Hyperlink"/>
@@ -5616,8 +5692,8 @@
       <w:pPr>
         <w:pStyle w:val="Heading2"/>
       </w:pPr>
-      <w:bookmarkStart w:id="103" w:name="section-10"/>
-      <w:bookmarkEnd w:id="103"/>
+      <w:bookmarkStart w:id="104" w:name="section-10"/>
+      <w:bookmarkEnd w:id="104"/>
       <w:r>
         <w:t xml:space="preserve">2008</w:t>
       </w:r>
@@ -5680,7 +5756,7 @@
       <w:r>
         <w:t xml:space="preserve"> </w:t>
       </w:r>
-      <w:hyperlink r:id="rId104">
+      <w:hyperlink r:id="rId105">
         <w:r>
           <w:rPr>
             <w:rStyle w:val="Hyperlink"/>
@@ -5750,7 +5826,7 @@
       <w:r>
         <w:t xml:space="preserve"> </w:t>
       </w:r>
-      <w:hyperlink r:id="rId105">
+      <w:hyperlink r:id="rId106">
         <w:r>
           <w:rPr>
             <w:rStyle w:val="Hyperlink"/>
@@ -5820,7 +5896,7 @@
       <w:r>
         <w:t xml:space="preserve"> </w:t>
       </w:r>
-      <w:hyperlink r:id="rId106">
+      <w:hyperlink r:id="rId107">
         <w:r>
           <w:rPr>
             <w:rStyle w:val="Hyperlink"/>
@@ -5836,8 +5912,8 @@
       <w:pPr>
         <w:pStyle w:val="Heading2"/>
       </w:pPr>
-      <w:bookmarkStart w:id="107" w:name="section-11"/>
-      <w:bookmarkEnd w:id="107"/>
+      <w:bookmarkStart w:id="108" w:name="section-11"/>
+      <w:bookmarkEnd w:id="108"/>
       <w:r>
         <w:t xml:space="preserve">2007</w:t>
       </w:r>
@@ -5888,7 +5964,7 @@
       <w:r>
         <w:t xml:space="preserve"> </w:t>
       </w:r>
-      <w:hyperlink r:id="rId108">
+      <w:hyperlink r:id="rId109">
         <w:r>
           <w:rPr>
             <w:rStyle w:val="Hyperlink"/>
@@ -5964,7 +6040,7 @@
       <w:r>
         <w:t xml:space="preserve"> </w:t>
       </w:r>
-      <w:hyperlink r:id="rId109">
+      <w:hyperlink r:id="rId110">
         <w:r>
           <w:rPr>
             <w:rStyle w:val="Hyperlink"/>
@@ -6040,7 +6116,7 @@
       <w:r>
         <w:t xml:space="preserve"> </w:t>
       </w:r>
-      <w:hyperlink r:id="rId110">
+      <w:hyperlink r:id="rId111">
         <w:r>
           <w:rPr>
             <w:rStyle w:val="Hyperlink"/>
@@ -6098,7 +6174,7 @@
       <w:r>
         <w:t xml:space="preserve"> </w:t>
       </w:r>
-      <w:hyperlink r:id="rId111">
+      <w:hyperlink r:id="rId112">
         <w:r>
           <w:rPr>
             <w:rStyle w:val="Hyperlink"/>
@@ -6174,7 +6250,7 @@
       <w:r>
         <w:t xml:space="preserve"> </w:t>
       </w:r>
-      <w:hyperlink r:id="rId112">
+      <w:hyperlink r:id="rId113">
         <w:r>
           <w:rPr>
             <w:rStyle w:val="Hyperlink"/>
@@ -6232,7 +6308,7 @@
       <w:r>
         <w:t xml:space="preserve"> </w:t>
       </w:r>
-      <w:hyperlink r:id="rId113">
+      <w:hyperlink r:id="rId114">
         <w:r>
           <w:rPr>
             <w:rStyle w:val="Hyperlink"/>
@@ -6248,8 +6324,8 @@
       <w:pPr>
         <w:pStyle w:val="Heading2"/>
       </w:pPr>
-      <w:bookmarkStart w:id="114" w:name="section-12"/>
-      <w:bookmarkEnd w:id="114"/>
+      <w:bookmarkStart w:id="115" w:name="section-12"/>
+      <w:bookmarkEnd w:id="115"/>
       <w:r>
         <w:t xml:space="preserve">2006</w:t>
       </w:r>
@@ -6312,7 +6388,7 @@
       <w:r>
         <w:t xml:space="preserve"> </w:t>
       </w:r>
-      <w:hyperlink r:id="rId115">
+      <w:hyperlink r:id="rId116">
         <w:r>
           <w:rPr>
             <w:rStyle w:val="Hyperlink"/>
@@ -6465,7 +6541,7 @@
       <w:r>
         <w:t xml:space="preserve"> </w:t>
       </w:r>
-      <w:hyperlink r:id="rId116">
+      <w:hyperlink r:id="rId117">
         <w:r>
           <w:rPr>
             <w:rStyle w:val="Hyperlink"/>
@@ -6481,8 +6557,8 @@
       <w:pPr>
         <w:pStyle w:val="Heading2"/>
       </w:pPr>
-      <w:bookmarkStart w:id="117" w:name="section-13"/>
-      <w:bookmarkEnd w:id="117"/>
+      <w:bookmarkStart w:id="118" w:name="section-13"/>
+      <w:bookmarkEnd w:id="118"/>
       <w:r>
         <w:t xml:space="preserve">2005</w:t>
       </w:r>
@@ -6545,7 +6621,7 @@
       <w:r>
         <w:t xml:space="preserve"> </w:t>
       </w:r>
-      <w:hyperlink r:id="rId118">
+      <w:hyperlink r:id="rId119">
         <w:r>
           <w:rPr>
             <w:rStyle w:val="Hyperlink"/>
@@ -6609,7 +6685,7 @@
       <w:r>
         <w:t xml:space="preserve"> </w:t>
       </w:r>
-      <w:hyperlink r:id="rId119">
+      <w:hyperlink r:id="rId120">
         <w:r>
           <w:rPr>
             <w:rStyle w:val="Hyperlink"/>
@@ -6670,7 +6746,7 @@
       <w:r>
         <w:t xml:space="preserve"> </w:t>
       </w:r>
-      <w:hyperlink r:id="rId120">
+      <w:hyperlink r:id="rId121">
         <w:r>
           <w:rPr>
             <w:rStyle w:val="Hyperlink"/>
@@ -6686,8 +6762,8 @@
       <w:pPr>
         <w:pStyle w:val="Heading2"/>
       </w:pPr>
-      <w:bookmarkStart w:id="121" w:name="section-14"/>
-      <w:bookmarkEnd w:id="121"/>
+      <w:bookmarkStart w:id="122" w:name="section-14"/>
+      <w:bookmarkEnd w:id="122"/>
       <w:r>
         <w:t xml:space="preserve">2004</w:t>
       </w:r>
@@ -6762,7 +6838,7 @@
       <w:r>
         <w:t xml:space="preserve"> </w:t>
       </w:r>
-      <w:hyperlink r:id="rId122">
+      <w:hyperlink r:id="rId123">
         <w:r>
           <w:rPr>
             <w:rStyle w:val="Hyperlink"/>
@@ -6840,8 +6916,8 @@
       <w:pPr>
         <w:pStyle w:val="Heading2"/>
       </w:pPr>
-      <w:bookmarkStart w:id="123" w:name="section-15"/>
-      <w:bookmarkEnd w:id="123"/>
+      <w:bookmarkStart w:id="124" w:name="section-15"/>
+      <w:bookmarkEnd w:id="124"/>
       <w:r>
         <w:t xml:space="preserve">2003</w:t>
       </w:r>
@@ -6892,7 +6968,7 @@
       <w:r>
         <w:t xml:space="preserve"> </w:t>
       </w:r>
-      <w:hyperlink r:id="rId124">
+      <w:hyperlink r:id="rId125">
         <w:r>
           <w:rPr>
             <w:rStyle w:val="Hyperlink"/>
@@ -6908,8 +6984,8 @@
       <w:pPr>
         <w:pStyle w:val="Heading2"/>
       </w:pPr>
-      <w:bookmarkStart w:id="125" w:name="section-16"/>
-      <w:bookmarkEnd w:id="125"/>
+      <w:bookmarkStart w:id="126" w:name="section-16"/>
+      <w:bookmarkEnd w:id="126"/>
       <w:r>
         <w:t xml:space="preserve">2001</w:t>
       </w:r>
@@ -6966,7 +7042,7 @@
       <w:r>
         <w:t xml:space="preserve"> </w:t>
       </w:r>
-      <w:hyperlink r:id="rId126">
+      <w:hyperlink r:id="rId127">
         <w:r>
           <w:rPr>
             <w:rStyle w:val="Hyperlink"/>
@@ -6982,8 +7058,8 @@
       <w:pPr>
         <w:pStyle w:val="Heading2"/>
       </w:pPr>
-      <w:bookmarkStart w:id="127" w:name="grey-literature"/>
-      <w:bookmarkEnd w:id="127"/>
+      <w:bookmarkStart w:id="128" w:name="grey-literature"/>
+      <w:bookmarkEnd w:id="128"/>
       <w:r>
         <w:t xml:space="preserve">Grey Literature</w:t>
       </w:r>
@@ -7000,8 +7076,8 @@
       <w:pPr>
         <w:pStyle w:val="Heading1"/>
       </w:pPr>
-      <w:bookmarkStart w:id="128" w:name="databases"/>
-      <w:bookmarkEnd w:id="128"/>
+      <w:bookmarkStart w:id="129" w:name="databases"/>
+      <w:bookmarkEnd w:id="129"/>
       <w:r>
         <w:t xml:space="preserve">Databases</w:t>
       </w:r>
@@ -7016,7 +7092,7 @@
       <w:r>
         <w:t xml:space="preserve"> </w:t>
       </w:r>
-      <w:hyperlink r:id="rId129">
+      <w:hyperlink r:id="rId130">
         <w:r>
           <w:rPr>
             <w:rStyle w:val="Hyperlink"/>
@@ -7038,7 +7114,7 @@
       <w:r>
         <w:t xml:space="preserve"> </w:t>
       </w:r>
-      <w:hyperlink r:id="rId130">
+      <w:hyperlink r:id="rId131">
         <w:r>
           <w:rPr>
             <w:rStyle w:val="Hyperlink"/>
@@ -7060,7 +7136,7 @@
       <w:r>
         <w:t xml:space="preserve"> </w:t>
       </w:r>
-      <w:hyperlink r:id="rId131">
+      <w:hyperlink r:id="rId132">
         <w:r>
           <w:rPr>
             <w:rStyle w:val="Hyperlink"/>
@@ -7082,7 +7158,7 @@
       <w:r>
         <w:t xml:space="preserve"> </w:t>
       </w:r>
-      <w:hyperlink r:id="rId132">
+      <w:hyperlink r:id="rId133">
         <w:r>
           <w:rPr>
             <w:rStyle w:val="Hyperlink"/>
@@ -7104,7 +7180,7 @@
       <w:r>
         <w:t xml:space="preserve"> </w:t>
       </w:r>
-      <w:hyperlink r:id="rId133">
+      <w:hyperlink r:id="rId134">
         <w:r>
           <w:rPr>
             <w:rStyle w:val="Hyperlink"/>
@@ -7123,7 +7199,7 @@
       <w:r>
         <w:t xml:space="preserve"> </w:t>
       </w:r>
-      <w:hyperlink r:id="rId134">
+      <w:hyperlink r:id="rId135">
         <w:r>
           <w:rPr>
             <w:rStyle w:val="Hyperlink"/>
@@ -7139,8 +7215,8 @@
       <w:pPr>
         <w:pStyle w:val="Heading1"/>
       </w:pPr>
-      <w:bookmarkStart w:id="135" w:name="students"/>
-      <w:bookmarkEnd w:id="135"/>
+      <w:bookmarkStart w:id="136" w:name="students"/>
+      <w:bookmarkEnd w:id="136"/>
       <w:r>
         <w:t xml:space="preserve">Students</w:t>
       </w:r>
@@ -7251,8 +7327,8 @@
       <w:pPr>
         <w:pStyle w:val="Heading2"/>
       </w:pPr>
-      <w:bookmarkStart w:id="136" w:name="field-supervisor"/>
-      <w:bookmarkEnd w:id="136"/>
+      <w:bookmarkStart w:id="137" w:name="field-supervisor"/>
+      <w:bookmarkEnd w:id="137"/>
       <w:r>
         <w:t xml:space="preserve">Field Supervisor</w:t>
       </w:r>
@@ -7363,8 +7439,8 @@
       <w:pPr>
         <w:pStyle w:val="Heading1"/>
       </w:pPr>
-      <w:bookmarkStart w:id="137" w:name="teaching"/>
-      <w:bookmarkEnd w:id="137"/>
+      <w:bookmarkStart w:id="138" w:name="teaching"/>
+      <w:bookmarkEnd w:id="138"/>
       <w:r>
         <w:t xml:space="preserve">Teaching</w:t>
       </w:r>
@@ -7493,8 +7569,8 @@
       <w:pPr>
         <w:pStyle w:val="Heading1"/>
       </w:pPr>
-      <w:bookmarkStart w:id="138" w:name="grantsawards"/>
-      <w:bookmarkEnd w:id="138"/>
+      <w:bookmarkStart w:id="139" w:name="grantsawards"/>
+      <w:bookmarkEnd w:id="139"/>
       <w:r>
         <w:t xml:space="preserve">Grants/Awards</w:t>
       </w:r>
@@ -7857,8 +7933,8 @@
       <w:pPr>
         <w:pStyle w:val="Heading1"/>
       </w:pPr>
-      <w:bookmarkStart w:id="139" w:name="invited-presentations"/>
-      <w:bookmarkEnd w:id="139"/>
+      <w:bookmarkStart w:id="140" w:name="invited-presentations"/>
+      <w:bookmarkEnd w:id="140"/>
       <w:r>
         <w:t xml:space="preserve">Invited Presentations</w:t>
       </w:r>
@@ -7944,7 +8020,7 @@
         </w:numPr>
       </w:pPr>
       <w:r>
-        <w:t xml:space="preserve">Monthly USGS Disease webinar.</w:t>
+        <w:t xml:space="preserve">UCLA Ecology Seminar, Los Angeles, CA.</w:t>
       </w:r>
     </w:p>
     <w:p>
@@ -7956,7 +8032,7 @@
         </w:numPr>
       </w:pPr>
       <w:r>
-        <w:t xml:space="preserve">UCLA Ecology Seminar, Los Angeles, CA.</w:t>
+        <w:t xml:space="preserve">Patuxent USGS Seminar.</w:t>
       </w:r>
     </w:p>
     <w:p>
@@ -7968,7 +8044,7 @@
         </w:numPr>
       </w:pPr>
       <w:r>
-        <w:t xml:space="preserve">Patuxent USGS Seminar.</w:t>
+        <w:t xml:space="preserve">Georgetown Ecology Seminar, Washington, D.C.</w:t>
       </w:r>
     </w:p>
     <w:p>
@@ -7980,7 +8056,7 @@
         </w:numPr>
       </w:pPr>
       <w:r>
-        <w:t xml:space="preserve">Georgetown Ecology Seminar, Washington, D.C.</w:t>
+        <w:t xml:space="preserve">50th Anniv. Mammal Research Institute, South Africa</w:t>
       </w:r>
     </w:p>
     <w:p>
@@ -7992,7 +8068,7 @@
         </w:numPr>
       </w:pPr>
       <w:r>
-        <w:t xml:space="preserve">Ecology Society of America Annual Meeting. Fort Lauderdale, FL</w:t>
+        <w:t xml:space="preserve">K-5 science and technology night, Bozeman MT.</w:t>
       </w:r>
     </w:p>
     <w:p>
@@ -8004,7 +8080,13 @@
         </w:numPr>
       </w:pPr>
       <w:r>
-        <w:t xml:space="preserve">50th Anniv. Mammal Research Institute, South Africa</w:t>
+        <w:t xml:space="preserve">MT Conservation Biology Evening Lecture, Bozeman MT</w:t>
+      </w:r>
+      <w:r>
+        <w:t xml:space="preserve"> </w:t>
+      </w:r>
+      <w:r>
+        <w:t xml:space="preserve">2015</w:t>
       </w:r>
     </w:p>
     <w:p>
@@ -8016,7 +8098,7 @@
         </w:numPr>
       </w:pPr>
       <w:r>
-        <w:t xml:space="preserve">K-5 science and technology night, Bozeman MT.</w:t>
+        <w:t xml:space="preserve">The National Academy of Sciences, Washington DC</w:t>
       </w:r>
     </w:p>
     <w:p>
@@ -8028,8 +8110,678 @@
         </w:numPr>
       </w:pPr>
       <w:r>
-        <w:t xml:space="preserve">MT Conservation Biology Evening Lecture, Bozeman MT</w:t>
-      </w:r>
+        <w:t xml:space="preserve">Wildlife Society Meeting, Winnepeg, Canada</w:t>
+      </w:r>
+      <w:r>
+        <w:t xml:space="preserve"> </w:t>
+      </w:r>
+      <w:r>
+        <w:t xml:space="preserve">2014</w:t>
+      </w:r>
+    </w:p>
+    <w:p>
+      <w:pPr>
+        <w:pStyle w:val="Compact"/>
+        <w:numPr>
+          <w:numId w:val="1005"/>
+          <w:ilvl w:val="0"/>
+        </w:numPr>
+      </w:pPr>
+      <w:r>
+        <w:t xml:space="preserve">Ecology Seminar, University of Sherbrooke, Canada</w:t>
+      </w:r>
+    </w:p>
+    <w:p>
+      <w:pPr>
+        <w:pStyle w:val="Compact"/>
+        <w:numPr>
+          <w:numId w:val="1005"/>
+          <w:ilvl w:val="0"/>
+        </w:numPr>
+      </w:pPr>
+      <w:r>
+        <w:t xml:space="preserve">NIH Rocky Mountain Lab, Hamilton MT</w:t>
+      </w:r>
+    </w:p>
+    <w:p>
+      <w:pPr>
+        <w:pStyle w:val="Compact"/>
+        <w:numPr>
+          <w:numId w:val="1005"/>
+          <w:ilvl w:val="0"/>
+        </w:numPr>
+      </w:pPr>
+      <w:r>
+        <w:t xml:space="preserve">18th Congreso Chileno de Medicina Veterinaria, Santiago, Chile</w:t>
+      </w:r>
+    </w:p>
+    <w:p>
+      <w:pPr>
+        <w:pStyle w:val="Compact"/>
+        <w:numPr>
+          <w:numId w:val="1005"/>
+          <w:ilvl w:val="0"/>
+        </w:numPr>
+      </w:pPr>
+      <w:r>
+        <w:t xml:space="preserve">Dept. Seminar, Univ. Catolica, Valdivia, Chile</w:t>
+      </w:r>
+    </w:p>
+    <w:p>
+      <w:pPr>
+        <w:pStyle w:val="Compact"/>
+        <w:numPr>
+          <w:numId w:val="1005"/>
+          <w:ilvl w:val="0"/>
+        </w:numPr>
+      </w:pPr>
+      <w:r>
+        <w:t xml:space="preserve">Public Talk, Emerging wildlife pandemics, Menlo Park, CA</w:t>
+      </w:r>
+    </w:p>
+    <w:p>
+      <w:pPr>
+        <w:pStyle w:val="Compact"/>
+        <w:numPr>
+          <w:numId w:val="1005"/>
+          <w:ilvl w:val="0"/>
+        </w:numPr>
+      </w:pPr>
+      <w:r>
+        <w:t xml:space="preserve">Steering Committee &amp; Speaker. Foreign Animal Disease, Shepardstown WV</w:t>
+      </w:r>
+      <w:r>
+        <w:t xml:space="preserve"> </w:t>
+      </w:r>
+      <w:r>
+        <w:t xml:space="preserve">2013</w:t>
+      </w:r>
+    </w:p>
+    <w:p>
+      <w:pPr>
+        <w:pStyle w:val="Compact"/>
+        <w:numPr>
+          <w:numId w:val="1005"/>
+          <w:ilvl w:val="0"/>
+        </w:numPr>
+      </w:pPr>
+      <w:r>
+        <w:t xml:space="preserve">Interagency Bison Management Plan Meeting. Chico MT</w:t>
+      </w:r>
+    </w:p>
+    <w:p>
+      <w:pPr>
+        <w:pStyle w:val="Compact"/>
+        <w:numPr>
+          <w:numId w:val="1005"/>
+          <w:ilvl w:val="0"/>
+        </w:numPr>
+      </w:pPr>
+      <w:r>
+        <w:t xml:space="preserve">European Conservation Biology Meeting, Glasgow UK</w:t>
+      </w:r>
+      <w:r>
+        <w:t xml:space="preserve"> </w:t>
+      </w:r>
+      <w:r>
+        <w:t xml:space="preserve">2012</w:t>
+      </w:r>
+    </w:p>
+    <w:p>
+      <w:pPr>
+        <w:pStyle w:val="Compact"/>
+        <w:numPr>
+          <w:numId w:val="1005"/>
+          <w:ilvl w:val="0"/>
+        </w:numPr>
+      </w:pPr>
+      <w:r>
+        <w:t xml:space="preserve">Wildlife disease management workshop, Penn State Univ.</w:t>
+      </w:r>
+      <w:r>
+        <w:t xml:space="preserve"> </w:t>
+      </w:r>
+      <w:r>
+        <w:t xml:space="preserve">2011</w:t>
+      </w:r>
+    </w:p>
+    <w:p>
+      <w:pPr>
+        <w:pStyle w:val="Compact"/>
+        <w:numPr>
+          <w:numId w:val="1005"/>
+          <w:ilvl w:val="0"/>
+        </w:numPr>
+      </w:pPr>
+      <w:r>
+        <w:t xml:space="preserve">Ecology and Evolution of Infectious Disease Meeting, Santa Barbara.</w:t>
+      </w:r>
+    </w:p>
+    <w:p>
+      <w:pPr>
+        <w:pStyle w:val="Compact"/>
+        <w:numPr>
+          <w:numId w:val="1005"/>
+          <w:ilvl w:val="0"/>
+        </w:numPr>
+      </w:pPr>
+      <w:r>
+        <w:t xml:space="preserve">Invited Participant, RAPPID-NIH Movement and Mosquito-Transmitted Diseases Meeting, Washington D.C.</w:t>
+      </w:r>
+    </w:p>
+    <w:p>
+      <w:pPr>
+        <w:pStyle w:val="Compact"/>
+        <w:numPr>
+          <w:numId w:val="1005"/>
+          <w:ilvl w:val="0"/>
+        </w:numPr>
+      </w:pPr>
+      <w:r>
+        <w:t xml:space="preserve">Invited Keynote, Berryman Institute Biennial Meeting, Logan UT.</w:t>
+      </w:r>
+      <w:r>
+        <w:t xml:space="preserve"> </w:t>
+      </w:r>
+      <w:r>
+        <w:t xml:space="preserve">2010</w:t>
+      </w:r>
+    </w:p>
+    <w:p>
+      <w:pPr>
+        <w:pStyle w:val="Compact"/>
+        <w:numPr>
+          <w:numId w:val="1005"/>
+          <w:ilvl w:val="0"/>
+        </w:numPr>
+      </w:pPr>
+      <w:r>
+        <w:t xml:space="preserve">Invited Participant, RAPPID-NIH Movement and Mosquito-Transmitted Diseases Meeting, Washington D.C.</w:t>
+      </w:r>
+    </w:p>
+    <w:p>
+      <w:pPr>
+        <w:pStyle w:val="Compact"/>
+        <w:numPr>
+          <w:numId w:val="1005"/>
+          <w:ilvl w:val="0"/>
+        </w:numPr>
+      </w:pPr>
+      <w:r>
+        <w:t xml:space="preserve">Kopriva Lecture [Invited] MSU College of Arts and Science, Bozeman, MT</w:t>
+      </w:r>
+      <w:r>
+        <w:t xml:space="preserve"> </w:t>
+      </w:r>
+      <w:r>
+        <w:t xml:space="preserve">2009</w:t>
+      </w:r>
+    </w:p>
+    <w:p>
+      <w:pPr>
+        <w:pStyle w:val="Compact"/>
+        <w:numPr>
+          <w:numId w:val="1005"/>
+          <w:ilvl w:val="0"/>
+        </w:numPr>
+      </w:pPr>
+      <w:r>
+        <w:t xml:space="preserve">Dept. Seminar, Colorado State University, Fort Collins, CO</w:t>
+      </w:r>
+    </w:p>
+    <w:p>
+      <w:pPr>
+        <w:pStyle w:val="Compact"/>
+        <w:numPr>
+          <w:numId w:val="1005"/>
+          <w:ilvl w:val="0"/>
+        </w:numPr>
+      </w:pPr>
+      <w:r>
+        <w:t xml:space="preserve">10th Biennial Conference of Research on the Colorado Plateau Speaker, ESA,</w:t>
+      </w:r>
+    </w:p>
+    <w:p>
+      <w:pPr>
+        <w:pStyle w:val="Heading1"/>
+      </w:pPr>
+      <w:bookmarkStart w:id="141" w:name="service"/>
+      <w:bookmarkEnd w:id="141"/>
+      <w:r>
+        <w:t xml:space="preserve">Service</w:t>
+      </w:r>
+    </w:p>
+    <w:p>
+      <w:pPr>
+        <w:pStyle w:val="Compact"/>
+        <w:numPr>
+          <w:numId w:val="1006"/>
+          <w:ilvl w:val="0"/>
+        </w:numPr>
+      </w:pPr>
+      <w:r>
+        <w:t xml:space="preserve">Reviewer of the USDA Cattle Fever Tick Eradication Program.</w:t>
+      </w:r>
+      <w:r>
+        <w:t xml:space="preserve"> </w:t>
+      </w:r>
+      <w:r>
+        <w:t xml:space="preserve">ongoing</w:t>
+      </w:r>
+    </w:p>
+    <w:p>
+      <w:pPr>
+        <w:pStyle w:val="Compact"/>
+        <w:numPr>
+          <w:numId w:val="1006"/>
+          <w:ilvl w:val="0"/>
+        </w:numPr>
+      </w:pPr>
+      <w:r>
+        <w:t xml:space="preserve">Associate Editor, Ecological Applications</w:t>
+      </w:r>
+      <w:r>
+        <w:br w:type="textWrapping"/>
+      </w:r>
+    </w:p>
+    <w:p>
+      <w:pPr>
+        <w:pStyle w:val="Compact"/>
+        <w:numPr>
+          <w:numId w:val="1006"/>
+          <w:ilvl w:val="0"/>
+        </w:numPr>
+      </w:pPr>
+      <w:r>
+        <w:t xml:space="preserve">Northern Yellowstone Cooperative Wildlife Working Group.</w:t>
+      </w:r>
+      <w:r>
+        <w:br w:type="textWrapping"/>
+      </w:r>
+    </w:p>
+    <w:p>
+      <w:pPr>
+        <w:pStyle w:val="Compact"/>
+        <w:numPr>
+          <w:numId w:val="1006"/>
+          <w:ilvl w:val="0"/>
+        </w:numPr>
+      </w:pPr>
+      <w:r>
+        <w:t xml:space="preserve">Chair, USGS Animal Use and Care Committee for NOROCK.</w:t>
+      </w:r>
+    </w:p>
+    <w:p>
+      <w:pPr>
+        <w:pStyle w:val="Compact"/>
+        <w:numPr>
+          <w:numId w:val="1006"/>
+          <w:ilvl w:val="0"/>
+        </w:numPr>
+      </w:pPr>
+      <w:r>
+        <w:t xml:space="preserve">Associate Editor, Journal of Wildlife Management</w:t>
+      </w:r>
+      <w:r>
+        <w:t xml:space="preserve"> </w:t>
+      </w:r>
+      <w:r>
+        <w:t xml:space="preserve">2015-2017</w:t>
+      </w:r>
+    </w:p>
+    <w:p>
+      <w:pPr>
+        <w:pStyle w:val="Compact"/>
+        <w:numPr>
+          <w:numId w:val="1006"/>
+          <w:ilvl w:val="0"/>
+        </w:numPr>
+      </w:pPr>
+      <w:r>
+        <w:t xml:space="preserve">National Academy of Science Panel Member: Revisiting Brucellosis in the GYE</w:t>
+      </w:r>
+    </w:p>
+    <w:p>
+      <w:pPr>
+        <w:pStyle w:val="Compact"/>
+        <w:numPr>
+          <w:numId w:val="1006"/>
+          <w:ilvl w:val="0"/>
+        </w:numPr>
+      </w:pPr>
+      <w:r>
+        <w:t xml:space="preserve">Dept. Homeland Security IPT for outbreak response and assessment tools.</w:t>
+      </w:r>
+      <w:r>
+        <w:t xml:space="preserve"> </w:t>
+      </w:r>
+      <w:r>
+        <w:t xml:space="preserve">2016</w:t>
+      </w:r>
+    </w:p>
+    <w:p>
+      <w:pPr>
+        <w:pStyle w:val="Compact"/>
+        <w:numPr>
+          <w:numId w:val="1006"/>
+          <w:ilvl w:val="0"/>
+        </w:numPr>
+      </w:pPr>
+      <w:r>
+        <w:t xml:space="preserve">Red Wolf Recovery Implementation Team, USFWS.</w:t>
+      </w:r>
+      <w:r>
+        <w:t xml:space="preserve"> </w:t>
+      </w:r>
+      <w:r>
+        <w:t xml:space="preserve">2014</w:t>
+      </w:r>
+    </w:p>
+    <w:p>
+      <w:pPr>
+        <w:pStyle w:val="Compact"/>
+        <w:numPr>
+          <w:numId w:val="1006"/>
+          <w:ilvl w:val="0"/>
+        </w:numPr>
+      </w:pPr>
+      <w:r>
+        <w:t xml:space="preserve">Participant, Wildlife Conservation Society Wildlife Health Program, Internal Strategic Workshop for future research.</w:t>
+      </w:r>
+    </w:p>
+    <w:p>
+      <w:pPr>
+        <w:pStyle w:val="Compact"/>
+        <w:numPr>
+          <w:numId w:val="1006"/>
+          <w:ilvl w:val="0"/>
+        </w:numPr>
+      </w:pPr>
+      <w:r>
+        <w:t xml:space="preserve">Steering Committee, Group Leader &amp; Speaker. Foreign Animal Disease National Preparedness Workshop. USGS/DHS/USDA/CDC.</w:t>
+      </w:r>
+      <w:r>
+        <w:t xml:space="preserve"> </w:t>
+      </w:r>
+      <w:r>
+        <w:t xml:space="preserve">2013</w:t>
+      </w:r>
+    </w:p>
+    <w:p>
+      <w:pPr>
+        <w:pStyle w:val="Compact"/>
+        <w:numPr>
+          <w:numId w:val="1006"/>
+          <w:ilvl w:val="0"/>
+        </w:numPr>
+      </w:pPr>
+      <w:r>
+        <w:t xml:space="preserve">Member Environmental Health Strategic Science Planning Team</w:t>
+      </w:r>
+      <w:r>
+        <w:t xml:space="preserve"> </w:t>
+      </w:r>
+      <w:r>
+        <w:t xml:space="preserve">2011</w:t>
+      </w:r>
+    </w:p>
+    <w:p>
+      <w:pPr>
+        <w:pStyle w:val="Compact"/>
+        <w:numPr>
+          <w:numId w:val="1006"/>
+          <w:ilvl w:val="0"/>
+        </w:numPr>
+      </w:pPr>
+      <w:r>
+        <w:t xml:space="preserve">Co-coordinator &amp; originator, NIH &amp; DHS RAPIDD Working group on cross-species transmission. 15 participants</w:t>
+      </w:r>
+    </w:p>
+    <w:p>
+      <w:pPr>
+        <w:pStyle w:val="Compact"/>
+        <w:numPr>
+          <w:numId w:val="1006"/>
+          <w:ilvl w:val="0"/>
+        </w:numPr>
+      </w:pPr>
+      <w:r>
+        <w:t xml:space="preserve">Participant, NIH &amp; DHS RAPIDD Working group on movement and mosquito-borne diseases.</w:t>
+      </w:r>
+    </w:p>
+    <w:p>
+      <w:pPr>
+        <w:pStyle w:val="Compact"/>
+        <w:numPr>
+          <w:numId w:val="1006"/>
+          <w:ilvl w:val="0"/>
+        </w:numPr>
+      </w:pPr>
+      <w:r>
+        <w:t xml:space="preserve">USGS representative. Northern Rockies NEON committee.</w:t>
+      </w:r>
+    </w:p>
+    <w:p>
+      <w:pPr>
+        <w:pStyle w:val="Compact"/>
+        <w:numPr>
+          <w:numId w:val="1006"/>
+          <w:ilvl w:val="0"/>
+        </w:numPr>
+      </w:pPr>
+      <w:r>
+        <w:t xml:space="preserve">Organizer, Greater Yellowstone Brucellosis Research Meeting (2 days), 60 participants, 27 speakers, Bozeman MT</w:t>
+      </w:r>
+      <w:r>
+        <w:t xml:space="preserve"> </w:t>
+      </w:r>
+      <w:r>
+        <w:t xml:space="preserve">2009</w:t>
+      </w:r>
+    </w:p>
+    <w:p>
+      <w:pPr>
+        <w:pStyle w:val="Compact"/>
+        <w:numPr>
+          <w:numId w:val="1006"/>
+          <w:ilvl w:val="0"/>
+        </w:numPr>
+      </w:pPr>
+      <w:r>
+        <w:t xml:space="preserve">Participant, Dept. of Interior Avian Influenza Preparedness workshop, Madison WI</w:t>
+      </w:r>
+    </w:p>
+    <w:p>
+      <w:pPr>
+        <w:pStyle w:val="Compact"/>
+        <w:numPr>
+          <w:numId w:val="1006"/>
+          <w:ilvl w:val="0"/>
+        </w:numPr>
+      </w:pPr>
+      <w:r>
+        <w:t xml:space="preserve">Participant, Yellowstone National Park Science Agenda Workshop, Bozeman MT</w:t>
+      </w:r>
+    </w:p>
+    <w:p>
+      <w:pPr>
+        <w:pStyle w:val="Compact"/>
+        <w:numPr>
+          <w:numId w:val="1006"/>
+          <w:ilvl w:val="0"/>
+        </w:numPr>
+      </w:pPr>
+      <w:r>
+        <w:t xml:space="preserve">Steering Committee, Yellowstone National Park Wildlife Health Program Meeting.</w:t>
+      </w:r>
+      <w:r>
+        <w:t xml:space="preserve"> </w:t>
+      </w:r>
+      <w:r>
+        <w:t xml:space="preserve">2007</w:t>
+      </w:r>
+    </w:p>
+    <w:p>
+      <w:pPr>
+        <w:pStyle w:val="Compact"/>
+        <w:numPr>
+          <w:numId w:val="1006"/>
+          <w:ilvl w:val="0"/>
+        </w:numPr>
+      </w:pPr>
+      <w:r>
+        <w:t xml:space="preserve">Participant, USDA workshop: The Science of Surveillance, Control and Eradication of Catastrophic Diseases in Wildlife, Pinagree Park CO</w:t>
+      </w:r>
+    </w:p>
+    <w:p>
+      <w:pPr>
+        <w:pStyle w:val="Compact"/>
+        <w:numPr>
+          <w:numId w:val="1006"/>
+          <w:ilvl w:val="0"/>
+        </w:numPr>
+      </w:pPr>
+      <w:r>
+        <w:t xml:space="preserve">Participant, Disease and conservation of mammals, Conservation International</w:t>
+      </w:r>
+      <w:r>
+        <w:t xml:space="preserve"> </w:t>
+      </w:r>
+      <w:r>
+        <w:t xml:space="preserve">2006</w:t>
+      </w:r>
+    </w:p>
+    <w:p>
+      <w:pPr>
+        <w:pStyle w:val="Compact"/>
+        <w:numPr>
+          <w:numId w:val="1006"/>
+          <w:ilvl w:val="0"/>
+        </w:numPr>
+      </w:pPr>
+      <w:r>
+        <w:t xml:space="preserve">USGS representative. Greater Yellowstone Interagency Brucellosis Committee</w:t>
+      </w:r>
+      <w:r>
+        <w:t xml:space="preserve"> </w:t>
+      </w:r>
+      <w:r>
+        <w:t xml:space="preserve">2005-8</w:t>
+      </w:r>
+    </w:p>
+    <w:p>
+      <w:pPr>
+        <w:pStyle w:val="Heading1"/>
+      </w:pPr>
+      <w:bookmarkStart w:id="142" w:name="reviewer"/>
+      <w:bookmarkEnd w:id="142"/>
+      <w:r>
+        <w:t xml:space="preserve">Reviewer</w:t>
+      </w:r>
+    </w:p>
+    <w:p>
+      <w:pPr>
+        <w:pStyle w:val="FirstParagraph"/>
+      </w:pPr>
+      <w:r>
+        <w:rPr>
+          <w:i/>
+        </w:rPr>
+        <w:t xml:space="preserve">Journals</w:t>
+      </w:r>
+      <w:r>
+        <w:t xml:space="preserve"> </w:t>
+      </w:r>
+      <w:r>
+        <w:t xml:space="preserve">(since 2004): Nature, Ecol App, J Anim Ecol, J App Ecol, Proc Roy Soc B, Phil Trans Roy Soc, Biol Letters, Cons Bio, Biol Cons, Anim Cons, Biodiv Cons, Behavior, Envi Cons, J Wildl Dis, Wildl Bio, PloS ONE, EcoHealth, J Theo Bio, SA J Wildl Res, Ann Zoo Fennici, Ecol Mod, USGS FSP, USGS Study Plans</w:t>
+      </w:r>
+    </w:p>
+    <w:p>
+      <w:pPr>
+        <w:pStyle w:val="BodyText"/>
+      </w:pPr>
+      <w:r>
+        <w:rPr>
+          <w:i/>
+        </w:rPr>
+        <w:t xml:space="preserve">Funding Agencies</w:t>
+      </w:r>
+      <w:r>
+        <w:t xml:space="preserve">: National Science Foundation, Wildlife Conservation Society, Wellcome Trust, Biotechnology and Biological Sciences Research Council UK, Natural Environment Research Council UK, South African National Research Foundation, Alberta Prion Research Institute, National Institutes of Health</w:t>
+      </w:r>
+    </w:p>
+    <w:p>
+      <w:pPr>
+        <w:pStyle w:val="Heading1"/>
+      </w:pPr>
+      <w:bookmarkStart w:id="143" w:name="press-and-outreach"/>
+      <w:bookmarkEnd w:id="143"/>
+      <w:r>
+        <w:t xml:space="preserve">Press and Outreach</w:t>
+      </w:r>
+    </w:p>
+    <w:p>
+      <w:pPr>
+        <w:pStyle w:val="Compact"/>
+        <w:numPr>
+          <w:numId w:val="1007"/>
+          <w:ilvl w:val="0"/>
+        </w:numPr>
+      </w:pPr>
+      <w:hyperlink r:id="rId144">
+        <w:r>
+          <w:rPr>
+            <w:rStyle w:val="Hyperlink"/>
+          </w:rPr>
+          <w:t xml:space="preserve">Naturally Speaking</w:t>
+        </w:r>
+      </w:hyperlink>
+      <w:r>
+        <w:t xml:space="preserve"> </w:t>
+      </w:r>
+      <w:r>
+        <w:t xml:space="preserve">2017</w:t>
+      </w:r>
+    </w:p>
+    <w:p>
+      <w:pPr>
+        <w:pStyle w:val="Compact"/>
+        <w:numPr>
+          <w:numId w:val="1007"/>
+          <w:ilvl w:val="0"/>
+        </w:numPr>
+      </w:pPr>
+      <w:hyperlink r:id="rId145">
+        <w:r>
+          <w:rPr>
+            <w:rStyle w:val="Hyperlink"/>
+          </w:rPr>
+          <w:t xml:space="preserve">Bozeman Daily Chronicle</w:t>
+        </w:r>
+      </w:hyperlink>
+      <w:r>
+        <w:t xml:space="preserve"> </w:t>
+      </w:r>
+      <w:r>
+        <w:t xml:space="preserve">2016</w:t>
+      </w:r>
+    </w:p>
+    <w:p>
+      <w:pPr>
+        <w:pStyle w:val="Compact"/>
+        <w:numPr>
+          <w:numId w:val="1007"/>
+          <w:ilvl w:val="0"/>
+        </w:numPr>
+      </w:pPr>
+      <w:hyperlink r:id="rId146">
+        <w:r>
+          <w:rPr>
+            <w:rStyle w:val="Hyperlink"/>
+          </w:rPr>
+          <w:t xml:space="preserve">The Economist</w:t>
+        </w:r>
+      </w:hyperlink>
       <w:r>
         <w:t xml:space="preserve"> </w:t>
       </w:r>
@@ -8041,145 +8793,85 @@
       <w:pPr>
         <w:pStyle w:val="Compact"/>
         <w:numPr>
-          <w:numId w:val="1005"/>
-          <w:ilvl w:val="0"/>
-        </w:numPr>
-      </w:pPr>
-      <w:r>
-        <w:t xml:space="preserve">The National Academy of Sciences, Washington DC</w:t>
-      </w:r>
-    </w:p>
-    <w:p>
-      <w:pPr>
-        <w:pStyle w:val="Compact"/>
-        <w:numPr>
-          <w:numId w:val="1005"/>
-          <w:ilvl w:val="0"/>
-        </w:numPr>
-      </w:pPr>
-      <w:r>
-        <w:t xml:space="preserve">Wildlife Society Meeting, Winnepeg, Canada</w:t>
-      </w:r>
-      <w:r>
-        <w:t xml:space="preserve"> </w:t>
-      </w:r>
-      <w:r>
-        <w:t xml:space="preserve">2014</w:t>
-      </w:r>
-    </w:p>
-    <w:p>
-      <w:pPr>
-        <w:pStyle w:val="Compact"/>
-        <w:numPr>
-          <w:numId w:val="1005"/>
-          <w:ilvl w:val="0"/>
-        </w:numPr>
-      </w:pPr>
-      <w:r>
-        <w:t xml:space="preserve">Ecology Seminar, University of Sherbrooke, Canada</w:t>
-      </w:r>
-    </w:p>
-    <w:p>
-      <w:pPr>
-        <w:pStyle w:val="Compact"/>
-        <w:numPr>
-          <w:numId w:val="1005"/>
-          <w:ilvl w:val="0"/>
-        </w:numPr>
-      </w:pPr>
-      <w:r>
-        <w:t xml:space="preserve">Montana Wildlife Society Meeting, Bozeman MT</w:t>
-      </w:r>
-    </w:p>
-    <w:p>
-      <w:pPr>
-        <w:pStyle w:val="Compact"/>
-        <w:numPr>
-          <w:numId w:val="1005"/>
-          <w:ilvl w:val="0"/>
-        </w:numPr>
-      </w:pPr>
-      <w:r>
-        <w:t xml:space="preserve">NIH Rocky Mountain Lab, Hamilton MT</w:t>
-      </w:r>
-    </w:p>
-    <w:p>
-      <w:pPr>
-        <w:pStyle w:val="Compact"/>
-        <w:numPr>
-          <w:numId w:val="1005"/>
-          <w:ilvl w:val="0"/>
-        </w:numPr>
-      </w:pPr>
-      <w:r>
-        <w:t xml:space="preserve">18th Congreso Chileno de Medicina Veterinaria, Santiago, Chile</w:t>
-      </w:r>
-    </w:p>
-    <w:p>
-      <w:pPr>
-        <w:pStyle w:val="Compact"/>
-        <w:numPr>
-          <w:numId w:val="1005"/>
-          <w:ilvl w:val="0"/>
-        </w:numPr>
-      </w:pPr>
-      <w:r>
-        <w:t xml:space="preserve">Dept. Seminar, Univ. Catolica, Valdivia, Chile</w:t>
-      </w:r>
-    </w:p>
-    <w:p>
-      <w:pPr>
-        <w:pStyle w:val="Compact"/>
-        <w:numPr>
-          <w:numId w:val="1005"/>
-          <w:ilvl w:val="0"/>
-        </w:numPr>
-      </w:pPr>
-      <w:r>
-        <w:t xml:space="preserve">Public Talk, Emerging wildlife pandemics, Menlo Park, CA</w:t>
-      </w:r>
-    </w:p>
-    <w:p>
-      <w:pPr>
-        <w:pStyle w:val="Compact"/>
-        <w:numPr>
-          <w:numId w:val="1005"/>
-          <w:ilvl w:val="0"/>
-        </w:numPr>
-      </w:pPr>
-      <w:r>
-        <w:t xml:space="preserve">Steering Committee &amp; Speaker. Foreign Animal Disease, Shepardstown WV</w:t>
-      </w:r>
-      <w:r>
-        <w:t xml:space="preserve"> </w:t>
-      </w:r>
-      <w:r>
-        <w:t xml:space="preserve">2013</w:t>
-      </w:r>
-    </w:p>
-    <w:p>
-      <w:pPr>
-        <w:pStyle w:val="Compact"/>
-        <w:numPr>
-          <w:numId w:val="1005"/>
-          <w:ilvl w:val="0"/>
-        </w:numPr>
-      </w:pPr>
-      <w:r>
-        <w:t xml:space="preserve">Interagency Bison Management Plan Meeting. Chico MT</w:t>
-      </w:r>
-    </w:p>
-    <w:p>
-      <w:pPr>
-        <w:pStyle w:val="Compact"/>
-        <w:numPr>
-          <w:numId w:val="1005"/>
-          <w:ilvl w:val="0"/>
-        </w:numPr>
-      </w:pPr>
-      <w:r>
-        <w:t xml:space="preserve">European Conservation Biology Meeting, Glasgow UK</w:t>
-      </w:r>
+          <w:numId w:val="1007"/>
+          <w:ilvl w:val="0"/>
+        </w:numPr>
+      </w:pPr>
+      <w:hyperlink r:id="rId147">
+        <w:r>
+          <w:rPr>
+            <w:rStyle w:val="Hyperlink"/>
+          </w:rPr>
+          <w:t xml:space="preserve">NSF Science 360</w:t>
+        </w:r>
+      </w:hyperlink>
+      <w:r>
+        <w:t xml:space="preserve"> </w:t>
+      </w:r>
+      <w:r>
+        <w:t xml:space="preserve">2015</w:t>
+      </w:r>
+    </w:p>
+    <w:p>
+      <w:pPr>
+        <w:pStyle w:val="Compact"/>
+        <w:numPr>
+          <w:numId w:val="1007"/>
+          <w:ilvl w:val="0"/>
+        </w:numPr>
+      </w:pPr>
+      <w:r>
+        <w:t xml:space="preserve">The Wildlife Professional 2015</w:t>
+      </w:r>
+    </w:p>
+    <w:p>
+      <w:pPr>
+        <w:pStyle w:val="Compact"/>
+        <w:numPr>
+          <w:numId w:val="1007"/>
+          <w:ilvl w:val="0"/>
+        </w:numPr>
+      </w:pPr>
+      <w:r>
+        <w:t xml:space="preserve">New Zealand Herald 2013</w:t>
+      </w:r>
+    </w:p>
+    <w:p>
+      <w:pPr>
+        <w:pStyle w:val="Compact"/>
+        <w:numPr>
+          <w:numId w:val="1007"/>
+          <w:ilvl w:val="0"/>
+        </w:numPr>
+      </w:pPr>
+      <w:hyperlink r:id="rId148">
+        <w:r>
+          <w:rPr>
+            <w:rStyle w:val="Hyperlink"/>
+          </w:rPr>
+          <w:t xml:space="preserve">Discovery Channel</w:t>
+        </w:r>
+      </w:hyperlink>
+      <w:r>
+        <w:t xml:space="preserve">: Curiosity X-Ray Yellowstone 2012</w:t>
+      </w:r>
+    </w:p>
+    <w:p>
+      <w:pPr>
+        <w:pStyle w:val="Compact"/>
+        <w:numPr>
+          <w:numId w:val="1007"/>
+          <w:ilvl w:val="0"/>
+        </w:numPr>
+      </w:pPr>
+      <w:hyperlink r:id="rId149">
+        <w:r>
+          <w:rPr>
+            <w:rStyle w:val="Hyperlink"/>
+          </w:rPr>
+          <w:t xml:space="preserve">Wired Magazine</w:t>
+        </w:r>
+      </w:hyperlink>
       <w:r>
         <w:t xml:space="preserve"> </w:t>
       </w:r>
@@ -8191,844 +8883,114 @@
       <w:pPr>
         <w:pStyle w:val="Compact"/>
         <w:numPr>
-          <w:numId w:val="1005"/>
-          <w:ilvl w:val="0"/>
-        </w:numPr>
-      </w:pPr>
-      <w:r>
-        <w:t xml:space="preserve">Bighorn Sheep disease ecology. Penn State Univ.</w:t>
-      </w:r>
-    </w:p>
-    <w:p>
-      <w:pPr>
-        <w:pStyle w:val="Compact"/>
-        <w:numPr>
-          <w:numId w:val="1005"/>
-          <w:ilvl w:val="0"/>
-        </w:numPr>
-      </w:pPr>
-      <w:r>
-        <w:t xml:space="preserve">Wildlife disease management workshop, Penn State Univ.</w:t>
-      </w:r>
-      <w:r>
-        <w:t xml:space="preserve"> </w:t>
-      </w:r>
-      <w:r>
-        <w:t xml:space="preserve">2011</w:t>
-      </w:r>
-    </w:p>
-    <w:p>
-      <w:pPr>
-        <w:pStyle w:val="Compact"/>
-        <w:numPr>
-          <w:numId w:val="1005"/>
-          <w:ilvl w:val="0"/>
-        </w:numPr>
-      </w:pPr>
-      <w:r>
-        <w:t xml:space="preserve">Ecology and Evolution of Infectious Disease Meeting, Santa Barbara.</w:t>
-      </w:r>
-    </w:p>
-    <w:p>
-      <w:pPr>
-        <w:pStyle w:val="Compact"/>
-        <w:numPr>
-          <w:numId w:val="1005"/>
-          <w:ilvl w:val="0"/>
-        </w:numPr>
-      </w:pPr>
-      <w:r>
-        <w:t xml:space="preserve">Invited Participant, RAPPID-NIH Movement and Mosquito-Transmitted Diseases Meeting, Washington D.C.</w:t>
-      </w:r>
-    </w:p>
-    <w:p>
-      <w:pPr>
-        <w:pStyle w:val="Compact"/>
-        <w:numPr>
-          <w:numId w:val="1005"/>
-          <w:ilvl w:val="0"/>
-        </w:numPr>
-      </w:pPr>
-      <w:r>
-        <w:t xml:space="preserve">Invited Keynote, Berryman Institute Biennial Meeting, Logan UT.</w:t>
-      </w:r>
-      <w:r>
-        <w:t xml:space="preserve"> </w:t>
-      </w:r>
-      <w:r>
-        <w:t xml:space="preserve">2010</w:t>
-      </w:r>
-    </w:p>
-    <w:p>
-      <w:pPr>
-        <w:pStyle w:val="Compact"/>
-        <w:numPr>
-          <w:numId w:val="1005"/>
-          <w:ilvl w:val="0"/>
-        </w:numPr>
-      </w:pPr>
-      <w:r>
-        <w:t xml:space="preserve">Invited Participant, RAPPID-NIH Movement and Mosquito-Transmitted Diseases Meeting, Washington D.C.</w:t>
-      </w:r>
-    </w:p>
-    <w:p>
-      <w:pPr>
-        <w:pStyle w:val="Compact"/>
-        <w:numPr>
-          <w:numId w:val="1005"/>
-          <w:ilvl w:val="0"/>
-        </w:numPr>
-      </w:pPr>
-      <w:r>
-        <w:t xml:space="preserve">Kopriva Lecture [Invited] MSU College of Arts and Science, Bozeman, MT</w:t>
-      </w:r>
-      <w:r>
-        <w:t xml:space="preserve"> </w:t>
-      </w:r>
-      <w:r>
-        <w:t xml:space="preserve">2009</w:t>
-      </w:r>
-    </w:p>
-    <w:p>
-      <w:pPr>
-        <w:pStyle w:val="Compact"/>
-        <w:numPr>
-          <w:numId w:val="1005"/>
-          <w:ilvl w:val="0"/>
-        </w:numPr>
-      </w:pPr>
-      <w:r>
-        <w:t xml:space="preserve">Dept. Seminar, Colorado State University, Fort Collins, CO</w:t>
-      </w:r>
-    </w:p>
-    <w:p>
-      <w:pPr>
-        <w:pStyle w:val="Compact"/>
-        <w:numPr>
-          <w:numId w:val="1005"/>
-          <w:ilvl w:val="0"/>
-        </w:numPr>
-      </w:pPr>
-      <w:r>
-        <w:t xml:space="preserve">EcoHealth Student Chapter, Bozeman, MT</w:t>
-      </w:r>
-    </w:p>
-    <w:p>
-      <w:pPr>
-        <w:pStyle w:val="Compact"/>
-        <w:numPr>
-          <w:numId w:val="1005"/>
-          <w:ilvl w:val="0"/>
-        </w:numPr>
-      </w:pPr>
-      <w:r>
-        <w:t xml:space="preserve">10th Biennial Conference of Research on the Colorado Plateau Speaker, ESA, Albuquerque, NM</w:t>
-      </w:r>
-    </w:p>
-    <w:p>
-      <w:pPr>
-        <w:pStyle w:val="Compact"/>
-        <w:numPr>
-          <w:numId w:val="1005"/>
-          <w:ilvl w:val="0"/>
-        </w:numPr>
-      </w:pPr>
-      <w:r>
-        <w:t xml:space="preserve">Ecology Seminar, Montana State University, Bozeman MT</w:t>
-      </w:r>
-      <w:r>
-        <w:t xml:space="preserve"> </w:t>
-      </w:r>
-      <w:r>
-        <w:t xml:space="preserve">Prior to 2009</w:t>
-      </w:r>
-    </w:p>
-    <w:p>
-      <w:pPr>
-        <w:pStyle w:val="Compact"/>
-        <w:numPr>
-          <w:numId w:val="1005"/>
-          <w:ilvl w:val="0"/>
-        </w:numPr>
-      </w:pPr>
-      <w:r>
-        <w:t xml:space="preserve">Social networks in humans and wildlife workshop, Penn State Univ.</w:t>
-      </w:r>
-    </w:p>
-    <w:p>
-      <w:pPr>
-        <w:pStyle w:val="Compact"/>
-        <w:numPr>
-          <w:numId w:val="1005"/>
-          <w:ilvl w:val="0"/>
-        </w:numPr>
-      </w:pPr>
-      <w:r>
-        <w:t xml:space="preserve">International Mammal Conference, Sapporo Japan.</w:t>
-      </w:r>
-    </w:p>
-    <w:p>
-      <w:pPr>
-        <w:pStyle w:val="Compact"/>
-        <w:numPr>
-          <w:numId w:val="1005"/>
-          <w:ilvl w:val="0"/>
-        </w:numPr>
-      </w:pPr>
-      <w:r>
-        <w:t xml:space="preserve">Conservation Research Center Smithsonian Institute, Speaker, SF Bay Area Conservation Biology Symposium, Berkeley CA.</w:t>
+          <w:numId w:val="1007"/>
+          <w:ilvl w:val="0"/>
+        </w:numPr>
+      </w:pPr>
+      <w:hyperlink r:id="rId150">
+        <w:r>
+          <w:rPr>
+            <w:rStyle w:val="Hyperlink"/>
+          </w:rPr>
+          <w:t xml:space="preserve">Science World Scholastic Magazine</w:t>
+        </w:r>
+      </w:hyperlink>
+      <w:r>
+        <w:t xml:space="preserve"> </w:t>
+      </w:r>
+      <w:r>
+        <w:t xml:space="preserve">2012</w:t>
+      </w:r>
+    </w:p>
+    <w:p>
+      <w:pPr>
+        <w:pStyle w:val="Compact"/>
+        <w:numPr>
+          <w:numId w:val="1007"/>
+          <w:ilvl w:val="0"/>
+        </w:numPr>
+      </w:pPr>
+      <w:r>
+        <w:t xml:space="preserve">Yellowstone Wolf Citizen Science Webpage: &lt;www.yellowstonewolf.org&gt;</w:t>
       </w:r>
     </w:p>
     <w:p>
       <w:pPr>
         <w:pStyle w:val="Heading1"/>
       </w:pPr>
-      <w:bookmarkStart w:id="140" w:name="service"/>
-      <w:bookmarkEnd w:id="140"/>
-      <w:r>
-        <w:t xml:space="preserve">Service</w:t>
-      </w:r>
-    </w:p>
-    <w:p>
-      <w:pPr>
-        <w:pStyle w:val="Compact"/>
-        <w:numPr>
-          <w:numId w:val="1006"/>
-          <w:ilvl w:val="0"/>
-        </w:numPr>
-      </w:pPr>
-      <w:r>
-        <w:t xml:space="preserve">Reviewer of the USDA Cattle Fever Tick Eradication Program.</w:t>
-      </w:r>
-      <w:r>
-        <w:t xml:space="preserve"> </w:t>
-      </w:r>
-      <w:r>
-        <w:t xml:space="preserve">ongoing</w:t>
-      </w:r>
-    </w:p>
-    <w:p>
-      <w:pPr>
-        <w:pStyle w:val="Compact"/>
-        <w:numPr>
-          <w:numId w:val="1006"/>
-          <w:ilvl w:val="0"/>
-        </w:numPr>
-      </w:pPr>
-      <w:r>
-        <w:t xml:space="preserve">Associate Editor, Ecological Applications</w:t>
+      <w:bookmarkStart w:id="151" w:name="references"/>
+      <w:bookmarkEnd w:id="151"/>
+      <w:r>
+        <w:t xml:space="preserve">References</w:t>
+      </w:r>
+    </w:p>
+    <w:p>
+      <w:pPr>
+        <w:pStyle w:val="FirstParagraph"/>
+      </w:pPr>
+      <w:r>
+        <w:t xml:space="preserve">Dr. Claudia Regan, Center Director, Northern Rocky Mountain Science Center, USGS, 2327 University Way, Suite 2, Bozeman MT 59715.</w:t>
       </w:r>
       <w:r>
         <w:br w:type="textWrapping"/>
       </w:r>
-    </w:p>
-    <w:p>
-      <w:pPr>
-        <w:pStyle w:val="Compact"/>
-        <w:numPr>
-          <w:numId w:val="1006"/>
-          <w:ilvl w:val="0"/>
-        </w:numPr>
-      </w:pPr>
-      <w:r>
-        <w:t xml:space="preserve">Northern Yellowstone Cooperative Wildlife Working Group.</w:t>
+      <w:r>
+        <w:t xml:space="preserve">Phone: (406) 994-7972 Email:</w:t>
+      </w:r>
+      <w:r>
+        <w:t xml:space="preserve"> </w:t>
+      </w:r>
+      <w:hyperlink r:id="rId152">
+        <w:r>
+          <w:rPr>
+            <w:rStyle w:val="Hyperlink"/>
+          </w:rPr>
+          <w:t xml:space="preserve">cregan@usgs.gov</w:t>
+        </w:r>
+      </w:hyperlink>
+    </w:p>
+    <w:p>
+      <w:pPr>
+        <w:pStyle w:val="BodyText"/>
+      </w:pPr>
+      <w:r>
+        <w:t xml:space="preserve">Mr. Brandon Scurlock, Brucellosis-Feedground-Habitat Supervisor, Wyoming Game and Fish Department, Pinedale Office, PO Box 850, Pinedale, WY 82941.</w:t>
       </w:r>
       <w:r>
         <w:br w:type="textWrapping"/>
       </w:r>
-    </w:p>
-    <w:p>
-      <w:pPr>
-        <w:pStyle w:val="Compact"/>
-        <w:numPr>
-          <w:numId w:val="1006"/>
-          <w:ilvl w:val="0"/>
-        </w:numPr>
-      </w:pPr>
-      <w:r>
-        <w:t xml:space="preserve">Chair, USGS Animal Use and Care Committee for NOROCK.</w:t>
-      </w:r>
-    </w:p>
-    <w:p>
-      <w:pPr>
-        <w:pStyle w:val="Compact"/>
-        <w:numPr>
-          <w:numId w:val="1006"/>
-          <w:ilvl w:val="0"/>
-        </w:numPr>
-      </w:pPr>
-      <w:r>
-        <w:t xml:space="preserve">Associate Editor, Journal of Wildlife Management</w:t>
-      </w:r>
-      <w:r>
-        <w:t xml:space="preserve"> </w:t>
-      </w:r>
-      <w:r>
-        <w:t xml:space="preserve">2015-2017</w:t>
-      </w:r>
-    </w:p>
-    <w:p>
-      <w:pPr>
-        <w:pStyle w:val="Compact"/>
-        <w:numPr>
-          <w:numId w:val="1006"/>
-          <w:ilvl w:val="0"/>
-        </w:numPr>
-      </w:pPr>
-      <w:r>
-        <w:t xml:space="preserve">National Academy of Science Panel Member: Revisiting Brucellosis in the GYE</w:t>
-      </w:r>
-    </w:p>
-    <w:p>
-      <w:pPr>
-        <w:pStyle w:val="Compact"/>
-        <w:numPr>
-          <w:numId w:val="1006"/>
-          <w:ilvl w:val="0"/>
-        </w:numPr>
-      </w:pPr>
-      <w:r>
-        <w:t xml:space="preserve">Dept. Homeland Security IPT for outbreak response and assessment tools.</w:t>
-      </w:r>
-      <w:r>
-        <w:t xml:space="preserve"> </w:t>
-      </w:r>
-      <w:r>
-        <w:t xml:space="preserve">2016</w:t>
-      </w:r>
-    </w:p>
-    <w:p>
-      <w:pPr>
-        <w:pStyle w:val="Compact"/>
-        <w:numPr>
-          <w:numId w:val="1006"/>
-          <w:ilvl w:val="0"/>
-        </w:numPr>
-      </w:pPr>
-      <w:r>
-        <w:t xml:space="preserve">Red Wolf Recovery Implementation Team, USFWS.</w:t>
-      </w:r>
-      <w:r>
-        <w:t xml:space="preserve"> </w:t>
-      </w:r>
-      <w:r>
-        <w:t xml:space="preserve">2014</w:t>
-      </w:r>
-    </w:p>
-    <w:p>
-      <w:pPr>
-        <w:pStyle w:val="Compact"/>
-        <w:numPr>
-          <w:numId w:val="1006"/>
-          <w:ilvl w:val="0"/>
-        </w:numPr>
-      </w:pPr>
-      <w:r>
-        <w:t xml:space="preserve">Participant, Wildlife Conservation Society Wildlife Health Program, Internal Strategic Workshop for future research.</w:t>
-      </w:r>
-    </w:p>
-    <w:p>
-      <w:pPr>
-        <w:pStyle w:val="Compact"/>
-        <w:numPr>
-          <w:numId w:val="1006"/>
-          <w:ilvl w:val="0"/>
-        </w:numPr>
-      </w:pPr>
-      <w:r>
-        <w:t xml:space="preserve">Steering Committee, Group Leader &amp; Speaker. Foreign Animal Disease National Preparedness Workshop. USGS/DHS/USDA/CDC.</w:t>
-      </w:r>
-      <w:r>
-        <w:t xml:space="preserve"> </w:t>
-      </w:r>
-      <w:r>
-        <w:t xml:space="preserve">2013</w:t>
-      </w:r>
-    </w:p>
-    <w:p>
-      <w:pPr>
-        <w:pStyle w:val="Compact"/>
-        <w:numPr>
-          <w:numId w:val="1006"/>
-          <w:ilvl w:val="0"/>
-        </w:numPr>
-      </w:pPr>
-      <w:r>
-        <w:t xml:space="preserve">Member Environmental Health Strategic Science Planning Team</w:t>
-      </w:r>
-      <w:r>
-        <w:t xml:space="preserve"> </w:t>
-      </w:r>
-      <w:r>
-        <w:t xml:space="preserve">2011</w:t>
-      </w:r>
-    </w:p>
-    <w:p>
-      <w:pPr>
-        <w:pStyle w:val="Compact"/>
-        <w:numPr>
-          <w:numId w:val="1006"/>
-          <w:ilvl w:val="0"/>
-        </w:numPr>
-      </w:pPr>
-      <w:r>
-        <w:t xml:space="preserve">Co-coordinator &amp; originator, NIH &amp; DHS RAPIDD Working group on cross-species transmission. 15 participants</w:t>
-      </w:r>
-    </w:p>
-    <w:p>
-      <w:pPr>
-        <w:pStyle w:val="Compact"/>
-        <w:numPr>
-          <w:numId w:val="1006"/>
-          <w:ilvl w:val="0"/>
-        </w:numPr>
-      </w:pPr>
-      <w:r>
-        <w:t xml:space="preserve">Participant, NIH &amp; DHS RAPIDD Working group on movement and mosquito-borne diseases.</w:t>
-      </w:r>
-    </w:p>
-    <w:p>
-      <w:pPr>
-        <w:pStyle w:val="Compact"/>
-        <w:numPr>
-          <w:numId w:val="1006"/>
-          <w:ilvl w:val="0"/>
-        </w:numPr>
-      </w:pPr>
-      <w:r>
-        <w:t xml:space="preserve">USGS representative. Northern Rockies NEON committee.</w:t>
-      </w:r>
-    </w:p>
-    <w:p>
-      <w:pPr>
-        <w:pStyle w:val="Compact"/>
-        <w:numPr>
-          <w:numId w:val="1006"/>
-          <w:ilvl w:val="0"/>
-        </w:numPr>
-      </w:pPr>
-      <w:r>
-        <w:t xml:space="preserve">Organizer, Greater Yellowstone Brucellosis Research Meeting (2 days), 60 participants, 27 speakers, Bozeman MT</w:t>
-      </w:r>
-      <w:r>
-        <w:t xml:space="preserve"> </w:t>
-      </w:r>
-      <w:r>
-        <w:t xml:space="preserve">2009</w:t>
-      </w:r>
-    </w:p>
-    <w:p>
-      <w:pPr>
-        <w:pStyle w:val="Compact"/>
-        <w:numPr>
-          <w:numId w:val="1006"/>
-          <w:ilvl w:val="0"/>
-        </w:numPr>
-      </w:pPr>
-      <w:r>
-        <w:t xml:space="preserve">Participant, Dept. of Interior Avian Influenza Preparedness workshop, Madison WI</w:t>
-      </w:r>
-    </w:p>
-    <w:p>
-      <w:pPr>
-        <w:pStyle w:val="Compact"/>
-        <w:numPr>
-          <w:numId w:val="1006"/>
-          <w:ilvl w:val="0"/>
-        </w:numPr>
-      </w:pPr>
-      <w:r>
-        <w:t xml:space="preserve">Participant, Yellowstone National Park Science Agenda Workshop, Bozeman MT</w:t>
-      </w:r>
-    </w:p>
-    <w:p>
-      <w:pPr>
-        <w:pStyle w:val="Compact"/>
-        <w:numPr>
-          <w:numId w:val="1006"/>
-          <w:ilvl w:val="0"/>
-        </w:numPr>
-      </w:pPr>
-      <w:r>
-        <w:t xml:space="preserve">Steering Committee, Yellowstone National Park Wildlife Health Program Meeting.</w:t>
-      </w:r>
-      <w:r>
-        <w:t xml:space="preserve"> </w:t>
-      </w:r>
-      <w:r>
-        <w:t xml:space="preserve">2007</w:t>
-      </w:r>
-    </w:p>
-    <w:p>
-      <w:pPr>
-        <w:pStyle w:val="Compact"/>
-        <w:numPr>
-          <w:numId w:val="1006"/>
-          <w:ilvl w:val="0"/>
-        </w:numPr>
-      </w:pPr>
-      <w:r>
-        <w:t xml:space="preserve">Participant, USDA workshop: The Science of Surveillance, Control and Eradication of Catastrophic Diseases in Wildlife, Pinagree Park CO</w:t>
-      </w:r>
-    </w:p>
-    <w:p>
-      <w:pPr>
-        <w:pStyle w:val="Compact"/>
-        <w:numPr>
-          <w:numId w:val="1006"/>
-          <w:ilvl w:val="0"/>
-        </w:numPr>
-      </w:pPr>
-      <w:r>
-        <w:t xml:space="preserve">Participant, Disease and conservation of mammals, Conservation International</w:t>
-      </w:r>
-      <w:r>
-        <w:t xml:space="preserve"> </w:t>
-      </w:r>
-      <w:r>
-        <w:t xml:space="preserve">2006</w:t>
-      </w:r>
-    </w:p>
-    <w:p>
-      <w:pPr>
-        <w:pStyle w:val="Compact"/>
-        <w:numPr>
-          <w:numId w:val="1006"/>
-          <w:ilvl w:val="0"/>
-        </w:numPr>
-      </w:pPr>
-      <w:r>
-        <w:t xml:space="preserve">USGS representative. Greater Yellowstone Interagency Brucellosis Committee</w:t>
-      </w:r>
-      <w:r>
-        <w:t xml:space="preserve"> </w:t>
-      </w:r>
-      <w:r>
-        <w:t xml:space="preserve">2005-8</w:t>
-      </w:r>
-    </w:p>
-    <w:p>
-      <w:pPr>
-        <w:pStyle w:val="Heading1"/>
-      </w:pPr>
-      <w:bookmarkStart w:id="141" w:name="reviewer"/>
-      <w:bookmarkEnd w:id="141"/>
-      <w:r>
-        <w:t xml:space="preserve">Reviewer</w:t>
-      </w:r>
-    </w:p>
-    <w:p>
-      <w:pPr>
-        <w:pStyle w:val="FirstParagraph"/>
-      </w:pPr>
-      <w:r>
-        <w:rPr>
-          <w:i/>
-        </w:rPr>
-        <w:t xml:space="preserve">Journals</w:t>
-      </w:r>
-      <w:r>
-        <w:t xml:space="preserve"> </w:t>
-      </w:r>
-      <w:r>
-        <w:t xml:space="preserve">(since 2004): Nature, Ecol App, J Anim Ecol, J App Ecol, Proc Roy Soc B, Phil Trans Roy Soc, Biol Letters, Cons Bio, Biol Cons, Anim Cons, Biodiv Cons, Behavior, Envi Cons, J Wildl Dis, Wildl Bio, PloS ONE, EcoHealth, J Theo Bio, SA J Wildl Res, Ann Zoo Fennici, Ecol Mod, USGS FSP, USGS Study Plans</w:t>
-      </w:r>
+      <w:r>
+        <w:t xml:space="preserve">Phone: (307) 367-4347ext224 Email:</w:t>
+      </w:r>
+      <w:r>
+        <w:t xml:space="preserve"> </w:t>
+      </w:r>
+      <w:hyperlink r:id="rId153">
+        <w:r>
+          <w:rPr>
+            <w:rStyle w:val="Hyperlink"/>
+          </w:rPr>
+          <w:t xml:space="preserve">bscurlock@wyo.gov</w:t>
+        </w:r>
+      </w:hyperlink>
     </w:p>
     <w:p>
       <w:pPr>
         <w:pStyle w:val="BodyText"/>
       </w:pPr>
       <w:r>
-        <w:rPr>
-          <w:i/>
-        </w:rPr>
-        <w:t xml:space="preserve">Funding Agencies</w:t>
-      </w:r>
-      <w:r>
-        <w:t xml:space="preserve">: National Science Foundation, Wildlife Conservation Society, Wellcome Trust, Biotechnology and Biological Sciences Research Council UK, Natural Environment Research Council UK, South African National Research Foundation, Alberta Prion Research Institute, National Institutes of Health</w:t>
-      </w:r>
-    </w:p>
-    <w:p>
-      <w:pPr>
-        <w:pStyle w:val="Heading1"/>
-      </w:pPr>
-      <w:bookmarkStart w:id="142" w:name="press-and-outreach"/>
-      <w:bookmarkEnd w:id="142"/>
-      <w:r>
-        <w:t xml:space="preserve">Press and Outreach</w:t>
-      </w:r>
-    </w:p>
-    <w:p>
-      <w:pPr>
-        <w:pStyle w:val="Compact"/>
-        <w:numPr>
-          <w:numId w:val="1007"/>
-          <w:ilvl w:val="0"/>
-        </w:numPr>
-      </w:pPr>
-      <w:hyperlink r:id="rId143">
-        <w:r>
-          <w:rPr>
-            <w:rStyle w:val="Hyperlink"/>
-          </w:rPr>
-          <w:t xml:space="preserve">Naturally Speaking</w:t>
-        </w:r>
-      </w:hyperlink>
-      <w:r>
-        <w:t xml:space="preserve"> </w:t>
-      </w:r>
-      <w:r>
-        <w:t xml:space="preserve">2017</w:t>
-      </w:r>
-    </w:p>
-    <w:p>
-      <w:pPr>
-        <w:pStyle w:val="Compact"/>
-        <w:numPr>
-          <w:numId w:val="1007"/>
-          <w:ilvl w:val="0"/>
-        </w:numPr>
-      </w:pPr>
-      <w:hyperlink r:id="rId144">
-        <w:r>
-          <w:rPr>
-            <w:rStyle w:val="Hyperlink"/>
-          </w:rPr>
-          <w:t xml:space="preserve">Bozeman Daily Chronicle</w:t>
-        </w:r>
-      </w:hyperlink>
-      <w:r>
-        <w:t xml:space="preserve"> </w:t>
-      </w:r>
-      <w:r>
-        <w:t xml:space="preserve">2016</w:t>
-      </w:r>
-    </w:p>
-    <w:p>
-      <w:pPr>
-        <w:pStyle w:val="Compact"/>
-        <w:numPr>
-          <w:numId w:val="1007"/>
-          <w:ilvl w:val="0"/>
-        </w:numPr>
-      </w:pPr>
-      <w:hyperlink r:id="rId145">
-        <w:r>
-          <w:rPr>
-            <w:rStyle w:val="Hyperlink"/>
-          </w:rPr>
-          <w:t xml:space="preserve">The Economist</w:t>
-        </w:r>
-      </w:hyperlink>
-      <w:r>
-        <w:t xml:space="preserve"> </w:t>
-      </w:r>
-      <w:r>
-        <w:t xml:space="preserve">2015</w:t>
-      </w:r>
-    </w:p>
-    <w:p>
-      <w:pPr>
-        <w:pStyle w:val="Compact"/>
-        <w:numPr>
-          <w:numId w:val="1007"/>
-          <w:ilvl w:val="0"/>
-        </w:numPr>
-      </w:pPr>
-      <w:hyperlink r:id="rId146">
-        <w:r>
-          <w:rPr>
-            <w:rStyle w:val="Hyperlink"/>
-          </w:rPr>
-          <w:t xml:space="preserve">NSF Science 360</w:t>
-        </w:r>
-      </w:hyperlink>
-      <w:r>
-        <w:t xml:space="preserve"> </w:t>
-      </w:r>
-      <w:r>
-        <w:t xml:space="preserve">2015</w:t>
-      </w:r>
-    </w:p>
-    <w:p>
-      <w:pPr>
-        <w:pStyle w:val="Compact"/>
-        <w:numPr>
-          <w:numId w:val="1007"/>
-          <w:ilvl w:val="0"/>
-        </w:numPr>
-      </w:pPr>
-      <w:r>
-        <w:t xml:space="preserve">The Wildlife Professional 2015</w:t>
-      </w:r>
-    </w:p>
-    <w:p>
-      <w:pPr>
-        <w:pStyle w:val="Compact"/>
-        <w:numPr>
-          <w:numId w:val="1007"/>
-          <w:ilvl w:val="0"/>
-        </w:numPr>
-      </w:pPr>
-      <w:r>
-        <w:t xml:space="preserve">New Zealand Herald 2013</w:t>
-      </w:r>
-    </w:p>
-    <w:p>
-      <w:pPr>
-        <w:pStyle w:val="Compact"/>
-        <w:numPr>
-          <w:numId w:val="1007"/>
-          <w:ilvl w:val="0"/>
-        </w:numPr>
-      </w:pPr>
-      <w:hyperlink r:id="rId147">
-        <w:r>
-          <w:rPr>
-            <w:rStyle w:val="Hyperlink"/>
-          </w:rPr>
-          <w:t xml:space="preserve">Discovery Channel</w:t>
-        </w:r>
-      </w:hyperlink>
-      <w:r>
-        <w:t xml:space="preserve">: Curiosity X-Ray Yellowstone 2012</w:t>
-      </w:r>
-    </w:p>
-    <w:p>
-      <w:pPr>
-        <w:pStyle w:val="Compact"/>
-        <w:numPr>
-          <w:numId w:val="1007"/>
-          <w:ilvl w:val="0"/>
-        </w:numPr>
-      </w:pPr>
-      <w:hyperlink r:id="rId148">
-        <w:r>
-          <w:rPr>
-            <w:rStyle w:val="Hyperlink"/>
-          </w:rPr>
-          <w:t xml:space="preserve">Wired Magazine</w:t>
-        </w:r>
-      </w:hyperlink>
-      <w:r>
-        <w:t xml:space="preserve"> </w:t>
-      </w:r>
-      <w:r>
-        <w:t xml:space="preserve">2012</w:t>
-      </w:r>
-    </w:p>
-    <w:p>
-      <w:pPr>
-        <w:pStyle w:val="Compact"/>
-        <w:numPr>
-          <w:numId w:val="1007"/>
-          <w:ilvl w:val="0"/>
-        </w:numPr>
-      </w:pPr>
-      <w:hyperlink r:id="rId149">
-        <w:r>
-          <w:rPr>
-            <w:rStyle w:val="Hyperlink"/>
-          </w:rPr>
-          <w:t xml:space="preserve">Science World Scholastic Magazine</w:t>
-        </w:r>
-      </w:hyperlink>
-      <w:r>
-        <w:t xml:space="preserve"> </w:t>
-      </w:r>
-      <w:r>
-        <w:t xml:space="preserve">2012</w:t>
-      </w:r>
-    </w:p>
-    <w:p>
-      <w:pPr>
-        <w:pStyle w:val="Compact"/>
-        <w:numPr>
-          <w:numId w:val="1007"/>
-          <w:ilvl w:val="0"/>
-        </w:numPr>
-      </w:pPr>
-      <w:r>
-        <w:t xml:space="preserve">Yellowstone Wolf Citizen Science Webpage: &lt;www.yellowstonewolf.org&gt;</w:t>
-      </w:r>
-    </w:p>
-    <w:p>
-      <w:pPr>
-        <w:pStyle w:val="Heading1"/>
-      </w:pPr>
-      <w:bookmarkStart w:id="150" w:name="references"/>
-      <w:bookmarkEnd w:id="150"/>
-      <w:r>
-        <w:t xml:space="preserve">References</w:t>
-      </w:r>
-    </w:p>
-    <w:p>
-      <w:pPr>
-        <w:pStyle w:val="FirstParagraph"/>
-      </w:pPr>
-      <w:r>
-        <w:t xml:space="preserve">Dr. Claudia Regan, Center Director, Northern Rocky Mountain Science Center, USGS, 2327 University Way, Suite 2, Bozeman MT 59715.</w:t>
+        <w:t xml:space="preserve">Dr. Doug W. Smith, Yellowstone Center for Resources, Wolf Project, Yellowstone National Park, WY 82190</w:t>
       </w:r>
       <w:r>
         <w:br w:type="textWrapping"/>
       </w:r>
       <w:r>
-        <w:t xml:space="preserve">Phone: (406) 994-7972 Email:</w:t>
-      </w:r>
-      <w:r>
-        <w:t xml:space="preserve"> </w:t>
-      </w:r>
-      <w:hyperlink r:id="rId151">
-        <w:r>
-          <w:rPr>
-            <w:rStyle w:val="Hyperlink"/>
-          </w:rPr>
-          <w:t xml:space="preserve">cregan@usgs.gov</w:t>
-        </w:r>
-      </w:hyperlink>
-    </w:p>
-    <w:p>
-      <w:pPr>
-        <w:pStyle w:val="BodyText"/>
-      </w:pPr>
-      <w:r>
-        <w:t xml:space="preserve">Mr. Brandon Scurlock, Brucellosis-Feedground-Habitat Supervisor, Wyoming Game and Fish Department, Pinedale Office, PO Box 850, Pinedale, WY 82941.</w:t>
-      </w:r>
-      <w:r>
-        <w:br w:type="textWrapping"/>
-      </w:r>
-      <w:r>
-        <w:t xml:space="preserve">Phone: (307) 367-4347ext224 Email:</w:t>
-      </w:r>
-      <w:r>
-        <w:t xml:space="preserve"> </w:t>
-      </w:r>
-      <w:hyperlink r:id="rId152">
-        <w:r>
-          <w:rPr>
-            <w:rStyle w:val="Hyperlink"/>
-          </w:rPr>
-          <w:t xml:space="preserve">bscurlock@wyo.gov</w:t>
-        </w:r>
-      </w:hyperlink>
-    </w:p>
-    <w:p>
-      <w:pPr>
-        <w:pStyle w:val="BodyText"/>
-      </w:pPr>
-      <w:r>
-        <w:t xml:space="preserve">Dr. Doug W. Smith, Yellowstone Center for Resources, Wolf Project, Yellowstone National Park, WY 82190</w:t>
-      </w:r>
-      <w:r>
-        <w:br w:type="textWrapping"/>
-      </w:r>
-      <w:r>
         <w:t xml:space="preserve">Phone: (307) 344-2242 Email:</w:t>
       </w:r>
       <w:r>
         <w:t xml:space="preserve"> </w:t>
       </w:r>
-      <w:hyperlink r:id="rId153">
+      <w:hyperlink r:id="rId154">
         <w:r>
           <w:rPr>
             <w:rStyle w:val="Hyperlink"/>
@@ -9145,7 +9107,7 @@
     </w:lvl>
   </w:abstractNum>
   <w:abstractNum w:abstractNumId="990">
-    <w:nsid w:val="c629563e"/>
+    <w:nsid w:val="47f17358"/>
     <w:multiLevelType w:val="multilevel"/>
     <w:lvl w:ilvl="0">
       <w:numFmt w:val="bullet"/>
@@ -9226,7 +9188,7 @@
     </w:lvl>
   </w:abstractNum>
   <w:abstractNum w:abstractNumId="991">
-    <w:nsid w:val="f00475dd"/>
+    <w:nsid w:val="a7595b73"/>
     <w:multiLevelType w:val="multilevel"/>
     <w:lvl w:ilvl="0">
       <w:numFmt w:val="bullet"/>

</xml_diff>

<commit_message>
updated with pubs up to Mar 2019
</commit_message>
<xml_diff>
--- a/PaulCrossCV.docx
+++ b/PaulCrossCV.docx
@@ -131,6 +131,532 @@
       <w:bookmarkStart w:id="24" w:name="section"/>
       <w:bookmarkEnd w:id="24"/>
       <w:r>
+        <w:t xml:space="preserve">2019</w:t>
+      </w:r>
+    </w:p>
+    <w:p>
+      <w:pPr>
+        <w:pStyle w:val="FirstParagraph"/>
+      </w:pPr>
+      <w:r>
+        <w:t xml:space="preserve">Cotterill, G. G, P. C. Cross, J. A. Merkle, J. D. Rogerson, B. M.</w:t>
+      </w:r>
+      <w:r>
+        <w:t xml:space="preserve"> </w:t>
+      </w:r>
+      <w:r>
+        <w:t xml:space="preserve">Scurlock and J. T. Du Toit (2019).</w:t>
+      </w:r>
+      <w:r>
+        <w:t xml:space="preserve"> </w:t>
+      </w:r>
+      <w:r>
+        <w:t xml:space="preserve">“</w:t>
+      </w:r>
+      <w:r>
+        <w:t xml:space="preserve">Parsing the effects of</w:t>
+      </w:r>
+      <w:r>
+        <w:t xml:space="preserve"> </w:t>
+      </w:r>
+      <w:r>
+        <w:t xml:space="preserve">management efforts and environmental drivers on a chronic wildlife</w:t>
+      </w:r>
+      <w:r>
+        <w:t xml:space="preserve"> </w:t>
+      </w:r>
+      <w:r>
+        <w:t xml:space="preserve">disease</w:t>
+      </w:r>
+      <w:r>
+        <w:t xml:space="preserve">”</w:t>
+      </w:r>
+      <w:r>
+        <w:t xml:space="preserve">. In:</w:t>
+      </w:r>
+      <w:r>
+        <w:t xml:space="preserve"> </w:t>
+      </w:r>
+      <w:r>
+        <w:rPr>
+          <w:i/>
+        </w:rPr>
+        <w:t xml:space="preserve">Journal of Applied Ecology</w:t>
+      </w:r>
+      <w:r>
+        <w:t xml:space="preserve"> </w:t>
+      </w:r>
+      <w:r>
+        <w:t xml:space="preserve">In Review, pp. 000-000.</w:t>
+      </w:r>
+    </w:p>
+    <w:p>
+      <w:pPr>
+        <w:pStyle w:val="BodyText"/>
+      </w:pPr>
+      <w:r>
+        <w:t xml:space="preserve">Cross, P, D. J. Prosser, A. M. Ramey, E. M. Hanks and K. M. Pepin</w:t>
+      </w:r>
+      <w:r>
+        <w:t xml:space="preserve"> </w:t>
+      </w:r>
+      <w:r>
+        <w:t xml:space="preserve">(2019).</w:t>
+      </w:r>
+      <w:r>
+        <w:t xml:space="preserve"> </w:t>
+      </w:r>
+      <w:r>
+        <w:t xml:space="preserve">“</w:t>
+      </w:r>
+      <w:r>
+        <w:t xml:space="preserve">Confronting models with data: The challenges of</w:t>
+      </w:r>
+      <w:r>
+        <w:t xml:space="preserve"> </w:t>
+      </w:r>
+      <w:r>
+        <w:t xml:space="preserve">estimating disease spillover</w:t>
+      </w:r>
+      <w:r>
+        <w:t xml:space="preserve">”</w:t>
+      </w:r>
+      <w:r>
+        <w:t xml:space="preserve">. In:</w:t>
+      </w:r>
+      <w:r>
+        <w:t xml:space="preserve"> </w:t>
+      </w:r>
+      <w:r>
+        <w:rPr>
+          <w:i/>
+        </w:rPr>
+        <w:t xml:space="preserve">Philosophical Transactions of</w:t>
+      </w:r>
+      <w:r>
+        <w:rPr>
+          <w:i/>
+        </w:rPr>
+        <w:t xml:space="preserve"> </w:t>
+      </w:r>
+      <w:r>
+        <w:rPr>
+          <w:i/>
+        </w:rPr>
+        <w:t xml:space="preserve">the Royal Society B: Biological Sciences</w:t>
+      </w:r>
+      <w:r>
+        <w:t xml:space="preserve"> </w:t>
+      </w:r>
+      <w:r>
+        <w:t xml:space="preserve">In review, pp. 000-000.</w:t>
+      </w:r>
+    </w:p>
+    <w:p>
+      <w:pPr>
+        <w:pStyle w:val="BodyText"/>
+      </w:pPr>
+      <w:r>
+        <w:t xml:space="preserve">Kamath, P. L, K. Manlove, E. F. Cassirer, P. C. Cross and T. E.</w:t>
+      </w:r>
+      <w:r>
+        <w:t xml:space="preserve"> </w:t>
+      </w:r>
+      <w:r>
+        <w:t xml:space="preserve">Besser (2019).</w:t>
+      </w:r>
+      <w:r>
+        <w:t xml:space="preserve"> </w:t>
+      </w:r>
+      <w:r>
+        <w:t xml:space="preserve">“</w:t>
+      </w:r>
+      <w:r>
+        <w:t xml:space="preserve">Genetic structure of Mycoplasma ovipneumoniae</w:t>
+      </w:r>
+      <w:r>
+        <w:t xml:space="preserve"> </w:t>
+      </w:r>
+      <w:r>
+        <w:t xml:space="preserve">informs pathogen spillover dynamics between domestic and bighorn</w:t>
+      </w:r>
+      <w:r>
+        <w:t xml:space="preserve"> </w:t>
+      </w:r>
+      <w:r>
+        <w:t xml:space="preserve">sheep in the western United States</w:t>
+      </w:r>
+      <w:r>
+        <w:t xml:space="preserve">”</w:t>
+      </w:r>
+      <w:r>
+        <w:t xml:space="preserve">. In:</w:t>
+      </w:r>
+      <w:r>
+        <w:t xml:space="preserve"> </w:t>
+      </w:r>
+      <w:r>
+        <w:rPr>
+          <w:i/>
+        </w:rPr>
+        <w:t xml:space="preserve">Scientific Reports</w:t>
+      </w:r>
+      <w:r>
+        <w:t xml:space="preserve"> </w:t>
+      </w:r>
+      <w:r>
+        <w:t xml:space="preserve">In</w:t>
+      </w:r>
+      <w:r>
+        <w:t xml:space="preserve"> </w:t>
+      </w:r>
+      <w:r>
+        <w:t xml:space="preserve">review, pp. 000-000.</w:t>
+      </w:r>
+    </w:p>
+    <w:p>
+      <w:pPr>
+        <w:pStyle w:val="BodyText"/>
+      </w:pPr>
+      <w:r>
+        <w:t xml:space="preserve">Manlove, K, M. Branan, R. S. Miller, E. F. Cassirer, K. Baker, D.</w:t>
+      </w:r>
+      <w:r>
+        <w:t xml:space="preserve"> </w:t>
+      </w:r>
+      <w:r>
+        <w:t xml:space="preserve">Bradway, S. Sweeney, K. L. Marshall, P. C. Cross and T. E. Besser</w:t>
+      </w:r>
+      <w:r>
+        <w:t xml:space="preserve"> </w:t>
+      </w:r>
+      <w:r>
+        <w:t xml:space="preserve">(2019).</w:t>
+      </w:r>
+      <w:r>
+        <w:t xml:space="preserve"> </w:t>
+      </w:r>
+      <w:r>
+        <w:t xml:space="preserve">“</w:t>
+      </w:r>
+      <w:r>
+        <w:t xml:space="preserve">Risk factors and productivity losses associated with</w:t>
+      </w:r>
+      <w:r>
+        <w:t xml:space="preserve"> </w:t>
+      </w:r>
+      <w:r>
+        <w:t xml:space="preserve">Mycoplasma ovipneumoniae infection in United States domestic sheep</w:t>
+      </w:r>
+      <w:r>
+        <w:t xml:space="preserve"> </w:t>
+      </w:r>
+      <w:r>
+        <w:t xml:space="preserve">operations</w:t>
+      </w:r>
+      <w:r>
+        <w:t xml:space="preserve">”</w:t>
+      </w:r>
+      <w:r>
+        <w:t xml:space="preserve">. In:</w:t>
+      </w:r>
+      <w:r>
+        <w:t xml:space="preserve"> </w:t>
+      </w:r>
+      <w:r>
+        <w:rPr>
+          <w:i/>
+        </w:rPr>
+        <w:t xml:space="preserve">Preventative Veterinary Medicine</w:t>
+      </w:r>
+      <w:r>
+        <w:t xml:space="preserve"> </w:t>
+      </w:r>
+      <w:r>
+        <w:t xml:space="preserve">In review, pp. 000-000.</w:t>
+      </w:r>
+    </w:p>
+    <w:p>
+      <w:pPr>
+        <w:pStyle w:val="BodyText"/>
+      </w:pPr>
+      <w:r>
+        <w:t xml:space="preserve">Manlove, K, L. M. Sampson, B. Borremans, R. Miller, K. Pepin, T.</w:t>
+      </w:r>
+      <w:r>
+        <w:t xml:space="preserve"> </w:t>
+      </w:r>
+      <w:r>
+        <w:t xml:space="preserve">Besser and P. Cross (2019).</w:t>
+      </w:r>
+      <w:r>
+        <w:t xml:space="preserve"> </w:t>
+      </w:r>
+      <w:r>
+        <w:t xml:space="preserve">“</w:t>
+      </w:r>
+      <w:r>
+        <w:t xml:space="preserve">A management-centered approach to</w:t>
+      </w:r>
+      <w:r>
+        <w:t xml:space="preserve"> </w:t>
+      </w:r>
+      <w:r>
+        <w:t xml:space="preserve">modeling pathogen spillover risk at the wildlife-livestock</w:t>
+      </w:r>
+      <w:r>
+        <w:t xml:space="preserve"> </w:t>
+      </w:r>
+      <w:r>
+        <w:t xml:space="preserve">interface</w:t>
+      </w:r>
+      <w:r>
+        <w:t xml:space="preserve">”</w:t>
+      </w:r>
+      <w:r>
+        <w:t xml:space="preserve">. In:</w:t>
+      </w:r>
+      <w:r>
+        <w:t xml:space="preserve"> </w:t>
+      </w:r>
+      <w:r>
+        <w:rPr>
+          <w:i/>
+        </w:rPr>
+        <w:t xml:space="preserve">Philosophical Transactions of the Royal Society</w:t>
+      </w:r>
+      <w:r>
+        <w:rPr>
+          <w:i/>
+        </w:rPr>
+        <w:t xml:space="preserve"> </w:t>
+      </w:r>
+      <w:r>
+        <w:rPr>
+          <w:i/>
+        </w:rPr>
+        <w:t xml:space="preserve">B: Biological Sciences</w:t>
+      </w:r>
+      <w:r>
+        <w:t xml:space="preserve"> </w:t>
+      </w:r>
+      <w:r>
+        <w:t xml:space="preserve">In review, pp. 000-000.</w:t>
+      </w:r>
+    </w:p>
+    <w:p>
+      <w:pPr>
+        <w:pStyle w:val="BodyText"/>
+      </w:pPr>
+      <w:r>
+        <w:t xml:space="preserve">Rayl, N. D, J. A. Merkle, K. M. Proffitt, E. S. Almberg, J. D.</w:t>
+      </w:r>
+      <w:r>
+        <w:t xml:space="preserve"> </w:t>
+      </w:r>
+      <w:r>
+        <w:t xml:space="preserve">Jones, J. A. Gude and P. C. Cross (2019).</w:t>
+      </w:r>
+      <w:r>
+        <w:t xml:space="preserve"> </w:t>
+      </w:r>
+      <w:r>
+        <w:t xml:space="preserve">“</w:t>
+      </w:r>
+      <w:r>
+        <w:t xml:space="preserve">Elk migration</w:t>
+      </w:r>
+      <w:r>
+        <w:t xml:space="preserve"> </w:t>
+      </w:r>
+      <w:r>
+        <w:t xml:space="preserve">influences the risk of disease spillover in the Greater</w:t>
+      </w:r>
+      <w:r>
+        <w:t xml:space="preserve"> </w:t>
+      </w:r>
+      <w:r>
+        <w:t xml:space="preserve">Yellowstone Ecosystem</w:t>
+      </w:r>
+      <w:r>
+        <w:t xml:space="preserve">”</w:t>
+      </w:r>
+      <w:r>
+        <w:t xml:space="preserve">. In:</w:t>
+      </w:r>
+      <w:r>
+        <w:t xml:space="preserve"> </w:t>
+      </w:r>
+      <w:r>
+        <w:rPr>
+          <w:i/>
+        </w:rPr>
+        <w:t xml:space="preserve">Journal of Animal Ecology</w:t>
+      </w:r>
+      <w:r>
+        <w:t xml:space="preserve"> </w:t>
+      </w:r>
+      <w:r>
+        <w:t xml:space="preserve">In review,</w:t>
+      </w:r>
+      <w:r>
+        <w:t xml:space="preserve"> </w:t>
+      </w:r>
+      <w:r>
+        <w:t xml:space="preserve">pp. 000-000.</w:t>
+      </w:r>
+    </w:p>
+    <w:p>
+      <w:pPr>
+        <w:pStyle w:val="BodyText"/>
+      </w:pPr>
+      <w:r>
+        <w:t xml:space="preserve">Rayl, N. D, K. M. Proffitt, E. S. Almberg, J. A. Merkle, J. H.</w:t>
+      </w:r>
+      <w:r>
+        <w:t xml:space="preserve"> </w:t>
+      </w:r>
+      <w:r>
+        <w:t xml:space="preserve">Jones, J. A. Gude and P. C. Cross (2019).</w:t>
+      </w:r>
+      <w:r>
+        <w:t xml:space="preserve"> </w:t>
+      </w:r>
+      <w:r>
+        <w:t xml:space="preserve">“</w:t>
+      </w:r>
+      <w:r>
+        <w:t xml:space="preserve">Modelling</w:t>
+      </w:r>
+      <w:r>
+        <w:t xml:space="preserve"> </w:t>
+      </w:r>
+      <w:r>
+        <w:t xml:space="preserve">Elk-to-Livestock Transmission Risk to Predict Hotspots of</w:t>
+      </w:r>
+      <w:r>
+        <w:t xml:space="preserve"> </w:t>
+      </w:r>
+      <w:r>
+        <w:t xml:space="preserve">Brucellosis Spillover</w:t>
+      </w:r>
+      <w:r>
+        <w:t xml:space="preserve">”</w:t>
+      </w:r>
+      <w:r>
+        <w:t xml:space="preserve">. In:</w:t>
+      </w:r>
+      <w:r>
+        <w:t xml:space="preserve"> </w:t>
+      </w:r>
+      <w:r>
+        <w:rPr>
+          <w:i/>
+        </w:rPr>
+        <w:t xml:space="preserve">Journal of Wildlife Management</w:t>
+      </w:r>
+      <w:r>
+        <w:t xml:space="preserve"> </w:t>
+      </w:r>
+      <w:r>
+        <w:t xml:space="preserve">00.00, pp. 000-000. DOI:</w:t>
+      </w:r>
+      <w:r>
+        <w:t xml:space="preserve"> </w:t>
+      </w:r>
+      <w:hyperlink r:id="rId25">
+        <w:r>
+          <w:rPr>
+            <w:rStyle w:val="Hyperlink"/>
+          </w:rPr>
+          <w:t xml:space="preserve">10.1002/jwmg.21645</w:t>
+        </w:r>
+      </w:hyperlink>
+      <w:r>
+        <w:t xml:space="preserve">.</w:t>
+      </w:r>
+    </w:p>
+    <w:p>
+      <w:pPr>
+        <w:pStyle w:val="BodyText"/>
+      </w:pPr>
+      <w:r>
+        <w:t xml:space="preserve">Sokolow, S. H, N. Nova, K. Pepin, A. J. Peel, K. Manlove, P. C.</w:t>
+      </w:r>
+      <w:r>
+        <w:t xml:space="preserve"> </w:t>
+      </w:r>
+      <w:r>
+        <w:t xml:space="preserve">Cross, D. J. Becker, R. K. Plowright, J. R. Pulliam, H. McCallum</w:t>
+      </w:r>
+      <w:r>
+        <w:t xml:space="preserve"> </w:t>
+      </w:r>
+      <w:r>
+        <w:t xml:space="preserve">and G. A. De Leo (2019).</w:t>
+      </w:r>
+      <w:r>
+        <w:t xml:space="preserve"> </w:t>
+      </w:r>
+      <w:r>
+        <w:t xml:space="preserve">“</w:t>
+      </w:r>
+      <w:r>
+        <w:t xml:space="preserve">Ecological interventions to prevent and</w:t>
+      </w:r>
+      <w:r>
+        <w:t xml:space="preserve"> </w:t>
+      </w:r>
+      <w:r>
+        <w:t xml:space="preserve">manage zoonotic pathogen spillover</w:t>
+      </w:r>
+      <w:r>
+        <w:t xml:space="preserve">”</w:t>
+      </w:r>
+      <w:r>
+        <w:t xml:space="preserve">. In:</w:t>
+      </w:r>
+      <w:r>
+        <w:t xml:space="preserve"> </w:t>
+      </w:r>
+      <w:r>
+        <w:rPr>
+          <w:i/>
+        </w:rPr>
+        <w:t xml:space="preserve">Philosophical</w:t>
+      </w:r>
+      <w:r>
+        <w:rPr>
+          <w:i/>
+        </w:rPr>
+        <w:t xml:space="preserve"> </w:t>
+      </w:r>
+      <w:r>
+        <w:rPr>
+          <w:i/>
+        </w:rPr>
+        <w:t xml:space="preserve">Transactions of the Royal Society B: Biological Sciences</w:t>
+      </w:r>
+      <w:r>
+        <w:t xml:space="preserve"> </w:t>
+      </w:r>
+      <w:r>
+        <w:t xml:space="preserve">In</w:t>
+      </w:r>
+      <w:r>
+        <w:t xml:space="preserve"> </w:t>
+      </w:r>
+      <w:r>
+        <w:t xml:space="preserve">Review.</w:t>
+      </w:r>
+    </w:p>
+    <w:p>
+      <w:pPr>
+        <w:pStyle w:val="Heading2"/>
+      </w:pPr>
+      <w:bookmarkStart w:id="26" w:name="section-1"/>
+      <w:bookmarkEnd w:id="26"/>
+      <w:r>
         <w:t xml:space="preserve">2018</w:t>
       </w:r>
     </w:p>
@@ -204,7 +730,7 @@
       <w:r>
         <w:t xml:space="preserve"> </w:t>
       </w:r>
-      <w:hyperlink r:id="rId25">
+      <w:hyperlink r:id="rId27">
         <w:r>
           <w:rPr>
             <w:rStyle w:val="Hyperlink"/>
@@ -272,19 +798,16 @@
         <w:t xml:space="preserve">Wolves: Two Decades of Science and Discovery.</w:t>
       </w:r>
       <w:r>
-        <w:rPr>
-          <w:i/>
-        </w:rPr>
-        <w:t xml:space="preserve"> </w:t>
-      </w:r>
-      <w:r>
-        <w:t xml:space="preserve">. Ed. by D. Smith,</w:t>
-      </w:r>
-      <w:r>
-        <w:t xml:space="preserve"> </w:t>
-      </w:r>
-      <w:r>
-        <w:t xml:space="preserve">D. MacNulty and D. R. Stahler. Chicago: University of Chicago.</w:t>
+        <w:t xml:space="preserve"> </w:t>
+      </w:r>
+      <w:r>
+        <w:t xml:space="preserve">Ed. by D. Smith, D.</w:t>
+      </w:r>
+      <w:r>
+        <w:t xml:space="preserve"> </w:t>
+      </w:r>
+      <w:r>
+        <w:t xml:space="preserve">MacNulty and D. R. Stahler. Chicago: University of Chicago, pp. 000-000.</w:t>
       </w:r>
     </w:p>
     <w:p>
@@ -351,7 +874,7 @@
       <w:r>
         <w:t xml:space="preserve"> </w:t>
       </w:r>
-      <w:hyperlink r:id="rId26">
+      <w:hyperlink r:id="rId28">
         <w:r>
           <w:rPr>
             <w:rStyle w:val="Hyperlink"/>
@@ -421,7 +944,7 @@
       <w:r>
         <w:t xml:space="preserve"> </w:t>
       </w:r>
-      <w:hyperlink r:id="rId27">
+      <w:hyperlink r:id="rId29">
         <w:r>
           <w:rPr>
             <w:rStyle w:val="Hyperlink"/>
@@ -441,7 +964,7 @@
       <w:r>
         <w:t xml:space="preserve"> </w:t>
       </w:r>
-      <w:hyperlink r:id="rId28">
+      <w:hyperlink r:id="rId30">
         <w:r>
           <w:rPr>
             <w:rStyle w:val="Hyperlink"/>
@@ -570,7 +1093,7 @@
       <w:r>
         <w:t xml:space="preserve"> </w:t>
       </w:r>
-      <w:hyperlink r:id="rId29">
+      <w:hyperlink r:id="rId31">
         <w:r>
           <w:rPr>
             <w:rStyle w:val="Hyperlink"/>
@@ -646,7 +1169,7 @@
       <w:r>
         <w:t xml:space="preserve"> </w:t>
       </w:r>
-      <w:hyperlink r:id="rId30">
+      <w:hyperlink r:id="rId32">
         <w:r>
           <w:rPr>
             <w:rStyle w:val="Hyperlink"/>
@@ -717,7 +1240,7 @@
         <w:t xml:space="preserve"> </w:t>
       </w:r>
       <w:r>
-        <w:t xml:space="preserve">In review.</w:t>
+        <w:t xml:space="preserve">In revision.</w:t>
       </w:r>
     </w:p>
     <w:p>
@@ -746,7 +1269,7 @@
         <w:t xml:space="preserve"> </w:t>
       </w:r>
       <w:r>
-        <w:t xml:space="preserve">tripartite model of animal contacts</w:t>
+        <w:t xml:space="preserve">saturated tripartite model for describing animal contacts</w:t>
       </w:r>
       <w:r>
         <w:t xml:space="preserve">”</w:t>
@@ -761,25 +1284,27 @@
         <w:rPr>
           <w:i/>
         </w:rPr>
-        <w:t xml:space="preserve">Proceedings of the</w:t>
-      </w:r>
-      <w:r>
-        <w:rPr>
-          <w:i/>
-        </w:rPr>
-        <w:t xml:space="preserve"> </w:t>
-      </w:r>
-      <w:r>
-        <w:rPr>
-          <w:i/>
-        </w:rPr>
-        <w:t xml:space="preserve">Royal Society B: Biological Sciences</w:t>
-      </w:r>
-      <w:r>
-        <w:t xml:space="preserve"> </w:t>
-      </w:r>
-      <w:r>
-        <w:t xml:space="preserve">In review, pp. 000-000.</w:t>
+        <w:t xml:space="preserve">Proceedings of the Royal Society B: Biological Sciences</w:t>
+      </w:r>
+      <w:r>
+        <w:t xml:space="preserve"> </w:t>
+      </w:r>
+      <w:r>
+        <w:t xml:space="preserve">285, p. 20180670. DOI:</w:t>
+      </w:r>
+      <w:r>
+        <w:t xml:space="preserve"> </w:t>
+      </w:r>
+      <w:hyperlink r:id="rId33">
+        <w:r>
+          <w:rPr>
+            <w:rStyle w:val="Hyperlink"/>
+          </w:rPr>
+          <w:t xml:space="preserve">10.1098/rspb.2018.0670</w:t>
+        </w:r>
+      </w:hyperlink>
+      <w:r>
+        <w:t xml:space="preserve">.</w:t>
       </w:r>
     </w:p>
     <w:p>
@@ -787,19 +1312,13 @@
         <w:pStyle w:val="BodyText"/>
       </w:pPr>
       <w:r>
-        <w:t xml:space="preserve">Manlove, K, M. Branan, R. S. Miller, E. F. Cassirer, K. Baker, D.</w:t>
-      </w:r>
-      <w:r>
-        <w:t xml:space="preserve"> </w:t>
-      </w:r>
-      <w:r>
-        <w:t xml:space="preserve">Bradway, S. Sweeney, K. L. Marshall, P. C. Cross and T. E. Besser</w:t>
-      </w:r>
-      <w:r>
-        <w:t xml:space="preserve"> </w:t>
-      </w:r>
-      <w:r>
-        <w:t xml:space="preserve">(2018).</w:t>
+        <w:t xml:space="preserve">Merkle, J. A, P. C. Cross, B. M. Scurlock, E. K. Cole, A. B.</w:t>
+      </w:r>
+      <w:r>
+        <w:t xml:space="preserve"> </w:t>
+      </w:r>
+      <w:r>
+        <w:t xml:space="preserve">Courtemanch, S. R. Dewey and M. J. Kauffman (2018).</w:t>
       </w:r>
       <w:r>
         <w:t xml:space="preserve"> </w:t>
@@ -808,19 +1327,19 @@
         <w:t xml:space="preserve">“</w:t>
       </w:r>
       <w:r>
-        <w:t xml:space="preserve">Risk factors and productivity losses associated with</w:t>
-      </w:r>
-      <w:r>
-        <w:t xml:space="preserve"> </w:t>
-      </w:r>
-      <w:r>
-        <w:t xml:space="preserve">Mycoplasma ovipneumoniae infection in United States domestic sheep</w:t>
-      </w:r>
-      <w:r>
-        <w:t xml:space="preserve"> </w:t>
-      </w:r>
-      <w:r>
-        <w:t xml:space="preserve">operations</w:t>
+        <w:t xml:space="preserve">Linking</w:t>
+      </w:r>
+      <w:r>
+        <w:t xml:space="preserve"> </w:t>
+      </w:r>
+      <w:r>
+        <w:t xml:space="preserve">spring phenology with mechanistic models of host movement to</w:t>
+      </w:r>
+      <w:r>
+        <w:t xml:space="preserve"> </w:t>
+      </w:r>
+      <w:r>
+        <w:t xml:space="preserve">predict disease transmission risk</w:t>
       </w:r>
       <w:r>
         <w:t xml:space="preserve">”</w:t>
@@ -835,62 +1354,6 @@
         <w:rPr>
           <w:i/>
         </w:rPr>
-        <w:t xml:space="preserve">Preventative Veterinary Medicine</w:t>
-      </w:r>
-      <w:r>
-        <w:t xml:space="preserve"> </w:t>
-      </w:r>
-      <w:r>
-        <w:t xml:space="preserve">In review, pp. 000-000.</w:t>
-      </w:r>
-    </w:p>
-    <w:p>
-      <w:pPr>
-        <w:pStyle w:val="BodyText"/>
-      </w:pPr>
-      <w:r>
-        <w:t xml:space="preserve">Merkle, J. A, P. C. Cross, B. M. Scurlock, E. K. Cole, A. B.</w:t>
-      </w:r>
-      <w:r>
-        <w:t xml:space="preserve"> </w:t>
-      </w:r>
-      <w:r>
-        <w:t xml:space="preserve">Courtemanch, S. R. Dewey and M. J. Kauffman (2018).</w:t>
-      </w:r>
-      <w:r>
-        <w:t xml:space="preserve"> </w:t>
-      </w:r>
-      <w:r>
-        <w:t xml:space="preserve">“</w:t>
-      </w:r>
-      <w:r>
-        <w:t xml:space="preserve">Linking</w:t>
-      </w:r>
-      <w:r>
-        <w:t xml:space="preserve"> </w:t>
-      </w:r>
-      <w:r>
-        <w:t xml:space="preserve">spring phenology with mechanistic models of host movement to</w:t>
-      </w:r>
-      <w:r>
-        <w:t xml:space="preserve"> </w:t>
-      </w:r>
-      <w:r>
-        <w:t xml:space="preserve">predict disease transmission risk</w:t>
-      </w:r>
-      <w:r>
-        <w:t xml:space="preserve">”</w:t>
-      </w:r>
-      <w:r>
-        <w:t xml:space="preserve">. In:</w:t>
-      </w:r>
-      <w:r>
-        <w:t xml:space="preserve"> </w:t>
-      </w:r>
-      <w:r>
-        <w:rPr>
-          <w:i/>
-        </w:rPr>
         <w:t xml:space="preserve">Journal of Applied</w:t>
       </w:r>
       <w:r>
@@ -914,7 +1377,7 @@
       <w:r>
         <w:t xml:space="preserve"> </w:t>
       </w:r>
-      <w:hyperlink r:id="rId31">
+      <w:hyperlink r:id="rId34">
         <w:r>
           <w:rPr>
             <w:rStyle w:val="Hyperlink"/>
@@ -928,16 +1391,26 @@
     </w:p>
     <w:p>
       <w:pPr>
-        <w:pStyle w:val="BodyText"/>
-      </w:pPr>
-      <w:r>
-        <w:t xml:space="preserve">Wijeyakulasuriya, D. A, E. M. Hanks, B. A. Shaby and P. C. Cross</w:t>
-      </w:r>
-      <w:r>
-        <w:t xml:space="preserve"> </w:t>
-      </w:r>
-      <w:r>
-        <w:t xml:space="preserve">(2018).</w:t>
+        <w:pStyle w:val="Heading2"/>
+      </w:pPr>
+      <w:bookmarkStart w:id="35" w:name="section-2"/>
+      <w:bookmarkEnd w:id="35"/>
+      <w:r>
+        <w:t xml:space="preserve">2017</w:t>
+      </w:r>
+    </w:p>
+    <w:p>
+      <w:pPr>
+        <w:pStyle w:val="FirstParagraph"/>
+      </w:pPr>
+      <w:r>
+        <w:t xml:space="preserve">Benavides, J. A, D. Caillaud, B. M. Scurlock, E. J. Maichak, W. H.</w:t>
+      </w:r>
+      <w:r>
+        <w:t xml:space="preserve"> </w:t>
+      </w:r>
+      <w:r>
+        <w:t xml:space="preserve">Edwards and P. C. Cross (2017).</w:t>
       </w:r>
       <w:r>
         <w:t xml:space="preserve"> </w:t>
@@ -946,90 +1419,18 @@
         <w:t xml:space="preserve">“</w:t>
       </w:r>
       <w:r>
-        <w:t xml:space="preserve">Extreme value based methods for modeling elk dispersal</w:t>
+        <w:t xml:space="preserve">Estimating loss of Brucella</w:t>
+      </w:r>
+      <w:r>
+        <w:t xml:space="preserve"> </w:t>
+      </w:r>
+      <w:r>
+        <w:t xml:space="preserve">abortus antibodies from age-specific serological data in elk</w:t>
       </w:r>
       <w:r>
         <w:t xml:space="preserve">”</w:t>
       </w:r>
       <w:r>
-        <w:t xml:space="preserve">.</w:t>
-      </w:r>
-      <w:r>
-        <w:t xml:space="preserve"> </w:t>
-      </w:r>
-      <w:r>
-        <w:t xml:space="preserve">In:</w:t>
-      </w:r>
-      <w:r>
-        <w:t xml:space="preserve"> </w:t>
-      </w:r>
-      <w:r>
-        <w:rPr>
-          <w:i/>
-        </w:rPr>
-        <w:t xml:space="preserve">Journal of Agricultural, Biological and Environmental</w:t>
-      </w:r>
-      <w:r>
-        <w:rPr>
-          <w:i/>
-        </w:rPr>
-        <w:t xml:space="preserve"> </w:t>
-      </w:r>
-      <w:r>
-        <w:rPr>
-          <w:i/>
-        </w:rPr>
-        <w:t xml:space="preserve">Statistics</w:t>
-      </w:r>
-      <w:r>
-        <w:t xml:space="preserve"> </w:t>
-      </w:r>
-      <w:r>
-        <w:t xml:space="preserve">In review, pp. 000-000.</w:t>
-      </w:r>
-    </w:p>
-    <w:p>
-      <w:pPr>
-        <w:pStyle w:val="Heading2"/>
-      </w:pPr>
-      <w:bookmarkStart w:id="32" w:name="section-1"/>
-      <w:bookmarkEnd w:id="32"/>
-      <w:r>
-        <w:t xml:space="preserve">2017</w:t>
-      </w:r>
-    </w:p>
-    <w:p>
-      <w:pPr>
-        <w:pStyle w:val="FirstParagraph"/>
-      </w:pPr>
-      <w:r>
-        <w:t xml:space="preserve">Benavides, J. A, D. Caillaud, B. M. Scurlock, E. J. Maichak, W. H.</w:t>
-      </w:r>
-      <w:r>
-        <w:t xml:space="preserve"> </w:t>
-      </w:r>
-      <w:r>
-        <w:t xml:space="preserve">Edwards and P. C. Cross (2017).</w:t>
-      </w:r>
-      <w:r>
-        <w:t xml:space="preserve"> </w:t>
-      </w:r>
-      <w:r>
-        <w:t xml:space="preserve">“</w:t>
-      </w:r>
-      <w:r>
-        <w:t xml:space="preserve">Estimating loss of Brucella</w:t>
-      </w:r>
-      <w:r>
-        <w:t xml:space="preserve"> </w:t>
-      </w:r>
-      <w:r>
-        <w:t xml:space="preserve">abortus antibodies from age-specific serological data in elk</w:t>
-      </w:r>
-      <w:r>
-        <w:t xml:space="preserve">”</w:t>
-      </w:r>
-      <w:r>
         <w:t xml:space="preserve">. In:</w:t>
       </w:r>
       <w:r>
@@ -1050,7 +1451,7 @@
       <w:r>
         <w:t xml:space="preserve"> </w:t>
       </w:r>
-      <w:hyperlink r:id="rId33">
+      <w:hyperlink r:id="rId36">
         <w:r>
           <w:rPr>
             <w:rStyle w:val="Hyperlink"/>
@@ -1114,7 +1515,7 @@
       <w:r>
         <w:t xml:space="preserve"> </w:t>
       </w:r>
-      <w:hyperlink r:id="rId34">
+      <w:hyperlink r:id="rId37">
         <w:r>
           <w:rPr>
             <w:rStyle w:val="Hyperlink"/>
@@ -1134,7 +1535,7 @@
       <w:r>
         <w:t xml:space="preserve"> </w:t>
       </w:r>
-      <w:hyperlink r:id="rId35">
+      <w:hyperlink r:id="rId38">
         <w:r>
           <w:rPr>
             <w:rStyle w:val="Hyperlink"/>
@@ -1213,7 +1614,7 @@
       <w:r>
         <w:t xml:space="preserve"> </w:t>
       </w:r>
-      <w:hyperlink r:id="rId36">
+      <w:hyperlink r:id="rId39">
         <w:r>
           <w:rPr>
             <w:rStyle w:val="Hyperlink"/>
@@ -1283,7 +1684,7 @@
       <w:r>
         <w:t xml:space="preserve"> </w:t>
       </w:r>
-      <w:hyperlink r:id="rId37">
+      <w:hyperlink r:id="rId40">
         <w:r>
           <w:rPr>
             <w:rStyle w:val="Hyperlink"/>
@@ -1353,7 +1754,7 @@
       <w:r>
         <w:t xml:space="preserve"> </w:t>
       </w:r>
-      <w:hyperlink r:id="rId38">
+      <w:hyperlink r:id="rId41">
         <w:r>
           <w:rPr>
             <w:rStyle w:val="Hyperlink"/>
@@ -1370,6 +1771,66 @@
         <w:pStyle w:val="BodyText"/>
       </w:pPr>
       <w:r>
+        <w:t xml:space="preserve">National Academies of Sciences, E. and Medicine (2017).</w:t>
+      </w:r>
+      <w:r>
+        <w:t xml:space="preserve"> </w:t>
+      </w:r>
+      <w:r>
+        <w:rPr>
+          <w:i/>
+        </w:rPr>
+        <w:t xml:space="preserve">Revisiting Brucellosis in the Greater Yellowstone Area</w:t>
+      </w:r>
+      <w:r>
+        <w:t xml:space="preserve">.</w:t>
+      </w:r>
+      <w:r>
+        <w:t xml:space="preserve"> </w:t>
+      </w:r>
+      <w:r>
+        <w:t xml:space="preserve">Washington, DC: The National Academies Press, p. 209. ISBN:</w:t>
+      </w:r>
+      <w:r>
+        <w:t xml:space="preserve"> </w:t>
+      </w:r>
+      <w:r>
+        <w:t xml:space="preserve">978-0-309-45831-3. DOI:</w:t>
+      </w:r>
+      <w:r>
+        <w:t xml:space="preserve"> </w:t>
+      </w:r>
+      <w:hyperlink r:id="rId42">
+        <w:r>
+          <w:rPr>
+            <w:rStyle w:val="Hyperlink"/>
+          </w:rPr>
+          <w:t xml:space="preserve">10.17226/24750</w:t>
+        </w:r>
+      </w:hyperlink>
+      <w:r>
+        <w:t xml:space="preserve">. URL:</w:t>
+      </w:r>
+      <w:r>
+        <w:t xml:space="preserve"> </w:t>
+      </w:r>
+      <w:hyperlink r:id="rId42">
+        <w:r>
+          <w:rPr>
+            <w:rStyle w:val="Hyperlink"/>
+          </w:rPr>
+          <w:t xml:space="preserve">https://doi.org/10.17226/24750</w:t>
+        </w:r>
+      </w:hyperlink>
+      <w:r>
+        <w:t xml:space="preserve">.</w:t>
+      </w:r>
+    </w:p>
+    <w:p>
+      <w:pPr>
+        <w:pStyle w:val="BodyText"/>
+      </w:pPr>
+      <w:r>
         <w:t xml:space="preserve">Pepin, K. M, S. L. Kay, B. D. Golas, S. S. Shriner, A. T. Gilbert,</w:t>
       </w:r>
       <w:r>
@@ -1435,7 +1896,7 @@
       <w:r>
         <w:t xml:space="preserve"> </w:t>
       </w:r>
-      <w:hyperlink r:id="rId39">
+      <w:hyperlink r:id="rId43">
         <w:r>
           <w:rPr>
             <w:rStyle w:val="Hyperlink"/>
@@ -1505,7 +1966,7 @@
       <w:r>
         <w:t xml:space="preserve"> </w:t>
       </w:r>
-      <w:hyperlink r:id="rId40">
+      <w:hyperlink r:id="rId44">
         <w:r>
           <w:rPr>
             <w:rStyle w:val="Hyperlink"/>
@@ -1522,72 +1983,6 @@
         <w:pStyle w:val="BodyText"/>
       </w:pPr>
       <w:r>
-        <w:t xml:space="preserve">Sciences, N. A. o. (2017).</w:t>
-      </w:r>
-      <w:r>
-        <w:t xml:space="preserve"> </w:t>
-      </w:r>
-      <w:r>
-        <w:rPr>
-          <w:i/>
-        </w:rPr>
-        <w:t xml:space="preserve">Revisiting Brucellosis in the Greater</w:t>
-      </w:r>
-      <w:r>
-        <w:rPr>
-          <w:i/>
-        </w:rPr>
-        <w:t xml:space="preserve"> </w:t>
-      </w:r>
-      <w:r>
-        <w:rPr>
-          <w:i/>
-        </w:rPr>
-        <w:t xml:space="preserve">Yellowstone Area</w:t>
-      </w:r>
-      <w:r>
-        <w:t xml:space="preserve">. Washington, DC: The National Academies Press,</w:t>
-      </w:r>
-      <w:r>
-        <w:t xml:space="preserve"> </w:t>
-      </w:r>
-      <w:r>
-        <w:t xml:space="preserve">p. 209. ISBN: 978-0-309-45831-3. DOI:</w:t>
-      </w:r>
-      <w:r>
-        <w:t xml:space="preserve"> </w:t>
-      </w:r>
-      <w:hyperlink r:id="rId41">
-        <w:r>
-          <w:rPr>
-            <w:rStyle w:val="Hyperlink"/>
-          </w:rPr>
-          <w:t xml:space="preserve">10.17226/24750</w:t>
-        </w:r>
-      </w:hyperlink>
-      <w:r>
-        <w:t xml:space="preserve">. URL:</w:t>
-      </w:r>
-      <w:r>
-        <w:t xml:space="preserve"> </w:t>
-      </w:r>
-      <w:hyperlink r:id="rId41">
-        <w:r>
-          <w:rPr>
-            <w:rStyle w:val="Hyperlink"/>
-          </w:rPr>
-          <w:t xml:space="preserve">https://doi.org/10.17226/24750</w:t>
-        </w:r>
-      </w:hyperlink>
-      <w:r>
-        <w:t xml:space="preserve">.</w:t>
-      </w:r>
-    </w:p>
-    <w:p>
-      <w:pPr>
-        <w:pStyle w:val="BodyText"/>
-      </w:pPr>
-      <w:r>
         <w:t xml:space="preserve">Toit, J. du, P. Cross and M. Valeix (2017).</w:t>
       </w:r>
       <w:r>
@@ -1644,7 +2039,7 @@
       <w:r>
         <w:t xml:space="preserve"> </w:t>
       </w:r>
-      <w:hyperlink r:id="rId42">
+      <w:hyperlink r:id="rId45">
         <w:r>
           <w:rPr>
             <w:rStyle w:val="Hyperlink"/>
@@ -1660,8 +2055,8 @@
       <w:pPr>
         <w:pStyle w:val="Heading2"/>
       </w:pPr>
-      <w:bookmarkStart w:id="43" w:name="section-2"/>
-      <w:bookmarkEnd w:id="43"/>
+      <w:bookmarkStart w:id="46" w:name="section-3"/>
+      <w:bookmarkEnd w:id="46"/>
       <w:r>
         <w:t xml:space="preserve">2016</w:t>
       </w:r>
@@ -1718,7 +2113,7 @@
       <w:r>
         <w:t xml:space="preserve"> </w:t>
       </w:r>
-      <w:hyperlink r:id="rId44">
+      <w:hyperlink r:id="rId47">
         <w:r>
           <w:rPr>
             <w:rStyle w:val="Hyperlink"/>
@@ -1794,7 +2189,7 @@
       <w:r>
         <w:t xml:space="preserve"> </w:t>
       </w:r>
-      <w:hyperlink r:id="rId45">
+      <w:hyperlink r:id="rId48">
         <w:r>
           <w:rPr>
             <w:rStyle w:val="Hyperlink"/>
@@ -1876,7 +2271,7 @@
       <w:r>
         <w:t xml:space="preserve"> </w:t>
       </w:r>
-      <w:hyperlink r:id="rId46">
+      <w:hyperlink r:id="rId49">
         <w:r>
           <w:rPr>
             <w:rStyle w:val="Hyperlink"/>
@@ -1952,7 +2347,7 @@
       <w:r>
         <w:t xml:space="preserve"> </w:t>
       </w:r>
-      <w:hyperlink r:id="rId47">
+      <w:hyperlink r:id="rId50">
         <w:r>
           <w:rPr>
             <w:rStyle w:val="Hyperlink"/>
@@ -2016,7 +2411,7 @@
       <w:r>
         <w:t xml:space="preserve"> </w:t>
       </w:r>
-      <w:hyperlink r:id="rId48">
+      <w:hyperlink r:id="rId51">
         <w:r>
           <w:rPr>
             <w:rStyle w:val="Hyperlink"/>
@@ -2083,7 +2478,7 @@
       <w:r>
         <w:t xml:space="preserve"> </w:t>
       </w:r>
-      <w:hyperlink r:id="rId49">
+      <w:hyperlink r:id="rId52">
         <w:r>
           <w:rPr>
             <w:rStyle w:val="Hyperlink"/>
@@ -2153,7 +2548,7 @@
       <w:r>
         <w:t xml:space="preserve"> </w:t>
       </w:r>
-      <w:hyperlink r:id="rId50">
+      <w:hyperlink r:id="rId53">
         <w:r>
           <w:rPr>
             <w:rStyle w:val="Hyperlink"/>
@@ -2169,8 +2564,8 @@
       <w:pPr>
         <w:pStyle w:val="Heading2"/>
       </w:pPr>
-      <w:bookmarkStart w:id="51" w:name="section-3"/>
-      <w:bookmarkEnd w:id="51"/>
+      <w:bookmarkStart w:id="54" w:name="section-4"/>
+      <w:bookmarkEnd w:id="54"/>
       <w:r>
         <w:t xml:space="preserve">2015</w:t>
       </w:r>
@@ -2227,7 +2622,7 @@
       <w:r>
         <w:t xml:space="preserve"> </w:t>
       </w:r>
-      <w:hyperlink r:id="rId52">
+      <w:hyperlink r:id="rId55">
         <w:r>
           <w:rPr>
             <w:rStyle w:val="Hyperlink"/>
@@ -2291,7 +2686,7 @@
       <w:r>
         <w:t xml:space="preserve"> </w:t>
       </w:r>
-      <w:hyperlink r:id="rId53">
+      <w:hyperlink r:id="rId56">
         <w:r>
           <w:rPr>
             <w:rStyle w:val="Hyperlink"/>
@@ -2349,7 +2744,7 @@
       <w:r>
         <w:t xml:space="preserve"> </w:t>
       </w:r>
-      <w:hyperlink r:id="rId54">
+      <w:hyperlink r:id="rId57">
         <w:r>
           <w:rPr>
             <w:rStyle w:val="Hyperlink"/>
@@ -2413,7 +2808,7 @@
       <w:r>
         <w:t xml:space="preserve"> </w:t>
       </w:r>
-      <w:hyperlink r:id="rId55">
+      <w:hyperlink r:id="rId58">
         <w:r>
           <w:rPr>
             <w:rStyle w:val="Hyperlink"/>
@@ -2483,7 +2878,7 @@
       <w:r>
         <w:t xml:space="preserve"> </w:t>
       </w:r>
-      <w:hyperlink r:id="rId56">
+      <w:hyperlink r:id="rId59">
         <w:r>
           <w:rPr>
             <w:rStyle w:val="Hyperlink"/>
@@ -2553,7 +2948,7 @@
       <w:r>
         <w:t xml:space="preserve"> </w:t>
       </w:r>
-      <w:hyperlink r:id="rId57">
+      <w:hyperlink r:id="rId60">
         <w:r>
           <w:rPr>
             <w:rStyle w:val="Hyperlink"/>
@@ -2623,7 +3018,7 @@
       <w:r>
         <w:t xml:space="preserve"> </w:t>
       </w:r>
-      <w:hyperlink r:id="rId58">
+      <w:hyperlink r:id="rId61">
         <w:r>
           <w:rPr>
             <w:rStyle w:val="Hyperlink"/>
@@ -2639,8 +3034,8 @@
       <w:pPr>
         <w:pStyle w:val="Heading2"/>
       </w:pPr>
-      <w:bookmarkStart w:id="59" w:name="section-4"/>
-      <w:bookmarkEnd w:id="59"/>
+      <w:bookmarkStart w:id="62" w:name="section-5"/>
+      <w:bookmarkEnd w:id="62"/>
       <w:r>
         <w:t xml:space="preserve">2014</w:t>
       </w:r>
@@ -2697,7 +3092,7 @@
       <w:r>
         <w:t xml:space="preserve"> </w:t>
       </w:r>
-      <w:hyperlink r:id="rId60">
+      <w:hyperlink r:id="rId63">
         <w:r>
           <w:rPr>
             <w:rStyle w:val="Hyperlink"/>
@@ -2773,7 +3168,7 @@
       <w:r>
         <w:t xml:space="preserve"> </w:t>
       </w:r>
-      <w:hyperlink r:id="rId61">
+      <w:hyperlink r:id="rId64">
         <w:r>
           <w:rPr>
             <w:rStyle w:val="Hyperlink"/>
@@ -2861,7 +3256,7 @@
       <w:r>
         <w:t xml:space="preserve"> </w:t>
       </w:r>
-      <w:hyperlink r:id="rId62">
+      <w:hyperlink r:id="rId65">
         <w:r>
           <w:rPr>
             <w:rStyle w:val="Hyperlink"/>
@@ -2925,7 +3320,7 @@
       <w:r>
         <w:t xml:space="preserve"> </w:t>
       </w:r>
-      <w:hyperlink r:id="rId63">
+      <w:hyperlink r:id="rId66">
         <w:r>
           <w:rPr>
             <w:rStyle w:val="Hyperlink"/>
@@ -2995,7 +3390,7 @@
       <w:r>
         <w:t xml:space="preserve"> </w:t>
       </w:r>
-      <w:hyperlink r:id="rId64">
+      <w:hyperlink r:id="rId67">
         <w:r>
           <w:rPr>
             <w:rStyle w:val="Hyperlink"/>
@@ -3065,7 +3460,7 @@
       <w:r>
         <w:t xml:space="preserve"> </w:t>
       </w:r>
-      <w:hyperlink r:id="rId65">
+      <w:hyperlink r:id="rId68">
         <w:r>
           <w:rPr>
             <w:rStyle w:val="Hyperlink"/>
@@ -3141,7 +3536,7 @@
       <w:r>
         <w:t xml:space="preserve"> </w:t>
       </w:r>
-      <w:hyperlink r:id="rId66">
+      <w:hyperlink r:id="rId69">
         <w:r>
           <w:rPr>
             <w:rStyle w:val="Hyperlink"/>
@@ -3157,8 +3552,8 @@
       <w:pPr>
         <w:pStyle w:val="Heading2"/>
       </w:pPr>
-      <w:bookmarkStart w:id="67" w:name="section-5"/>
-      <w:bookmarkEnd w:id="67"/>
+      <w:bookmarkStart w:id="70" w:name="section-6"/>
+      <w:bookmarkEnd w:id="70"/>
       <w:r>
         <w:t xml:space="preserve">2013</w:t>
       </w:r>
@@ -3215,7 +3610,7 @@
       <w:r>
         <w:t xml:space="preserve"> </w:t>
       </w:r>
-      <w:hyperlink r:id="rId68">
+      <w:hyperlink r:id="rId71">
         <w:r>
           <w:rPr>
             <w:rStyle w:val="Hyperlink"/>
@@ -3291,7 +3686,7 @@
       <w:r>
         <w:t xml:space="preserve"> </w:t>
       </w:r>
-      <w:hyperlink r:id="rId69">
+      <w:hyperlink r:id="rId72">
         <w:r>
           <w:rPr>
             <w:rStyle w:val="Hyperlink"/>
@@ -3355,7 +3750,7 @@
       <w:r>
         <w:t xml:space="preserve"> </w:t>
       </w:r>
-      <w:hyperlink r:id="rId70">
+      <w:hyperlink r:id="rId73">
         <w:r>
           <w:rPr>
             <w:rStyle w:val="Hyperlink"/>
@@ -3413,7 +3808,7 @@
       <w:r>
         <w:t xml:space="preserve"> </w:t>
       </w:r>
-      <w:hyperlink r:id="rId71">
+      <w:hyperlink r:id="rId74">
         <w:r>
           <w:rPr>
             <w:rStyle w:val="Hyperlink"/>
@@ -3477,7 +3872,7 @@
       <w:r>
         <w:t xml:space="preserve"> </w:t>
       </w:r>
-      <w:hyperlink r:id="rId72">
+      <w:hyperlink r:id="rId75">
         <w:r>
           <w:rPr>
             <w:rStyle w:val="Hyperlink"/>
@@ -3541,7 +3936,7 @@
       <w:r>
         <w:t xml:space="preserve"> </w:t>
       </w:r>
-      <w:hyperlink r:id="rId73">
+      <w:hyperlink r:id="rId76">
         <w:r>
           <w:rPr>
             <w:rStyle w:val="Hyperlink"/>
@@ -3679,7 +4074,7 @@
       <w:r>
         <w:t xml:space="preserve"> </w:t>
       </w:r>
-      <w:hyperlink r:id="rId74">
+      <w:hyperlink r:id="rId77">
         <w:r>
           <w:rPr>
             <w:rStyle w:val="Hyperlink"/>
@@ -3743,7 +4138,7 @@
       <w:r>
         <w:t xml:space="preserve"> </w:t>
       </w:r>
-      <w:hyperlink r:id="rId75">
+      <w:hyperlink r:id="rId78">
         <w:r>
           <w:rPr>
             <w:rStyle w:val="Hyperlink"/>
@@ -3813,7 +4208,7 @@
       <w:r>
         <w:t xml:space="preserve"> </w:t>
       </w:r>
-      <w:hyperlink r:id="rId76">
+      <w:hyperlink r:id="rId79">
         <w:r>
           <w:rPr>
             <w:rStyle w:val="Hyperlink"/>
@@ -3829,8 +4224,8 @@
       <w:pPr>
         <w:pStyle w:val="Heading2"/>
       </w:pPr>
-      <w:bookmarkStart w:id="77" w:name="section-6"/>
-      <w:bookmarkEnd w:id="77"/>
+      <w:bookmarkStart w:id="80" w:name="section-7"/>
+      <w:bookmarkEnd w:id="80"/>
       <w:r>
         <w:t xml:space="preserve">2012</w:t>
       </w:r>
@@ -3899,7 +4294,7 @@
       <w:r>
         <w:t xml:space="preserve"> </w:t>
       </w:r>
-      <w:hyperlink r:id="rId78">
+      <w:hyperlink r:id="rId81">
         <w:r>
           <w:rPr>
             <w:rStyle w:val="Hyperlink"/>
@@ -3975,7 +4370,7 @@
       <w:r>
         <w:t xml:space="preserve"> </w:t>
       </w:r>
-      <w:hyperlink r:id="rId79">
+      <w:hyperlink r:id="rId82">
         <w:r>
           <w:rPr>
             <w:rStyle w:val="Hyperlink"/>
@@ -4051,7 +4446,7 @@
       <w:r>
         <w:t xml:space="preserve"> </w:t>
       </w:r>
-      <w:hyperlink r:id="rId80">
+      <w:hyperlink r:id="rId83">
         <w:r>
           <w:rPr>
             <w:rStyle w:val="Hyperlink"/>
@@ -4127,7 +4522,7 @@
       <w:r>
         <w:t xml:space="preserve"> </w:t>
       </w:r>
-      <w:hyperlink r:id="rId81">
+      <w:hyperlink r:id="rId84">
         <w:r>
           <w:rPr>
             <w:rStyle w:val="Hyperlink"/>
@@ -4274,7 +4669,7 @@
       <w:r>
         <w:t xml:space="preserve"> </w:t>
       </w:r>
-      <w:hyperlink r:id="rId82">
+      <w:hyperlink r:id="rId85">
         <w:r>
           <w:rPr>
             <w:rStyle w:val="Hyperlink"/>
@@ -4290,8 +4685,8 @@
       <w:pPr>
         <w:pStyle w:val="Heading2"/>
       </w:pPr>
-      <w:bookmarkStart w:id="83" w:name="section-7"/>
-      <w:bookmarkEnd w:id="83"/>
+      <w:bookmarkStart w:id="86" w:name="section-8"/>
+      <w:bookmarkEnd w:id="86"/>
       <w:r>
         <w:t xml:space="preserve">2011</w:t>
       </w:r>
@@ -4348,7 +4743,7 @@
       <w:r>
         <w:t xml:space="preserve"> </w:t>
       </w:r>
-      <w:hyperlink r:id="rId84">
+      <w:hyperlink r:id="rId87">
         <w:r>
           <w:rPr>
             <w:rStyle w:val="Hyperlink"/>
@@ -4418,7 +4813,7 @@
       <w:r>
         <w:t xml:space="preserve"> </w:t>
       </w:r>
-      <w:hyperlink r:id="rId85">
+      <w:hyperlink r:id="rId88">
         <w:r>
           <w:rPr>
             <w:rStyle w:val="Hyperlink"/>
@@ -4476,7 +4871,7 @@
       <w:r>
         <w:t xml:space="preserve"> </w:t>
       </w:r>
-      <w:hyperlink r:id="rId86">
+      <w:hyperlink r:id="rId89">
         <w:r>
           <w:rPr>
             <w:rStyle w:val="Hyperlink"/>
@@ -4540,7 +4935,7 @@
       <w:r>
         <w:t xml:space="preserve"> </w:t>
       </w:r>
-      <w:hyperlink r:id="rId87">
+      <w:hyperlink r:id="rId90">
         <w:r>
           <w:rPr>
             <w:rStyle w:val="Hyperlink"/>
@@ -4610,7 +5005,7 @@
       <w:r>
         <w:t xml:space="preserve"> </w:t>
       </w:r>
-      <w:hyperlink r:id="rId88">
+      <w:hyperlink r:id="rId91">
         <w:r>
           <w:rPr>
             <w:rStyle w:val="Hyperlink"/>
@@ -4680,7 +5075,7 @@
       <w:r>
         <w:t xml:space="preserve"> </w:t>
       </w:r>
-      <w:hyperlink r:id="rId89">
+      <w:hyperlink r:id="rId92">
         <w:r>
           <w:rPr>
             <w:rStyle w:val="Hyperlink"/>
@@ -4696,8 +5091,8 @@
       <w:pPr>
         <w:pStyle w:val="Heading2"/>
       </w:pPr>
-      <w:bookmarkStart w:id="90" w:name="section-8"/>
-      <w:bookmarkEnd w:id="90"/>
+      <w:bookmarkStart w:id="93" w:name="section-9"/>
+      <w:bookmarkEnd w:id="93"/>
       <w:r>
         <w:t xml:space="preserve">2010</w:t>
       </w:r>
@@ -4754,7 +5149,7 @@
       <w:r>
         <w:t xml:space="preserve"> </w:t>
       </w:r>
-      <w:hyperlink r:id="rId91">
+      <w:hyperlink r:id="rId94">
         <w:r>
           <w:rPr>
             <w:rStyle w:val="Hyperlink"/>
@@ -4824,7 +5219,7 @@
       <w:r>
         <w:t xml:space="preserve"> </w:t>
       </w:r>
-      <w:hyperlink r:id="rId92">
+      <w:hyperlink r:id="rId95">
         <w:r>
           <w:rPr>
             <w:rStyle w:val="Hyperlink"/>
@@ -4953,7 +5348,7 @@
       <w:r>
         <w:t xml:space="preserve"> </w:t>
       </w:r>
-      <w:hyperlink r:id="rId93">
+      <w:hyperlink r:id="rId96">
         <w:r>
           <w:rPr>
             <w:rStyle w:val="Hyperlink"/>
@@ -5023,7 +5418,7 @@
       <w:r>
         <w:t xml:space="preserve"> </w:t>
       </w:r>
-      <w:hyperlink r:id="rId94">
+      <w:hyperlink r:id="rId97">
         <w:r>
           <w:rPr>
             <w:rStyle w:val="Hyperlink"/>
@@ -5105,7 +5500,7 @@
       <w:r>
         <w:t xml:space="preserve"> </w:t>
       </w:r>
-      <w:hyperlink r:id="rId95">
+      <w:hyperlink r:id="rId98">
         <w:r>
           <w:rPr>
             <w:rStyle w:val="Hyperlink"/>
@@ -5175,7 +5570,7 @@
       <w:r>
         <w:t xml:space="preserve"> </w:t>
       </w:r>
-      <w:hyperlink r:id="rId96">
+      <w:hyperlink r:id="rId99">
         <w:r>
           <w:rPr>
             <w:rStyle w:val="Hyperlink"/>
@@ -5251,7 +5646,7 @@
       <w:r>
         <w:t xml:space="preserve"> </w:t>
       </w:r>
-      <w:hyperlink r:id="rId97">
+      <w:hyperlink r:id="rId100">
         <w:r>
           <w:rPr>
             <w:rStyle w:val="Hyperlink"/>
@@ -5267,8 +5662,8 @@
       <w:pPr>
         <w:pStyle w:val="Heading2"/>
       </w:pPr>
-      <w:bookmarkStart w:id="98" w:name="section-9"/>
-      <w:bookmarkEnd w:id="98"/>
+      <w:bookmarkStart w:id="101" w:name="section-10"/>
+      <w:bookmarkEnd w:id="101"/>
       <w:r>
         <w:t xml:space="preserve">2009</w:t>
       </w:r>
@@ -5325,7 +5720,7 @@
       <w:r>
         <w:t xml:space="preserve"> </w:t>
       </w:r>
-      <w:hyperlink r:id="rId99">
+      <w:hyperlink r:id="rId102">
         <w:r>
           <w:rPr>
             <w:rStyle w:val="Hyperlink"/>
@@ -5466,7 +5861,7 @@
       <w:r>
         <w:t xml:space="preserve"> </w:t>
       </w:r>
-      <w:hyperlink r:id="rId100">
+      <w:hyperlink r:id="rId103">
         <w:r>
           <w:rPr>
             <w:rStyle w:val="Hyperlink"/>
@@ -5542,7 +5937,7 @@
       <w:r>
         <w:t xml:space="preserve"> </w:t>
       </w:r>
-      <w:hyperlink r:id="rId101">
+      <w:hyperlink r:id="rId104">
         <w:r>
           <w:rPr>
             <w:rStyle w:val="Hyperlink"/>
@@ -5612,7 +6007,7 @@
       <w:r>
         <w:t xml:space="preserve"> </w:t>
       </w:r>
-      <w:hyperlink r:id="rId102">
+      <w:hyperlink r:id="rId105">
         <w:r>
           <w:rPr>
             <w:rStyle w:val="Hyperlink"/>
@@ -5676,7 +6071,7 @@
       <w:r>
         <w:t xml:space="preserve"> </w:t>
       </w:r>
-      <w:hyperlink r:id="rId103">
+      <w:hyperlink r:id="rId106">
         <w:r>
           <w:rPr>
             <w:rStyle w:val="Hyperlink"/>
@@ -5692,8 +6087,8 @@
       <w:pPr>
         <w:pStyle w:val="Heading2"/>
       </w:pPr>
-      <w:bookmarkStart w:id="104" w:name="section-10"/>
-      <w:bookmarkEnd w:id="104"/>
+      <w:bookmarkStart w:id="107" w:name="section-11"/>
+      <w:bookmarkEnd w:id="107"/>
       <w:r>
         <w:t xml:space="preserve">2008</w:t>
       </w:r>
@@ -5756,7 +6151,7 @@
       <w:r>
         <w:t xml:space="preserve"> </w:t>
       </w:r>
-      <w:hyperlink r:id="rId105">
+      <w:hyperlink r:id="rId108">
         <w:r>
           <w:rPr>
             <w:rStyle w:val="Hyperlink"/>
@@ -5826,7 +6221,7 @@
       <w:r>
         <w:t xml:space="preserve"> </w:t>
       </w:r>
-      <w:hyperlink r:id="rId106">
+      <w:hyperlink r:id="rId109">
         <w:r>
           <w:rPr>
             <w:rStyle w:val="Hyperlink"/>
@@ -5896,7 +6291,7 @@
       <w:r>
         <w:t xml:space="preserve"> </w:t>
       </w:r>
-      <w:hyperlink r:id="rId107">
+      <w:hyperlink r:id="rId110">
         <w:r>
           <w:rPr>
             <w:rStyle w:val="Hyperlink"/>
@@ -5912,8 +6307,8 @@
       <w:pPr>
         <w:pStyle w:val="Heading2"/>
       </w:pPr>
-      <w:bookmarkStart w:id="108" w:name="section-11"/>
-      <w:bookmarkEnd w:id="108"/>
+      <w:bookmarkStart w:id="111" w:name="section-12"/>
+      <w:bookmarkEnd w:id="111"/>
       <w:r>
         <w:t xml:space="preserve">2007</w:t>
       </w:r>
@@ -5964,7 +6359,7 @@
       <w:r>
         <w:t xml:space="preserve"> </w:t>
       </w:r>
-      <w:hyperlink r:id="rId109">
+      <w:hyperlink r:id="rId112">
         <w:r>
           <w:rPr>
             <w:rStyle w:val="Hyperlink"/>
@@ -6040,7 +6435,7 @@
       <w:r>
         <w:t xml:space="preserve"> </w:t>
       </w:r>
-      <w:hyperlink r:id="rId110">
+      <w:hyperlink r:id="rId113">
         <w:r>
           <w:rPr>
             <w:rStyle w:val="Hyperlink"/>
@@ -6116,7 +6511,7 @@
       <w:r>
         <w:t xml:space="preserve"> </w:t>
       </w:r>
-      <w:hyperlink r:id="rId111">
+      <w:hyperlink r:id="rId114">
         <w:r>
           <w:rPr>
             <w:rStyle w:val="Hyperlink"/>
@@ -6174,7 +6569,7 @@
       <w:r>
         <w:t xml:space="preserve"> </w:t>
       </w:r>
-      <w:hyperlink r:id="rId112">
+      <w:hyperlink r:id="rId115">
         <w:r>
           <w:rPr>
             <w:rStyle w:val="Hyperlink"/>
@@ -6250,7 +6645,7 @@
       <w:r>
         <w:t xml:space="preserve"> </w:t>
       </w:r>
-      <w:hyperlink r:id="rId113">
+      <w:hyperlink r:id="rId116">
         <w:r>
           <w:rPr>
             <w:rStyle w:val="Hyperlink"/>
@@ -6308,7 +6703,7 @@
       <w:r>
         <w:t xml:space="preserve"> </w:t>
       </w:r>
-      <w:hyperlink r:id="rId114">
+      <w:hyperlink r:id="rId117">
         <w:r>
           <w:rPr>
             <w:rStyle w:val="Hyperlink"/>
@@ -6324,8 +6719,8 @@
       <w:pPr>
         <w:pStyle w:val="Heading2"/>
       </w:pPr>
-      <w:bookmarkStart w:id="115" w:name="section-12"/>
-      <w:bookmarkEnd w:id="115"/>
+      <w:bookmarkStart w:id="118" w:name="section-13"/>
+      <w:bookmarkEnd w:id="118"/>
       <w:r>
         <w:t xml:space="preserve">2006</w:t>
       </w:r>
@@ -6388,7 +6783,7 @@
       <w:r>
         <w:t xml:space="preserve"> </w:t>
       </w:r>
-      <w:hyperlink r:id="rId116">
+      <w:hyperlink r:id="rId119">
         <w:r>
           <w:rPr>
             <w:rStyle w:val="Hyperlink"/>
@@ -6541,7 +6936,7 @@
       <w:r>
         <w:t xml:space="preserve"> </w:t>
       </w:r>
-      <w:hyperlink r:id="rId117">
+      <w:hyperlink r:id="rId120">
         <w:r>
           <w:rPr>
             <w:rStyle w:val="Hyperlink"/>
@@ -6557,8 +6952,8 @@
       <w:pPr>
         <w:pStyle w:val="Heading2"/>
       </w:pPr>
-      <w:bookmarkStart w:id="118" w:name="section-13"/>
-      <w:bookmarkEnd w:id="118"/>
+      <w:bookmarkStart w:id="121" w:name="section-14"/>
+      <w:bookmarkEnd w:id="121"/>
       <w:r>
         <w:t xml:space="preserve">2005</w:t>
       </w:r>
@@ -6621,7 +7016,7 @@
       <w:r>
         <w:t xml:space="preserve"> </w:t>
       </w:r>
-      <w:hyperlink r:id="rId119">
+      <w:hyperlink r:id="rId122">
         <w:r>
           <w:rPr>
             <w:rStyle w:val="Hyperlink"/>
@@ -6685,7 +7080,7 @@
       <w:r>
         <w:t xml:space="preserve"> </w:t>
       </w:r>
-      <w:hyperlink r:id="rId120">
+      <w:hyperlink r:id="rId123">
         <w:r>
           <w:rPr>
             <w:rStyle w:val="Hyperlink"/>
@@ -6746,7 +7141,7 @@
       <w:r>
         <w:t xml:space="preserve"> </w:t>
       </w:r>
-      <w:hyperlink r:id="rId121">
+      <w:hyperlink r:id="rId124">
         <w:r>
           <w:rPr>
             <w:rStyle w:val="Hyperlink"/>
@@ -6762,8 +7157,8 @@
       <w:pPr>
         <w:pStyle w:val="Heading2"/>
       </w:pPr>
-      <w:bookmarkStart w:id="122" w:name="section-14"/>
-      <w:bookmarkEnd w:id="122"/>
+      <w:bookmarkStart w:id="125" w:name="section-15"/>
+      <w:bookmarkEnd w:id="125"/>
       <w:r>
         <w:t xml:space="preserve">2004</w:t>
       </w:r>
@@ -6838,7 +7233,7 @@
       <w:r>
         <w:t xml:space="preserve"> </w:t>
       </w:r>
-      <w:hyperlink r:id="rId123">
+      <w:hyperlink r:id="rId126">
         <w:r>
           <w:rPr>
             <w:rStyle w:val="Hyperlink"/>
@@ -6916,8 +7311,8 @@
       <w:pPr>
         <w:pStyle w:val="Heading2"/>
       </w:pPr>
-      <w:bookmarkStart w:id="124" w:name="section-15"/>
-      <w:bookmarkEnd w:id="124"/>
+      <w:bookmarkStart w:id="127" w:name="section-16"/>
+      <w:bookmarkEnd w:id="127"/>
       <w:r>
         <w:t xml:space="preserve">2003</w:t>
       </w:r>
@@ -6968,7 +7363,7 @@
       <w:r>
         <w:t xml:space="preserve"> </w:t>
       </w:r>
-      <w:hyperlink r:id="rId125">
+      <w:hyperlink r:id="rId128">
         <w:r>
           <w:rPr>
             <w:rStyle w:val="Hyperlink"/>
@@ -6984,10 +7379,10 @@
       <w:pPr>
         <w:pStyle w:val="Heading2"/>
       </w:pPr>
-      <w:bookmarkStart w:id="126" w:name="section-16"/>
-      <w:bookmarkEnd w:id="126"/>
-      <w:r>
-        <w:t xml:space="preserve">2001</w:t>
+      <w:bookmarkStart w:id="129" w:name="grey-literature"/>
+      <w:bookmarkEnd w:id="129"/>
+      <w:r>
+        <w:t xml:space="preserve">Grey Literature</w:t>
       </w:r>
     </w:p>
     <w:p>
@@ -6995,73 +7390,17 @@
         <w:pStyle w:val="FirstParagraph"/>
       </w:pPr>
       <w:r>
-        <w:t xml:space="preserve">Cross, P. C. and S. Beissinger (2001).</w:t>
-      </w:r>
-      <w:r>
-        <w:t xml:space="preserve"> </w:t>
-      </w:r>
-      <w:r>
-        <w:t xml:space="preserve">“</w:t>
-      </w:r>
-      <w:r>
-        <w:t xml:space="preserve">Using logistic regression</w:t>
-      </w:r>
-      <w:r>
-        <w:t xml:space="preserve"> </w:t>
-      </w:r>
-      <w:r>
-        <w:t xml:space="preserve">to analyze the sensitivity of PVA models: a comparison of methods</w:t>
-      </w:r>
-      <w:r>
-        <w:t xml:space="preserve"> </w:t>
-      </w:r>
-      <w:r>
-        <w:t xml:space="preserve">based on African Wild Dog models</w:t>
-      </w:r>
-      <w:r>
-        <w:t xml:space="preserve">”</w:t>
-      </w:r>
-      <w:r>
-        <w:t xml:space="preserve">. In:</w:t>
-      </w:r>
-      <w:r>
-        <w:t xml:space="preserve"> </w:t>
-      </w:r>
-      <w:r>
-        <w:rPr>
-          <w:i/>
-        </w:rPr>
-        <w:t xml:space="preserve">Conservation Biology</w:t>
-      </w:r>
-      <w:r>
-        <w:t xml:space="preserve"> </w:t>
-      </w:r>
-      <w:r>
-        <w:t xml:space="preserve">15.5, pp. 1335-1346. DOI:</w:t>
-      </w:r>
-      <w:r>
-        <w:t xml:space="preserve"> </w:t>
-      </w:r>
-      <w:hyperlink r:id="rId127">
-        <w:r>
-          <w:rPr>
-            <w:rStyle w:val="Hyperlink"/>
-          </w:rPr>
-          <w:t xml:space="preserve">10.1111/j.1523-1739.2001.00031.x</w:t>
-        </w:r>
-      </w:hyperlink>
-      <w:r>
-        <w:t xml:space="preserve">.</w:t>
-      </w:r>
-    </w:p>
-    <w:p>
-      <w:pPr>
-        <w:pStyle w:val="Heading2"/>
-      </w:pPr>
-      <w:bookmarkStart w:id="128" w:name="grey-literature"/>
-      <w:bookmarkEnd w:id="128"/>
-      <w:r>
-        <w:t xml:space="preserve">Grey Literature</w:t>
+        <w:t xml:space="preserve">Ebinger, MR &amp; PC Cross. 2008. Surveillance for brucellosis in Yellowstone bison: The power of various strategies to detect vaccination effects. National Park Service, Mammoth, WY, YCR-2008-04. 69 pages.</w:t>
+      </w:r>
+    </w:p>
+    <w:p>
+      <w:pPr>
+        <w:pStyle w:val="Heading1"/>
+      </w:pPr>
+      <w:bookmarkStart w:id="130" w:name="databases"/>
+      <w:bookmarkEnd w:id="130"/>
+      <w:r>
+        <w:t xml:space="preserve">Databases</w:t>
       </w:r>
     </w:p>
     <w:p>
@@ -7069,30 +7408,12 @@
         <w:pStyle w:val="FirstParagraph"/>
       </w:pPr>
       <w:r>
-        <w:t xml:space="preserve">Ebinger, MR &amp; PC Cross. 2008. Surveillance for brucellosis in Yellowstone bison: The power of various strategies to detect vaccination effects. National Park Service, Mammoth, WY, YCR-2008-04. 69 pages.</w:t>
-      </w:r>
-    </w:p>
-    <w:p>
-      <w:pPr>
-        <w:pStyle w:val="Heading1"/>
-      </w:pPr>
-      <w:bookmarkStart w:id="129" w:name="databases"/>
-      <w:bookmarkEnd w:id="129"/>
-      <w:r>
-        <w:t xml:space="preserve">Databases</w:t>
-      </w:r>
-    </w:p>
-    <w:p>
-      <w:pPr>
-        <w:pStyle w:val="FirstParagraph"/>
-      </w:pPr>
-      <w:r>
         <w:t xml:space="preserve">van Manen, F.T., Smith, D.W., Haroldson, M.A., Stahler, D.R., Almberg, E.S., Whitman, C.L., and Cross, P.C., 2018, Canine distemper virus antibody titer results for grizzly bears and wolves in the Greater Yellowstone Ecosystem 1984-2014: U.S. Geological Survey data release,</w:t>
       </w:r>
       <w:r>
         <w:t xml:space="preserve"> </w:t>
       </w:r>
-      <w:hyperlink r:id="rId130">
+      <w:hyperlink r:id="rId131">
         <w:r>
           <w:rPr>
             <w:rStyle w:val="Hyperlink"/>
@@ -7114,7 +7435,7 @@
       <w:r>
         <w:t xml:space="preserve"> </w:t>
       </w:r>
-      <w:hyperlink r:id="rId131">
+      <w:hyperlink r:id="rId132">
         <w:r>
           <w:rPr>
             <w:rStyle w:val="Hyperlink"/>
@@ -7136,7 +7457,7 @@
       <w:r>
         <w:t xml:space="preserve"> </w:t>
       </w:r>
-      <w:hyperlink r:id="rId132">
+      <w:hyperlink r:id="rId133">
         <w:r>
           <w:rPr>
             <w:rStyle w:val="Hyperlink"/>
@@ -7158,7 +7479,7 @@
       <w:r>
         <w:t xml:space="preserve"> </w:t>
       </w:r>
-      <w:hyperlink r:id="rId133">
+      <w:hyperlink r:id="rId134">
         <w:r>
           <w:rPr>
             <w:rStyle w:val="Hyperlink"/>
@@ -7180,7 +7501,7 @@
       <w:r>
         <w:t xml:space="preserve"> </w:t>
       </w:r>
-      <w:hyperlink r:id="rId134">
+      <w:hyperlink r:id="rId135">
         <w:r>
           <w:rPr>
             <w:rStyle w:val="Hyperlink"/>
@@ -7199,7 +7520,7 @@
       <w:r>
         <w:t xml:space="preserve"> </w:t>
       </w:r>
-      <w:hyperlink r:id="rId135">
+      <w:hyperlink r:id="rId136">
         <w:r>
           <w:rPr>
             <w:rStyle w:val="Hyperlink"/>
@@ -7215,8 +7536,8 @@
       <w:pPr>
         <w:pStyle w:val="Heading1"/>
       </w:pPr>
-      <w:bookmarkStart w:id="136" w:name="students"/>
-      <w:bookmarkEnd w:id="136"/>
+      <w:bookmarkStart w:id="137" w:name="students"/>
+      <w:bookmarkEnd w:id="137"/>
       <w:r>
         <w:t xml:space="preserve">Students</w:t>
       </w:r>
@@ -7327,8 +7648,8 @@
       <w:pPr>
         <w:pStyle w:val="Heading2"/>
       </w:pPr>
-      <w:bookmarkStart w:id="137" w:name="field-supervisor"/>
-      <w:bookmarkEnd w:id="137"/>
+      <w:bookmarkStart w:id="138" w:name="field-supervisor"/>
+      <w:bookmarkEnd w:id="138"/>
       <w:r>
         <w:t xml:space="preserve">Field Supervisor</w:t>
       </w:r>
@@ -7439,8 +7760,8 @@
       <w:pPr>
         <w:pStyle w:val="Heading1"/>
       </w:pPr>
-      <w:bookmarkStart w:id="138" w:name="teaching"/>
-      <w:bookmarkEnd w:id="138"/>
+      <w:bookmarkStart w:id="139" w:name="teaching"/>
+      <w:bookmarkEnd w:id="139"/>
       <w:r>
         <w:t xml:space="preserve">Teaching</w:t>
       </w:r>
@@ -7569,8 +7890,8 @@
       <w:pPr>
         <w:pStyle w:val="Heading1"/>
       </w:pPr>
-      <w:bookmarkStart w:id="139" w:name="grantsawards"/>
-      <w:bookmarkEnd w:id="139"/>
+      <w:bookmarkStart w:id="140" w:name="grantsawards"/>
+      <w:bookmarkEnd w:id="140"/>
       <w:r>
         <w:t xml:space="preserve">Grants/Awards</w:t>
       </w:r>
@@ -7933,8 +8254,8 @@
       <w:pPr>
         <w:pStyle w:val="Heading1"/>
       </w:pPr>
-      <w:bookmarkStart w:id="140" w:name="invited-presentations"/>
-      <w:bookmarkEnd w:id="140"/>
+      <w:bookmarkStart w:id="141" w:name="invited-presentations"/>
+      <w:bookmarkEnd w:id="141"/>
       <w:r>
         <w:t xml:space="preserve">Invited Presentations</w:t>
       </w:r>
@@ -8345,8 +8666,8 @@
       <w:pPr>
         <w:pStyle w:val="Heading1"/>
       </w:pPr>
-      <w:bookmarkStart w:id="141" w:name="service"/>
-      <w:bookmarkEnd w:id="141"/>
+      <w:bookmarkStart w:id="142" w:name="service"/>
+      <w:bookmarkEnd w:id="142"/>
       <w:r>
         <w:t xml:space="preserve">Service</w:t>
       </w:r>
@@ -8360,13 +8681,55 @@
         </w:numPr>
       </w:pPr>
       <w:r>
+        <w:t xml:space="preserve">Associate Editor, Ecological Applications</w:t>
+      </w:r>
+      <w:r>
+        <w:t xml:space="preserve"> </w:t>
+      </w:r>
+      <w:r>
+        <w:t xml:space="preserve">ongoing</w:t>
+      </w:r>
+    </w:p>
+    <w:p>
+      <w:pPr>
+        <w:pStyle w:val="Compact"/>
+        <w:numPr>
+          <w:numId w:val="1006"/>
+          <w:ilvl w:val="0"/>
+        </w:numPr>
+      </w:pPr>
+      <w:r>
+        <w:t xml:space="preserve">Northern Yellowstone Cooperative Wildlife Working Group.</w:t>
+      </w:r>
+    </w:p>
+    <w:p>
+      <w:pPr>
+        <w:pStyle w:val="Compact"/>
+        <w:numPr>
+          <w:numId w:val="1006"/>
+          <w:ilvl w:val="0"/>
+        </w:numPr>
+      </w:pPr>
+      <w:r>
+        <w:t xml:space="preserve">Chair, USGS Animal Use and Care Committee for NOROCK.</w:t>
+      </w:r>
+    </w:p>
+    <w:p>
+      <w:pPr>
+        <w:pStyle w:val="Compact"/>
+        <w:numPr>
+          <w:numId w:val="1006"/>
+          <w:ilvl w:val="0"/>
+        </w:numPr>
+      </w:pPr>
+      <w:r>
         <w:t xml:space="preserve">Reviewer of the USDA Cattle Fever Tick Eradication Program.</w:t>
       </w:r>
       <w:r>
         <w:t xml:space="preserve"> </w:t>
       </w:r>
       <w:r>
-        <w:t xml:space="preserve">ongoing</w:t>
+        <w:t xml:space="preserve">2018-2019</w:t>
       </w:r>
     </w:p>
     <w:p>
@@ -8378,10 +8741,13 @@
         </w:numPr>
       </w:pPr>
       <w:r>
-        <w:t xml:space="preserve">Associate Editor, Ecological Applications</w:t>
-      </w:r>
-      <w:r>
-        <w:br w:type="textWrapping"/>
+        <w:t xml:space="preserve">Associate Editor, Journal of Wildlife Management</w:t>
+      </w:r>
+      <w:r>
+        <w:t xml:space="preserve"> </w:t>
+      </w:r>
+      <w:r>
+        <w:t xml:space="preserve">2015-2017</w:t>
       </w:r>
     </w:p>
     <w:p>
@@ -8393,10 +8759,7 @@
         </w:numPr>
       </w:pPr>
       <w:r>
-        <w:t xml:space="preserve">Northern Yellowstone Cooperative Wildlife Working Group.</w:t>
-      </w:r>
-      <w:r>
-        <w:br w:type="textWrapping"/>
+        <w:t xml:space="preserve">National Academy of Science Panel Member: Revisiting Brucellosis in the GYE</w:t>
       </w:r>
     </w:p>
     <w:p>
@@ -8408,7 +8771,13 @@
         </w:numPr>
       </w:pPr>
       <w:r>
-        <w:t xml:space="preserve">Chair, USGS Animal Use and Care Committee for NOROCK.</w:t>
+        <w:t xml:space="preserve">Dept. Homeland Security IPT for outbreak response and assessment tools.</w:t>
+      </w:r>
+      <w:r>
+        <w:t xml:space="preserve"> </w:t>
+      </w:r>
+      <w:r>
+        <w:t xml:space="preserve">2016</w:t>
       </w:r>
     </w:p>
     <w:p>
@@ -8420,13 +8789,13 @@
         </w:numPr>
       </w:pPr>
       <w:r>
-        <w:t xml:space="preserve">Associate Editor, Journal of Wildlife Management</w:t>
-      </w:r>
-      <w:r>
-        <w:t xml:space="preserve"> </w:t>
-      </w:r>
-      <w:r>
-        <w:t xml:space="preserve">2015-2017</w:t>
+        <w:t xml:space="preserve">Red Wolf Recovery Implementation Team, USFWS.</w:t>
+      </w:r>
+      <w:r>
+        <w:t xml:space="preserve"> </w:t>
+      </w:r>
+      <w:r>
+        <w:t xml:space="preserve">2014</w:t>
       </w:r>
     </w:p>
     <w:p>
@@ -8438,7 +8807,7 @@
         </w:numPr>
       </w:pPr>
       <w:r>
-        <w:t xml:space="preserve">National Academy of Science Panel Member: Revisiting Brucellosis in the GYE</w:t>
+        <w:t xml:space="preserve">Participant, Wildlife Conservation Society Wildlife Health Program, Internal Strategic Workshop for future research.</w:t>
       </w:r>
     </w:p>
     <w:p>
@@ -8450,13 +8819,13 @@
         </w:numPr>
       </w:pPr>
       <w:r>
-        <w:t xml:space="preserve">Dept. Homeland Security IPT for outbreak response and assessment tools.</w:t>
-      </w:r>
-      <w:r>
-        <w:t xml:space="preserve"> </w:t>
-      </w:r>
-      <w:r>
-        <w:t xml:space="preserve">2016</w:t>
+        <w:t xml:space="preserve">Steering Committee, Group Leader &amp; Speaker. Foreign Animal Disease National Preparedness Workshop. USGS/DHS/USDA/CDC.</w:t>
+      </w:r>
+      <w:r>
+        <w:t xml:space="preserve"> </w:t>
+      </w:r>
+      <w:r>
+        <w:t xml:space="preserve">2013</w:t>
       </w:r>
     </w:p>
     <w:p>
@@ -8468,13 +8837,13 @@
         </w:numPr>
       </w:pPr>
       <w:r>
-        <w:t xml:space="preserve">Red Wolf Recovery Implementation Team, USFWS.</w:t>
-      </w:r>
-      <w:r>
-        <w:t xml:space="preserve"> </w:t>
-      </w:r>
-      <w:r>
-        <w:t xml:space="preserve">2014</w:t>
+        <w:t xml:space="preserve">Member Environmental Health Strategic Science Planning Team</w:t>
+      </w:r>
+      <w:r>
+        <w:t xml:space="preserve"> </w:t>
+      </w:r>
+      <w:r>
+        <w:t xml:space="preserve">2011</w:t>
       </w:r>
     </w:p>
     <w:p>
@@ -8486,7 +8855,7 @@
         </w:numPr>
       </w:pPr>
       <w:r>
-        <w:t xml:space="preserve">Participant, Wildlife Conservation Society Wildlife Health Program, Internal Strategic Workshop for future research.</w:t>
+        <w:t xml:space="preserve">Co-coordinator &amp; originator, NIH &amp; DHS RAPIDD Working group on cross-species transmission. 15 participants</w:t>
       </w:r>
     </w:p>
     <w:p>
@@ -8498,13 +8867,7 @@
         </w:numPr>
       </w:pPr>
       <w:r>
-        <w:t xml:space="preserve">Steering Committee, Group Leader &amp; Speaker. Foreign Animal Disease National Preparedness Workshop. USGS/DHS/USDA/CDC.</w:t>
-      </w:r>
-      <w:r>
-        <w:t xml:space="preserve"> </w:t>
-      </w:r>
-      <w:r>
-        <w:t xml:space="preserve">2013</w:t>
+        <w:t xml:space="preserve">Participant, NIH &amp; DHS RAPIDD Working group on movement and mosquito-borne diseases.</w:t>
       </w:r>
     </w:p>
     <w:p>
@@ -8516,13 +8879,7 @@
         </w:numPr>
       </w:pPr>
       <w:r>
-        <w:t xml:space="preserve">Member Environmental Health Strategic Science Planning Team</w:t>
-      </w:r>
-      <w:r>
-        <w:t xml:space="preserve"> </w:t>
-      </w:r>
-      <w:r>
-        <w:t xml:space="preserve">2011</w:t>
+        <w:t xml:space="preserve">USGS representative. Northern Rockies NEON committee.</w:t>
       </w:r>
     </w:p>
     <w:p>
@@ -8534,7 +8891,13 @@
         </w:numPr>
       </w:pPr>
       <w:r>
-        <w:t xml:space="preserve">Co-coordinator &amp; originator, NIH &amp; DHS RAPIDD Working group on cross-species transmission. 15 participants</w:t>
+        <w:t xml:space="preserve">Organizer, Greater Yellowstone Brucellosis Research Meeting (2 days), 60 participants, 27 speakers, Bozeman MT</w:t>
+      </w:r>
+      <w:r>
+        <w:t xml:space="preserve"> </w:t>
+      </w:r>
+      <w:r>
+        <w:t xml:space="preserve">2009</w:t>
       </w:r>
     </w:p>
     <w:p>
@@ -8546,7 +8909,7 @@
         </w:numPr>
       </w:pPr>
       <w:r>
-        <w:t xml:space="preserve">Participant, NIH &amp; DHS RAPIDD Working group on movement and mosquito-borne diseases.</w:t>
+        <w:t xml:space="preserve">Participant, Dept. of Interior Avian Influenza Preparedness workshop, Madison WI</w:t>
       </w:r>
     </w:p>
     <w:p>
@@ -8558,7 +8921,7 @@
         </w:numPr>
       </w:pPr>
       <w:r>
-        <w:t xml:space="preserve">USGS representative. Northern Rockies NEON committee.</w:t>
+        <w:t xml:space="preserve">Participant, Yellowstone National Park Science Agenda Workshop, Bozeman MT</w:t>
       </w:r>
     </w:p>
     <w:p>
@@ -8570,13 +8933,13 @@
         </w:numPr>
       </w:pPr>
       <w:r>
-        <w:t xml:space="preserve">Organizer, Greater Yellowstone Brucellosis Research Meeting (2 days), 60 participants, 27 speakers, Bozeman MT</w:t>
-      </w:r>
-      <w:r>
-        <w:t xml:space="preserve"> </w:t>
-      </w:r>
-      <w:r>
-        <w:t xml:space="preserve">2009</w:t>
+        <w:t xml:space="preserve">Steering Committee, Yellowstone National Park Wildlife Health Program Meeting.</w:t>
+      </w:r>
+      <w:r>
+        <w:t xml:space="preserve"> </w:t>
+      </w:r>
+      <w:r>
+        <w:t xml:space="preserve">2007</w:t>
       </w:r>
     </w:p>
     <w:p>
@@ -8588,7 +8951,7 @@
         </w:numPr>
       </w:pPr>
       <w:r>
-        <w:t xml:space="preserve">Participant, Dept. of Interior Avian Influenza Preparedness workshop, Madison WI</w:t>
+        <w:t xml:space="preserve">Participant, USDA workshop: The Science of Surveillance, Control and Eradication of Catastrophic Diseases in Wildlife, Pinagree Park CO</w:t>
       </w:r>
     </w:p>
     <w:p>
@@ -8600,7 +8963,13 @@
         </w:numPr>
       </w:pPr>
       <w:r>
-        <w:t xml:space="preserve">Participant, Yellowstone National Park Science Agenda Workshop, Bozeman MT</w:t>
+        <w:t xml:space="preserve">Participant, Disease and conservation of mammals, Conservation International</w:t>
+      </w:r>
+      <w:r>
+        <w:t xml:space="preserve"> </w:t>
+      </w:r>
+      <w:r>
+        <w:t xml:space="preserve">2006</w:t>
       </w:r>
     </w:p>
     <w:p>
@@ -8612,54 +8981,6 @@
         </w:numPr>
       </w:pPr>
       <w:r>
-        <w:t xml:space="preserve">Steering Committee, Yellowstone National Park Wildlife Health Program Meeting.</w:t>
-      </w:r>
-      <w:r>
-        <w:t xml:space="preserve"> </w:t>
-      </w:r>
-      <w:r>
-        <w:t xml:space="preserve">2007</w:t>
-      </w:r>
-    </w:p>
-    <w:p>
-      <w:pPr>
-        <w:pStyle w:val="Compact"/>
-        <w:numPr>
-          <w:numId w:val="1006"/>
-          <w:ilvl w:val="0"/>
-        </w:numPr>
-      </w:pPr>
-      <w:r>
-        <w:t xml:space="preserve">Participant, USDA workshop: The Science of Surveillance, Control and Eradication of Catastrophic Diseases in Wildlife, Pinagree Park CO</w:t>
-      </w:r>
-    </w:p>
-    <w:p>
-      <w:pPr>
-        <w:pStyle w:val="Compact"/>
-        <w:numPr>
-          <w:numId w:val="1006"/>
-          <w:ilvl w:val="0"/>
-        </w:numPr>
-      </w:pPr>
-      <w:r>
-        <w:t xml:space="preserve">Participant, Disease and conservation of mammals, Conservation International</w:t>
-      </w:r>
-      <w:r>
-        <w:t xml:space="preserve"> </w:t>
-      </w:r>
-      <w:r>
-        <w:t xml:space="preserve">2006</w:t>
-      </w:r>
-    </w:p>
-    <w:p>
-      <w:pPr>
-        <w:pStyle w:val="Compact"/>
-        <w:numPr>
-          <w:numId w:val="1006"/>
-          <w:ilvl w:val="0"/>
-        </w:numPr>
-      </w:pPr>
-      <w:r>
         <w:t xml:space="preserve">USGS representative. Greater Yellowstone Interagency Brucellosis Committee</w:t>
       </w:r>
       <w:r>
@@ -8673,8 +8994,8 @@
       <w:pPr>
         <w:pStyle w:val="Heading1"/>
       </w:pPr>
-      <w:bookmarkStart w:id="142" w:name="reviewer"/>
-      <w:bookmarkEnd w:id="142"/>
+      <w:bookmarkStart w:id="143" w:name="reviewer"/>
+      <w:bookmarkEnd w:id="143"/>
       <w:r>
         <w:t xml:space="preserve">Reviewer</w:t>
       </w:r>
@@ -8714,8 +9035,8 @@
       <w:pPr>
         <w:pStyle w:val="Heading1"/>
       </w:pPr>
-      <w:bookmarkStart w:id="143" w:name="press-and-outreach"/>
-      <w:bookmarkEnd w:id="143"/>
+      <w:bookmarkStart w:id="144" w:name="press-and-outreach"/>
+      <w:bookmarkEnd w:id="144"/>
       <w:r>
         <w:t xml:space="preserve">Press and Outreach</w:t>
       </w:r>
@@ -8728,7 +9049,7 @@
           <w:ilvl w:val="0"/>
         </w:numPr>
       </w:pPr>
-      <w:hyperlink r:id="rId144">
+      <w:hyperlink r:id="rId145">
         <w:r>
           <w:rPr>
             <w:rStyle w:val="Hyperlink"/>
@@ -8751,7 +9072,7 @@
           <w:ilvl w:val="0"/>
         </w:numPr>
       </w:pPr>
-      <w:hyperlink r:id="rId145">
+      <w:hyperlink r:id="rId146">
         <w:r>
           <w:rPr>
             <w:rStyle w:val="Hyperlink"/>
@@ -8774,7 +9095,7 @@
           <w:ilvl w:val="0"/>
         </w:numPr>
       </w:pPr>
-      <w:hyperlink r:id="rId146">
+      <w:hyperlink r:id="rId147">
         <w:r>
           <w:rPr>
             <w:rStyle w:val="Hyperlink"/>
@@ -8797,7 +9118,7 @@
           <w:ilvl w:val="0"/>
         </w:numPr>
       </w:pPr>
-      <w:hyperlink r:id="rId147">
+      <w:hyperlink r:id="rId148">
         <w:r>
           <w:rPr>
             <w:rStyle w:val="Hyperlink"/>
@@ -8844,7 +9165,7 @@
           <w:ilvl w:val="0"/>
         </w:numPr>
       </w:pPr>
-      <w:hyperlink r:id="rId148">
+      <w:hyperlink r:id="rId149">
         <w:r>
           <w:rPr>
             <w:rStyle w:val="Hyperlink"/>
@@ -8864,7 +9185,7 @@
           <w:ilvl w:val="0"/>
         </w:numPr>
       </w:pPr>
-      <w:hyperlink r:id="rId149">
+      <w:hyperlink r:id="rId150">
         <w:r>
           <w:rPr>
             <w:rStyle w:val="Hyperlink"/>
@@ -8887,7 +9208,7 @@
           <w:ilvl w:val="0"/>
         </w:numPr>
       </w:pPr>
-      <w:hyperlink r:id="rId150">
+      <w:hyperlink r:id="rId151">
         <w:r>
           <w:rPr>
             <w:rStyle w:val="Hyperlink"/>
@@ -8918,8 +9239,8 @@
       <w:pPr>
         <w:pStyle w:val="Heading1"/>
       </w:pPr>
-      <w:bookmarkStart w:id="151" w:name="references"/>
-      <w:bookmarkEnd w:id="151"/>
+      <w:bookmarkStart w:id="152" w:name="references"/>
+      <w:bookmarkEnd w:id="152"/>
       <w:r>
         <w:t xml:space="preserve">References</w:t>
       </w:r>
@@ -8940,7 +9261,7 @@
       <w:r>
         <w:t xml:space="preserve"> </w:t>
       </w:r>
-      <w:hyperlink r:id="rId152">
+      <w:hyperlink r:id="rId153">
         <w:r>
           <w:rPr>
             <w:rStyle w:val="Hyperlink"/>
@@ -8965,7 +9286,7 @@
       <w:r>
         <w:t xml:space="preserve"> </w:t>
       </w:r>
-      <w:hyperlink r:id="rId153">
+      <w:hyperlink r:id="rId154">
         <w:r>
           <w:rPr>
             <w:rStyle w:val="Hyperlink"/>
@@ -8990,7 +9311,7 @@
       <w:r>
         <w:t xml:space="preserve"> </w:t>
       </w:r>
-      <w:hyperlink r:id="rId154">
+      <w:hyperlink r:id="rId155">
         <w:r>
           <w:rPr>
             <w:rStyle w:val="Hyperlink"/>
@@ -9107,7 +9428,7 @@
     </w:lvl>
   </w:abstractNum>
   <w:abstractNum w:abstractNumId="990">
-    <w:nsid w:val="47f17358"/>
+    <w:nsid w:val="f2f7d02d"/>
     <w:multiLevelType w:val="multilevel"/>
     <w:lvl w:ilvl="0">
       <w:numFmt w:val="bullet"/>
@@ -9188,7 +9509,7 @@
     </w:lvl>
   </w:abstractNum>
   <w:abstractNum w:abstractNumId="991">
-    <w:nsid w:val="a7595b73"/>
+    <w:nsid w:val="bb73db9f"/>
     <w:multiLevelType w:val="multilevel"/>
     <w:lvl w:ilvl="0">
       <w:numFmt w:val="bullet"/>

</xml_diff>